<commit_message>
finished coding challenge 1
</commit_message>
<xml_diff>
--- a/JavaScript/Notes/Notes.docx
+++ b/JavaScript/Notes/Notes.docx
@@ -649,6 +649,470 @@
         </w:numPr>
       </w:pPr>
       <w:r>
+        <w:t>Variables can change their type! They can be a number say, then be reassigned to be a string</w:t>
+      </w:r>
+    </w:p>
+    <w:p>
+      <w:pPr>
+        <w:pStyle w:val="ListParagraph"/>
+        <w:numPr>
+          <w:ilvl w:val="1"/>
+          <w:numId w:val="2"/>
+        </w:numPr>
+      </w:pPr>
+      <w:r>
+        <w:t>Only use let keyword the first time you assign a variable, not needed when reassigning</w:t>
+      </w:r>
+    </w:p>
+    <w:p>
+      <w:pPr>
+        <w:shd w:val="clear" w:color="auto" w:fill="282C34"/>
+        <w:spacing w:after="0" w:line="285" w:lineRule="atLeast"/>
+        <w:ind w:left="720"/>
+        <w:rPr>
+          <w:rFonts w:ascii="Consolas" w:eastAsia="Times New Roman" w:hAnsi="Consolas" w:cs="Times New Roman"/>
+          <w:color w:val="ABB2BF"/>
+          <w:sz w:val="21"/>
+          <w:szCs w:val="21"/>
+          <w:lang w:eastAsia="en-AU"/>
+        </w:rPr>
+      </w:pPr>
+      <w:r>
+        <w:rPr>
+          <w:rFonts w:ascii="Consolas" w:eastAsia="Times New Roman" w:hAnsi="Consolas" w:cs="Times New Roman"/>
+          <w:color w:val="C678DD"/>
+          <w:sz w:val="21"/>
+          <w:szCs w:val="21"/>
+          <w:lang w:eastAsia="en-AU"/>
+        </w:rPr>
+        <w:t>let</w:t>
+      </w:r>
+      <w:r>
+        <w:rPr>
+          <w:rFonts w:ascii="Consolas" w:eastAsia="Times New Roman" w:hAnsi="Consolas" w:cs="Times New Roman"/>
+          <w:color w:val="ABB2BF"/>
+          <w:sz w:val="21"/>
+          <w:szCs w:val="21"/>
+          <w:lang w:eastAsia="en-AU"/>
+        </w:rPr>
+        <w:t xml:space="preserve"> a </w:t>
+      </w:r>
+      <w:r>
+        <w:rPr>
+          <w:rFonts w:ascii="Consolas" w:eastAsia="Times New Roman" w:hAnsi="Consolas" w:cs="Times New Roman"/>
+          <w:color w:val="56B6C2"/>
+          <w:sz w:val="21"/>
+          <w:szCs w:val="21"/>
+          <w:lang w:eastAsia="en-AU"/>
+        </w:rPr>
+        <w:t>=</w:t>
+      </w:r>
+      <w:r>
+        <w:rPr>
+          <w:rFonts w:ascii="Consolas" w:eastAsia="Times New Roman" w:hAnsi="Consolas" w:cs="Times New Roman"/>
+          <w:color w:val="ABB2BF"/>
+          <w:sz w:val="21"/>
+          <w:szCs w:val="21"/>
+          <w:lang w:eastAsia="en-AU"/>
+        </w:rPr>
+        <w:t xml:space="preserve"> </w:t>
+      </w:r>
+      <w:r>
+        <w:rPr>
+          <w:rFonts w:ascii="Consolas" w:eastAsia="Times New Roman" w:hAnsi="Consolas" w:cs="Times New Roman"/>
+          <w:color w:val="D19A66"/>
+          <w:sz w:val="21"/>
+          <w:szCs w:val="21"/>
+          <w:lang w:eastAsia="en-AU"/>
+        </w:rPr>
+        <w:t>true</w:t>
+      </w:r>
+      <w:r>
+        <w:rPr>
+          <w:rFonts w:ascii="Consolas" w:eastAsia="Times New Roman" w:hAnsi="Consolas" w:cs="Times New Roman"/>
+          <w:color w:val="ABB2BF"/>
+          <w:sz w:val="21"/>
+          <w:szCs w:val="21"/>
+          <w:lang w:eastAsia="en-AU"/>
+        </w:rPr>
+        <w:t>;</w:t>
+      </w:r>
+    </w:p>
+    <w:p>
+      <w:pPr>
+        <w:shd w:val="clear" w:color="auto" w:fill="282C34"/>
+        <w:spacing w:after="0" w:line="285" w:lineRule="atLeast"/>
+        <w:ind w:left="720"/>
+        <w:rPr>
+          <w:rFonts w:ascii="Consolas" w:eastAsia="Times New Roman" w:hAnsi="Consolas" w:cs="Times New Roman"/>
+          <w:color w:val="ABB2BF"/>
+          <w:sz w:val="21"/>
+          <w:szCs w:val="21"/>
+          <w:lang w:eastAsia="en-AU"/>
+        </w:rPr>
+      </w:pPr>
+      <w:r>
+        <w:rPr>
+          <w:rFonts w:ascii="Consolas" w:eastAsia="Times New Roman" w:hAnsi="Consolas" w:cs="Times New Roman"/>
+          <w:color w:val="ABB2BF"/>
+          <w:sz w:val="21"/>
+          <w:szCs w:val="21"/>
+          <w:lang w:eastAsia="en-AU"/>
+        </w:rPr>
+        <w:t>console.</w:t>
+      </w:r>
+      <w:r>
+        <w:rPr>
+          <w:rFonts w:ascii="Consolas" w:eastAsia="Times New Roman" w:hAnsi="Consolas" w:cs="Times New Roman"/>
+          <w:color w:val="61AFEF"/>
+          <w:sz w:val="21"/>
+          <w:szCs w:val="21"/>
+          <w:lang w:eastAsia="en-AU"/>
+        </w:rPr>
+        <w:t>log</w:t>
+      </w:r>
+      <w:r>
+        <w:rPr>
+          <w:rFonts w:ascii="Consolas" w:eastAsia="Times New Roman" w:hAnsi="Consolas" w:cs="Times New Roman"/>
+          <w:color w:val="ABB2BF"/>
+          <w:sz w:val="21"/>
+          <w:szCs w:val="21"/>
+          <w:lang w:eastAsia="en-AU"/>
+        </w:rPr>
+        <w:t>(</w:t>
+      </w:r>
+      <w:r>
+        <w:rPr>
+          <w:rFonts w:ascii="Consolas" w:eastAsia="Times New Roman" w:hAnsi="Consolas" w:cs="Times New Roman"/>
+          <w:color w:val="56B6C2"/>
+          <w:sz w:val="21"/>
+          <w:szCs w:val="21"/>
+          <w:lang w:eastAsia="en-AU"/>
+        </w:rPr>
+        <w:t>typeof</w:t>
+      </w:r>
+      <w:r>
+        <w:rPr>
+          <w:rFonts w:ascii="Consolas" w:eastAsia="Times New Roman" w:hAnsi="Consolas" w:cs="Times New Roman"/>
+          <w:color w:val="ABB2BF"/>
+          <w:sz w:val="21"/>
+          <w:szCs w:val="21"/>
+          <w:lang w:eastAsia="en-AU"/>
+        </w:rPr>
+        <w:t xml:space="preserve"> a);</w:t>
+      </w:r>
+    </w:p>
+    <w:p>
+      <w:pPr>
+        <w:shd w:val="clear" w:color="auto" w:fill="282C34"/>
+        <w:spacing w:after="0" w:line="285" w:lineRule="atLeast"/>
+        <w:ind w:left="720"/>
+        <w:rPr>
+          <w:rFonts w:ascii="Consolas" w:eastAsia="Times New Roman" w:hAnsi="Consolas" w:cs="Times New Roman"/>
+          <w:color w:val="ABB2BF"/>
+          <w:sz w:val="21"/>
+          <w:szCs w:val="21"/>
+          <w:lang w:eastAsia="en-AU"/>
+        </w:rPr>
+      </w:pPr>
+    </w:p>
+    <w:p>
+      <w:pPr>
+        <w:shd w:val="clear" w:color="auto" w:fill="282C34"/>
+        <w:spacing w:after="0" w:line="285" w:lineRule="atLeast"/>
+        <w:ind w:left="720"/>
+        <w:rPr>
+          <w:rFonts w:ascii="Consolas" w:eastAsia="Times New Roman" w:hAnsi="Consolas" w:cs="Times New Roman"/>
+          <w:color w:val="ABB2BF"/>
+          <w:sz w:val="21"/>
+          <w:szCs w:val="21"/>
+          <w:lang w:eastAsia="en-AU"/>
+        </w:rPr>
+      </w:pPr>
+      <w:r>
+        <w:rPr>
+          <w:rFonts w:ascii="Consolas" w:eastAsia="Times New Roman" w:hAnsi="Consolas" w:cs="Times New Roman"/>
+          <w:color w:val="ABB2BF"/>
+          <w:sz w:val="21"/>
+          <w:szCs w:val="21"/>
+          <w:lang w:eastAsia="en-AU"/>
+        </w:rPr>
+        <w:t xml:space="preserve">a </w:t>
+      </w:r>
+      <w:r>
+        <w:rPr>
+          <w:rFonts w:ascii="Consolas" w:eastAsia="Times New Roman" w:hAnsi="Consolas" w:cs="Times New Roman"/>
+          <w:color w:val="56B6C2"/>
+          <w:sz w:val="21"/>
+          <w:szCs w:val="21"/>
+          <w:lang w:eastAsia="en-AU"/>
+        </w:rPr>
+        <w:t>=</w:t>
+      </w:r>
+      <w:r>
+        <w:rPr>
+          <w:rFonts w:ascii="Consolas" w:eastAsia="Times New Roman" w:hAnsi="Consolas" w:cs="Times New Roman"/>
+          <w:color w:val="ABB2BF"/>
+          <w:sz w:val="21"/>
+          <w:szCs w:val="21"/>
+          <w:lang w:eastAsia="en-AU"/>
+        </w:rPr>
+        <w:t xml:space="preserve"> </w:t>
+      </w:r>
+      <w:r>
+        <w:rPr>
+          <w:rFonts w:ascii="Consolas" w:eastAsia="Times New Roman" w:hAnsi="Consolas" w:cs="Times New Roman"/>
+          <w:color w:val="98C379"/>
+          <w:sz w:val="21"/>
+          <w:szCs w:val="21"/>
+          <w:lang w:eastAsia="en-AU"/>
+        </w:rPr>
+        <w:t>"SAM"</w:t>
+      </w:r>
+      <w:r>
+        <w:rPr>
+          <w:rFonts w:ascii="Consolas" w:eastAsia="Times New Roman" w:hAnsi="Consolas" w:cs="Times New Roman"/>
+          <w:color w:val="ABB2BF"/>
+          <w:sz w:val="21"/>
+          <w:szCs w:val="21"/>
+          <w:lang w:eastAsia="en-AU"/>
+        </w:rPr>
+        <w:t>;</w:t>
+      </w:r>
+    </w:p>
+    <w:p>
+      <w:pPr>
+        <w:shd w:val="clear" w:color="auto" w:fill="282C34"/>
+        <w:spacing w:after="0" w:line="285" w:lineRule="atLeast"/>
+        <w:ind w:left="720"/>
+        <w:rPr>
+          <w:rFonts w:ascii="Consolas" w:eastAsia="Times New Roman" w:hAnsi="Consolas" w:cs="Times New Roman"/>
+          <w:color w:val="ABB2BF"/>
+          <w:sz w:val="21"/>
+          <w:szCs w:val="21"/>
+          <w:lang w:eastAsia="en-AU"/>
+        </w:rPr>
+      </w:pPr>
+      <w:r>
+        <w:rPr>
+          <w:rFonts w:ascii="Consolas" w:eastAsia="Times New Roman" w:hAnsi="Consolas" w:cs="Times New Roman"/>
+          <w:color w:val="ABB2BF"/>
+          <w:sz w:val="21"/>
+          <w:szCs w:val="21"/>
+          <w:lang w:eastAsia="en-AU"/>
+        </w:rPr>
+        <w:t>console.</w:t>
+      </w:r>
+      <w:r>
+        <w:rPr>
+          <w:rFonts w:ascii="Consolas" w:eastAsia="Times New Roman" w:hAnsi="Consolas" w:cs="Times New Roman"/>
+          <w:color w:val="61AFEF"/>
+          <w:sz w:val="21"/>
+          <w:szCs w:val="21"/>
+          <w:lang w:eastAsia="en-AU"/>
+        </w:rPr>
+        <w:t>log</w:t>
+      </w:r>
+      <w:r>
+        <w:rPr>
+          <w:rFonts w:ascii="Consolas" w:eastAsia="Times New Roman" w:hAnsi="Consolas" w:cs="Times New Roman"/>
+          <w:color w:val="ABB2BF"/>
+          <w:sz w:val="21"/>
+          <w:szCs w:val="21"/>
+          <w:lang w:eastAsia="en-AU"/>
+        </w:rPr>
+        <w:t>(</w:t>
+      </w:r>
+      <w:r>
+        <w:rPr>
+          <w:rFonts w:ascii="Consolas" w:eastAsia="Times New Roman" w:hAnsi="Consolas" w:cs="Times New Roman"/>
+          <w:color w:val="56B6C2"/>
+          <w:sz w:val="21"/>
+          <w:szCs w:val="21"/>
+          <w:lang w:eastAsia="en-AU"/>
+        </w:rPr>
+        <w:t>typeof</w:t>
+      </w:r>
+      <w:r>
+        <w:rPr>
+          <w:rFonts w:ascii="Consolas" w:eastAsia="Times New Roman" w:hAnsi="Consolas" w:cs="Times New Roman"/>
+          <w:color w:val="ABB2BF"/>
+          <w:sz w:val="21"/>
+          <w:szCs w:val="21"/>
+          <w:lang w:eastAsia="en-AU"/>
+        </w:rPr>
+        <w:t xml:space="preserve"> a);</w:t>
+      </w:r>
+    </w:p>
+    <w:p>
+      <w:pPr>
+        <w:pStyle w:val="ListParagraph"/>
+        <w:numPr>
+          <w:ilvl w:val="0"/>
+          <w:numId w:val="2"/>
+        </w:numPr>
+      </w:pPr>
+      <w:r>
+        <w:t xml:space="preserve">We can use the </w:t>
+      </w:r>
+      <w:r>
+        <w:rPr>
+          <w:i/>
+          <w:iCs/>
+        </w:rPr>
+        <w:t xml:space="preserve">typeof </w:t>
+      </w:r>
+      <w:r>
+        <w:t>operator to return the type of a variable</w:t>
+      </w:r>
+    </w:p>
+    <w:p>
+      <w:pPr>
+        <w:shd w:val="clear" w:color="auto" w:fill="282C34"/>
+        <w:spacing w:after="0" w:line="285" w:lineRule="atLeast"/>
+        <w:ind w:left="360"/>
+        <w:rPr>
+          <w:rFonts w:ascii="Consolas" w:eastAsia="Times New Roman" w:hAnsi="Consolas" w:cs="Times New Roman"/>
+          <w:color w:val="ABB2BF"/>
+          <w:sz w:val="21"/>
+          <w:szCs w:val="21"/>
+          <w:lang w:eastAsia="en-AU"/>
+        </w:rPr>
+      </w:pPr>
+      <w:r>
+        <w:rPr>
+          <w:rFonts w:ascii="Consolas" w:eastAsia="Times New Roman" w:hAnsi="Consolas" w:cs="Times New Roman"/>
+          <w:color w:val="C678DD"/>
+          <w:sz w:val="21"/>
+          <w:szCs w:val="21"/>
+          <w:lang w:eastAsia="en-AU"/>
+        </w:rPr>
+        <w:t>let</w:t>
+      </w:r>
+      <w:r>
+        <w:rPr>
+          <w:rFonts w:ascii="Consolas" w:eastAsia="Times New Roman" w:hAnsi="Consolas" w:cs="Times New Roman"/>
+          <w:color w:val="ABB2BF"/>
+          <w:sz w:val="21"/>
+          <w:szCs w:val="21"/>
+          <w:lang w:eastAsia="en-AU"/>
+        </w:rPr>
+        <w:t xml:space="preserve"> a </w:t>
+      </w:r>
+      <w:r>
+        <w:rPr>
+          <w:rFonts w:ascii="Consolas" w:eastAsia="Times New Roman" w:hAnsi="Consolas" w:cs="Times New Roman"/>
+          <w:color w:val="56B6C2"/>
+          <w:sz w:val="21"/>
+          <w:szCs w:val="21"/>
+          <w:lang w:eastAsia="en-AU"/>
+        </w:rPr>
+        <w:t>=</w:t>
+      </w:r>
+      <w:r>
+        <w:rPr>
+          <w:rFonts w:ascii="Consolas" w:eastAsia="Times New Roman" w:hAnsi="Consolas" w:cs="Times New Roman"/>
+          <w:color w:val="ABB2BF"/>
+          <w:sz w:val="21"/>
+          <w:szCs w:val="21"/>
+          <w:lang w:eastAsia="en-AU"/>
+        </w:rPr>
+        <w:t xml:space="preserve"> </w:t>
+      </w:r>
+      <w:r>
+        <w:rPr>
+          <w:rFonts w:ascii="Consolas" w:eastAsia="Times New Roman" w:hAnsi="Consolas" w:cs="Times New Roman"/>
+          <w:color w:val="D19A66"/>
+          <w:sz w:val="21"/>
+          <w:szCs w:val="21"/>
+          <w:lang w:eastAsia="en-AU"/>
+        </w:rPr>
+        <w:t>true</w:t>
+      </w:r>
+      <w:r>
+        <w:rPr>
+          <w:rFonts w:ascii="Consolas" w:eastAsia="Times New Roman" w:hAnsi="Consolas" w:cs="Times New Roman"/>
+          <w:color w:val="ABB2BF"/>
+          <w:sz w:val="21"/>
+          <w:szCs w:val="21"/>
+          <w:lang w:eastAsia="en-AU"/>
+        </w:rPr>
+        <w:t>;</w:t>
+      </w:r>
+    </w:p>
+    <w:p>
+      <w:pPr>
+        <w:shd w:val="clear" w:color="auto" w:fill="282C34"/>
+        <w:spacing w:after="0" w:line="285" w:lineRule="atLeast"/>
+        <w:ind w:left="360"/>
+        <w:rPr>
+          <w:rFonts w:ascii="Consolas" w:eastAsia="Times New Roman" w:hAnsi="Consolas" w:cs="Times New Roman"/>
+          <w:color w:val="ABB2BF"/>
+          <w:sz w:val="21"/>
+          <w:szCs w:val="21"/>
+          <w:lang w:eastAsia="en-AU"/>
+        </w:rPr>
+      </w:pPr>
+      <w:r>
+        <w:rPr>
+          <w:rFonts w:ascii="Consolas" w:eastAsia="Times New Roman" w:hAnsi="Consolas" w:cs="Times New Roman"/>
+          <w:color w:val="ABB2BF"/>
+          <w:sz w:val="21"/>
+          <w:szCs w:val="21"/>
+          <w:lang w:eastAsia="en-AU"/>
+        </w:rPr>
+        <w:t>console.</w:t>
+      </w:r>
+      <w:r>
+        <w:rPr>
+          <w:rFonts w:ascii="Consolas" w:eastAsia="Times New Roman" w:hAnsi="Consolas" w:cs="Times New Roman"/>
+          <w:color w:val="61AFEF"/>
+          <w:sz w:val="21"/>
+          <w:szCs w:val="21"/>
+          <w:lang w:eastAsia="en-AU"/>
+        </w:rPr>
+        <w:t>log</w:t>
+      </w:r>
+      <w:r>
+        <w:rPr>
+          <w:rFonts w:ascii="Consolas" w:eastAsia="Times New Roman" w:hAnsi="Consolas" w:cs="Times New Roman"/>
+          <w:color w:val="ABB2BF"/>
+          <w:sz w:val="21"/>
+          <w:szCs w:val="21"/>
+          <w:lang w:eastAsia="en-AU"/>
+        </w:rPr>
+        <w:t>(</w:t>
+      </w:r>
+      <w:r>
+        <w:rPr>
+          <w:rFonts w:ascii="Consolas" w:eastAsia="Times New Roman" w:hAnsi="Consolas" w:cs="Times New Roman"/>
+          <w:color w:val="56B6C2"/>
+          <w:sz w:val="21"/>
+          <w:szCs w:val="21"/>
+          <w:lang w:eastAsia="en-AU"/>
+        </w:rPr>
+        <w:t>typeof</w:t>
+      </w:r>
+      <w:r>
+        <w:rPr>
+          <w:rFonts w:ascii="Consolas" w:eastAsia="Times New Roman" w:hAnsi="Consolas" w:cs="Times New Roman"/>
+          <w:color w:val="ABB2BF"/>
+          <w:sz w:val="21"/>
+          <w:szCs w:val="21"/>
+          <w:lang w:eastAsia="en-AU"/>
+        </w:rPr>
+        <w:t xml:space="preserve"> a);</w:t>
+      </w:r>
+    </w:p>
+    <w:p>
+      <w:pPr>
+        <w:pStyle w:val="ListParagraph"/>
+        <w:numPr>
+          <w:ilvl w:val="0"/>
+          <w:numId w:val="2"/>
+        </w:numPr>
+      </w:pPr>
+      <w:r>
         <w:t>Primitive type:</w:t>
       </w:r>
     </w:p>
@@ -675,6 +1139,9 @@
       <w:r>
         <w:t>String: sequence of characters, used for text, in quotes</w:t>
       </w:r>
+      <w:r>
+        <w:t>, single or double quotes</w:t>
+      </w:r>
     </w:p>
     <w:p>
       <w:pPr>
@@ -699,6 +1166,9 @@
       <w:r>
         <w:t>Undefined: declaring a variable without a value</w:t>
       </w:r>
+      <w:r>
+        <w:t>. Both the variable and the value are undefined</w:t>
+      </w:r>
     </w:p>
     <w:p>
       <w:pPr>
@@ -741,6 +1211,321 @@
     </w:p>
     <w:p>
       <w:pPr>
+        <w:shd w:val="clear" w:color="auto" w:fill="282C34"/>
+        <w:spacing w:after="0" w:line="285" w:lineRule="atLeast"/>
+        <w:ind w:left="1080"/>
+        <w:rPr>
+          <w:rFonts w:ascii="Consolas" w:eastAsia="Times New Roman" w:hAnsi="Consolas" w:cs="Times New Roman"/>
+          <w:color w:val="ABB2BF"/>
+          <w:sz w:val="21"/>
+          <w:szCs w:val="21"/>
+          <w:lang w:eastAsia="en-AU"/>
+        </w:rPr>
+      </w:pPr>
+      <w:r>
+        <w:rPr>
+          <w:rFonts w:ascii="Consolas" w:eastAsia="Times New Roman" w:hAnsi="Consolas" w:cs="Times New Roman"/>
+          <w:color w:val="C678DD"/>
+          <w:sz w:val="21"/>
+          <w:szCs w:val="21"/>
+          <w:lang w:eastAsia="en-AU"/>
+        </w:rPr>
+        <w:t>let</w:t>
+      </w:r>
+      <w:r>
+        <w:rPr>
+          <w:rFonts w:ascii="Consolas" w:eastAsia="Times New Roman" w:hAnsi="Consolas" w:cs="Times New Roman"/>
+          <w:color w:val="ABB2BF"/>
+          <w:sz w:val="21"/>
+          <w:szCs w:val="21"/>
+          <w:lang w:eastAsia="en-AU"/>
+        </w:rPr>
+        <w:t xml:space="preserve"> age </w:t>
+      </w:r>
+      <w:r>
+        <w:rPr>
+          <w:rFonts w:ascii="Consolas" w:eastAsia="Times New Roman" w:hAnsi="Consolas" w:cs="Times New Roman"/>
+          <w:color w:val="56B6C2"/>
+          <w:sz w:val="21"/>
+          <w:szCs w:val="21"/>
+          <w:lang w:eastAsia="en-AU"/>
+        </w:rPr>
+        <w:t>=</w:t>
+      </w:r>
+      <w:r>
+        <w:rPr>
+          <w:rFonts w:ascii="Consolas" w:eastAsia="Times New Roman" w:hAnsi="Consolas" w:cs="Times New Roman"/>
+          <w:color w:val="ABB2BF"/>
+          <w:sz w:val="21"/>
+          <w:szCs w:val="21"/>
+          <w:lang w:eastAsia="en-AU"/>
+        </w:rPr>
+        <w:t xml:space="preserve"> </w:t>
+      </w:r>
+      <w:r>
+        <w:rPr>
+          <w:rFonts w:ascii="Consolas" w:eastAsia="Times New Roman" w:hAnsi="Consolas" w:cs="Times New Roman"/>
+          <w:color w:val="D19A66"/>
+          <w:sz w:val="21"/>
+          <w:szCs w:val="21"/>
+          <w:lang w:eastAsia="en-AU"/>
+        </w:rPr>
+        <w:t>23</w:t>
+      </w:r>
+      <w:r>
+        <w:rPr>
+          <w:rFonts w:ascii="Consolas" w:eastAsia="Times New Roman" w:hAnsi="Consolas" w:cs="Times New Roman"/>
+          <w:color w:val="ABB2BF"/>
+          <w:sz w:val="21"/>
+          <w:szCs w:val="21"/>
+          <w:lang w:eastAsia="en-AU"/>
+        </w:rPr>
+        <w:t>;</w:t>
+      </w:r>
+      <w:r>
+        <w:rPr>
+          <w:rFonts w:ascii="Consolas" w:eastAsia="Times New Roman" w:hAnsi="Consolas" w:cs="Times New Roman"/>
+          <w:color w:val="ABB2BF"/>
+          <w:sz w:val="21"/>
+          <w:szCs w:val="21"/>
+          <w:lang w:eastAsia="en-AU"/>
+        </w:rPr>
+        <w:t xml:space="preserve"> // number</w:t>
+      </w:r>
+    </w:p>
+    <w:p>
+      <w:pPr>
+        <w:shd w:val="clear" w:color="auto" w:fill="282C34"/>
+        <w:spacing w:after="0" w:line="285" w:lineRule="atLeast"/>
+        <w:ind w:left="1080"/>
+        <w:rPr>
+          <w:rFonts w:ascii="Consolas" w:eastAsia="Times New Roman" w:hAnsi="Consolas" w:cs="Times New Roman"/>
+          <w:color w:val="ABB2BF"/>
+          <w:sz w:val="21"/>
+          <w:szCs w:val="21"/>
+          <w:lang w:eastAsia="en-AU"/>
+        </w:rPr>
+      </w:pPr>
+      <w:r>
+        <w:rPr>
+          <w:rFonts w:ascii="Consolas" w:eastAsia="Times New Roman" w:hAnsi="Consolas" w:cs="Times New Roman"/>
+          <w:color w:val="C678DD"/>
+          <w:sz w:val="21"/>
+          <w:szCs w:val="21"/>
+          <w:lang w:eastAsia="en-AU"/>
+        </w:rPr>
+        <w:t>let</w:t>
+      </w:r>
+      <w:r>
+        <w:rPr>
+          <w:rFonts w:ascii="Consolas" w:eastAsia="Times New Roman" w:hAnsi="Consolas" w:cs="Times New Roman"/>
+          <w:color w:val="ABB2BF"/>
+          <w:sz w:val="21"/>
+          <w:szCs w:val="21"/>
+          <w:lang w:eastAsia="en-AU"/>
+        </w:rPr>
+        <w:t xml:space="preserve"> firstName </w:t>
+      </w:r>
+      <w:r>
+        <w:rPr>
+          <w:rFonts w:ascii="Consolas" w:eastAsia="Times New Roman" w:hAnsi="Consolas" w:cs="Times New Roman"/>
+          <w:color w:val="56B6C2"/>
+          <w:sz w:val="21"/>
+          <w:szCs w:val="21"/>
+          <w:lang w:eastAsia="en-AU"/>
+        </w:rPr>
+        <w:t>=</w:t>
+      </w:r>
+      <w:r>
+        <w:rPr>
+          <w:rFonts w:ascii="Consolas" w:eastAsia="Times New Roman" w:hAnsi="Consolas" w:cs="Times New Roman"/>
+          <w:color w:val="ABB2BF"/>
+          <w:sz w:val="21"/>
+          <w:szCs w:val="21"/>
+          <w:lang w:eastAsia="en-AU"/>
+        </w:rPr>
+        <w:t xml:space="preserve"> </w:t>
+      </w:r>
+      <w:r>
+        <w:rPr>
+          <w:rFonts w:ascii="Consolas" w:eastAsia="Times New Roman" w:hAnsi="Consolas" w:cs="Times New Roman"/>
+          <w:color w:val="98C379"/>
+          <w:sz w:val="21"/>
+          <w:szCs w:val="21"/>
+          <w:lang w:eastAsia="en-AU"/>
+        </w:rPr>
+        <w:t>"Jonas"</w:t>
+      </w:r>
+      <w:r>
+        <w:rPr>
+          <w:rFonts w:ascii="Consolas" w:eastAsia="Times New Roman" w:hAnsi="Consolas" w:cs="Times New Roman"/>
+          <w:color w:val="ABB2BF"/>
+          <w:sz w:val="21"/>
+          <w:szCs w:val="21"/>
+          <w:lang w:eastAsia="en-AU"/>
+        </w:rPr>
+        <w:t>;</w:t>
+      </w:r>
+      <w:r>
+        <w:rPr>
+          <w:rFonts w:ascii="Consolas" w:eastAsia="Times New Roman" w:hAnsi="Consolas" w:cs="Times New Roman"/>
+          <w:color w:val="ABB2BF"/>
+          <w:sz w:val="21"/>
+          <w:szCs w:val="21"/>
+          <w:lang w:eastAsia="en-AU"/>
+        </w:rPr>
+        <w:t xml:space="preserve"> // string</w:t>
+      </w:r>
+    </w:p>
+    <w:p>
+      <w:pPr>
+        <w:shd w:val="clear" w:color="auto" w:fill="282C34"/>
+        <w:spacing w:after="0" w:line="285" w:lineRule="atLeast"/>
+        <w:ind w:left="1080"/>
+        <w:rPr>
+          <w:rFonts w:ascii="Consolas" w:eastAsia="Times New Roman" w:hAnsi="Consolas" w:cs="Times New Roman"/>
+          <w:color w:val="ABB2BF"/>
+          <w:sz w:val="21"/>
+          <w:szCs w:val="21"/>
+          <w:lang w:eastAsia="en-AU"/>
+        </w:rPr>
+      </w:pPr>
+      <w:r>
+        <w:rPr>
+          <w:rFonts w:ascii="Consolas" w:eastAsia="Times New Roman" w:hAnsi="Consolas" w:cs="Times New Roman"/>
+          <w:color w:val="C678DD"/>
+          <w:sz w:val="21"/>
+          <w:szCs w:val="21"/>
+          <w:lang w:eastAsia="en-AU"/>
+        </w:rPr>
+        <w:t>let</w:t>
+      </w:r>
+      <w:r>
+        <w:rPr>
+          <w:rFonts w:ascii="Consolas" w:eastAsia="Times New Roman" w:hAnsi="Consolas" w:cs="Times New Roman"/>
+          <w:color w:val="ABB2BF"/>
+          <w:sz w:val="21"/>
+          <w:szCs w:val="21"/>
+          <w:lang w:eastAsia="en-AU"/>
+        </w:rPr>
+        <w:t xml:space="preserve"> fullAge </w:t>
+      </w:r>
+      <w:r>
+        <w:rPr>
+          <w:rFonts w:ascii="Consolas" w:eastAsia="Times New Roman" w:hAnsi="Consolas" w:cs="Times New Roman"/>
+          <w:color w:val="56B6C2"/>
+          <w:sz w:val="21"/>
+          <w:szCs w:val="21"/>
+          <w:lang w:eastAsia="en-AU"/>
+        </w:rPr>
+        <w:t>=</w:t>
+      </w:r>
+      <w:r>
+        <w:rPr>
+          <w:rFonts w:ascii="Consolas" w:eastAsia="Times New Roman" w:hAnsi="Consolas" w:cs="Times New Roman"/>
+          <w:color w:val="ABB2BF"/>
+          <w:sz w:val="21"/>
+          <w:szCs w:val="21"/>
+          <w:lang w:eastAsia="en-AU"/>
+        </w:rPr>
+        <w:t xml:space="preserve"> </w:t>
+      </w:r>
+      <w:r>
+        <w:rPr>
+          <w:rFonts w:ascii="Consolas" w:eastAsia="Times New Roman" w:hAnsi="Consolas" w:cs="Times New Roman"/>
+          <w:color w:val="D19A66"/>
+          <w:sz w:val="21"/>
+          <w:szCs w:val="21"/>
+          <w:lang w:eastAsia="en-AU"/>
+        </w:rPr>
+        <w:t>true</w:t>
+      </w:r>
+      <w:r>
+        <w:rPr>
+          <w:rFonts w:ascii="Consolas" w:eastAsia="Times New Roman" w:hAnsi="Consolas" w:cs="Times New Roman"/>
+          <w:color w:val="ABB2BF"/>
+          <w:sz w:val="21"/>
+          <w:szCs w:val="21"/>
+          <w:lang w:eastAsia="en-AU"/>
+        </w:rPr>
+        <w:t>;</w:t>
+      </w:r>
+      <w:r>
+        <w:rPr>
+          <w:rFonts w:ascii="Consolas" w:eastAsia="Times New Roman" w:hAnsi="Consolas" w:cs="Times New Roman"/>
+          <w:color w:val="ABB2BF"/>
+          <w:sz w:val="21"/>
+          <w:szCs w:val="21"/>
+          <w:lang w:eastAsia="en-AU"/>
+        </w:rPr>
+        <w:t xml:space="preserve"> // </w:t>
+      </w:r>
+      <w:r>
+        <w:rPr>
+          <w:rFonts w:ascii="Consolas" w:eastAsia="Times New Roman" w:hAnsi="Consolas" w:cs="Times New Roman"/>
+          <w:color w:val="ABB2BF"/>
+          <w:sz w:val="21"/>
+          <w:szCs w:val="21"/>
+          <w:lang w:eastAsia="en-AU"/>
+        </w:rPr>
+        <w:t>Boolean</w:t>
+      </w:r>
+    </w:p>
+    <w:p>
+      <w:pPr>
+        <w:shd w:val="clear" w:color="auto" w:fill="282C34"/>
+        <w:spacing w:after="0" w:line="285" w:lineRule="atLeast"/>
+        <w:ind w:left="1080"/>
+        <w:rPr>
+          <w:rFonts w:ascii="Consolas" w:eastAsia="Times New Roman" w:hAnsi="Consolas" w:cs="Times New Roman"/>
+          <w:color w:val="ABB2BF"/>
+          <w:sz w:val="21"/>
+          <w:szCs w:val="21"/>
+          <w:lang w:eastAsia="en-AU"/>
+        </w:rPr>
+      </w:pPr>
+      <w:r>
+        <w:rPr>
+          <w:rFonts w:ascii="Consolas" w:eastAsia="Times New Roman" w:hAnsi="Consolas" w:cs="Times New Roman"/>
+          <w:color w:val="C678DD"/>
+          <w:sz w:val="21"/>
+          <w:szCs w:val="21"/>
+          <w:lang w:eastAsia="en-AU"/>
+        </w:rPr>
+        <w:t>let</w:t>
+      </w:r>
+      <w:r>
+        <w:rPr>
+          <w:rFonts w:ascii="Consolas" w:eastAsia="Times New Roman" w:hAnsi="Consolas" w:cs="Times New Roman"/>
+          <w:color w:val="ABB2BF"/>
+          <w:sz w:val="21"/>
+          <w:szCs w:val="21"/>
+          <w:lang w:eastAsia="en-AU"/>
+        </w:rPr>
+        <w:t xml:space="preserve"> children;</w:t>
+      </w:r>
+      <w:r>
+        <w:rPr>
+          <w:rFonts w:ascii="Consolas" w:eastAsia="Times New Roman" w:hAnsi="Consolas" w:cs="Times New Roman"/>
+          <w:color w:val="ABB2BF"/>
+          <w:sz w:val="21"/>
+          <w:szCs w:val="21"/>
+          <w:lang w:eastAsia="en-AU"/>
+        </w:rPr>
+        <w:t xml:space="preserve"> // undefined</w:t>
+      </w:r>
+    </w:p>
+    <w:p>
+      <w:pPr>
+        <w:pStyle w:val="HeadingMod"/>
+      </w:pPr>
+      <w:r>
+        <w:lastRenderedPageBreak/>
+        <w:t>Let, Const and Var</w:t>
+      </w:r>
+    </w:p>
+    <w:p>
+      <w:pPr>
         <w:pStyle w:val="ListParagraph"/>
         <w:numPr>
           <w:ilvl w:val="0"/>
@@ -748,7 +1533,22 @@
         </w:numPr>
       </w:pPr>
       <w:r>
-        <w:t>Object type:</w:t>
+        <w:t>Use let to declare variables that can be changed later</w:t>
+      </w:r>
+    </w:p>
+    <w:p>
+      <w:pPr>
+        <w:pStyle w:val="ListParagraph"/>
+        <w:numPr>
+          <w:ilvl w:val="0"/>
+          <w:numId w:val="2"/>
+        </w:numPr>
+      </w:pPr>
+      <w:r>
+        <w:t xml:space="preserve">Use const to declare variables that cannot be changed </w:t>
+      </w:r>
+      <w:r>
+        <w:t>later</w:t>
       </w:r>
     </w:p>
     <w:p>
@@ -759,6 +1559,392 @@
           <w:numId w:val="2"/>
         </w:numPr>
       </w:pPr>
+      <w:r>
+        <w:t>Can</w:t>
+      </w:r>
+      <w:r>
+        <w:t>’</w:t>
+      </w:r>
+      <w:r>
+        <w:t>t have undefined const variables</w:t>
+      </w:r>
+    </w:p>
+    <w:p>
+      <w:pPr>
+        <w:pStyle w:val="ListParagraph"/>
+        <w:numPr>
+          <w:ilvl w:val="0"/>
+          <w:numId w:val="2"/>
+        </w:numPr>
+      </w:pPr>
+      <w:r>
+        <w:t>Never use var, works like let in legacy JS</w:t>
+      </w:r>
+    </w:p>
+    <w:p>
+      <w:pPr>
+        <w:pStyle w:val="HeadingMod"/>
+      </w:pPr>
+      <w:r>
+        <w:t>Basic Operators</w:t>
+      </w:r>
+    </w:p>
+    <w:p>
+      <w:pPr>
+        <w:pStyle w:val="ListParagraph"/>
+        <w:numPr>
+          <w:ilvl w:val="0"/>
+          <w:numId w:val="2"/>
+        </w:numPr>
+      </w:pPr>
+      <w:r>
+        <w:t>Arithmetic operators</w:t>
+      </w:r>
+    </w:p>
+    <w:p>
+      <w:pPr>
+        <w:pStyle w:val="ListParagraph"/>
+        <w:numPr>
+          <w:ilvl w:val="1"/>
+          <w:numId w:val="2"/>
+        </w:numPr>
+      </w:pPr>
+      <w:r>
+        <w:t>Addition, subtraction, division, multiplication</w:t>
+      </w:r>
+      <w:r>
+        <w:t>, powers</w:t>
+      </w:r>
+      <w:r>
+        <w:t>, addition can be used to concatenate string</w:t>
+      </w:r>
+    </w:p>
+    <w:p>
+      <w:pPr>
+        <w:pStyle w:val="ListParagraph"/>
+        <w:numPr>
+          <w:ilvl w:val="1"/>
+          <w:numId w:val="2"/>
+        </w:numPr>
+      </w:pPr>
+      <w:r>
+        <w:t xml:space="preserve">Power </w:t>
+      </w:r>
+      <w:r>
+        <w:t>(2</w:t>
+      </w:r>
+      <w:r>
+        <w:t xml:space="preserve"> </w:t>
+      </w:r>
+      <w:r>
+        <w:t>** 3 is 2 to the power 3)</w:t>
+      </w:r>
+    </w:p>
+    <w:p>
+      <w:pPr>
+        <w:pStyle w:val="ListParagraph"/>
+        <w:ind w:left="1440"/>
+      </w:pPr>
+    </w:p>
+    <w:p>
+      <w:pPr>
+        <w:pStyle w:val="ListParagraph"/>
+        <w:numPr>
+          <w:ilvl w:val="0"/>
+          <w:numId w:val="2"/>
+        </w:numPr>
+      </w:pPr>
+      <w:r>
+        <w:t>Typeof operator</w:t>
+      </w:r>
+    </w:p>
+    <w:p>
+      <w:pPr>
+        <w:pStyle w:val="ListParagraph"/>
+        <w:numPr>
+          <w:ilvl w:val="1"/>
+          <w:numId w:val="2"/>
+        </w:numPr>
+      </w:pPr>
+      <w:r>
+        <w:t xml:space="preserve">Returns the type of variable </w:t>
+      </w:r>
+    </w:p>
+    <w:p>
+      <w:pPr>
+        <w:pStyle w:val="ListParagraph"/>
+        <w:numPr>
+          <w:ilvl w:val="1"/>
+          <w:numId w:val="2"/>
+        </w:numPr>
+      </w:pPr>
+      <w:r>
+        <w:t xml:space="preserve">Let a = true, typeof a </w:t>
+      </w:r>
+      <w:r>
+        <w:rPr>
+          <w:i/>
+          <w:iCs/>
+        </w:rPr>
+        <w:t>boolean</w:t>
+      </w:r>
+    </w:p>
+    <w:p>
+      <w:pPr>
+        <w:pStyle w:val="ListParagraph"/>
+        <w:ind w:left="1440"/>
+      </w:pPr>
+    </w:p>
+    <w:p>
+      <w:pPr>
+        <w:pStyle w:val="ListParagraph"/>
+        <w:numPr>
+          <w:ilvl w:val="0"/>
+          <w:numId w:val="2"/>
+        </w:numPr>
+      </w:pPr>
+      <w:r>
+        <w:t>Assignment</w:t>
+      </w:r>
+      <w:r>
+        <w:t xml:space="preserve"> operators</w:t>
+      </w:r>
+    </w:p>
+    <w:p>
+      <w:pPr>
+        <w:pStyle w:val="ListParagraph"/>
+        <w:numPr>
+          <w:ilvl w:val="1"/>
+          <w:numId w:val="2"/>
+        </w:numPr>
+      </w:pPr>
+      <w:r>
+        <w:t>L</w:t>
+      </w:r>
+      <w:r>
+        <w:t>etting a variable equal a value</w:t>
+      </w:r>
+    </w:p>
+    <w:p>
+      <w:pPr>
+        <w:pStyle w:val="ListParagraph"/>
+        <w:ind w:left="1440"/>
+      </w:pPr>
+    </w:p>
+    <w:p>
+      <w:pPr>
+        <w:pStyle w:val="ListParagraph"/>
+        <w:numPr>
+          <w:ilvl w:val="1"/>
+          <w:numId w:val="2"/>
+        </w:numPr>
+      </w:pPr>
+      <w:r>
+        <w:t>X=10</w:t>
+      </w:r>
+    </w:p>
+    <w:p>
+      <w:pPr>
+        <w:pStyle w:val="ListParagraph"/>
+        <w:numPr>
+          <w:ilvl w:val="1"/>
+          <w:numId w:val="2"/>
+        </w:numPr>
+      </w:pPr>
+      <w:r>
+        <w:t>X +=10 is X=X+10, can be used with *=, -= and /= too</w:t>
+      </w:r>
+    </w:p>
+    <w:p>
+      <w:pPr>
+        <w:pStyle w:val="ListParagraph"/>
+        <w:numPr>
+          <w:ilvl w:val="1"/>
+          <w:numId w:val="2"/>
+        </w:numPr>
+      </w:pPr>
+      <w:r>
+        <w:t>X++ is X=X+1, X—is</w:t>
+      </w:r>
+      <w:r>
+        <w:t xml:space="preserve"> X=X-1</w:t>
+      </w:r>
+    </w:p>
+    <w:p>
+      <w:pPr>
+        <w:pStyle w:val="ListParagraph"/>
+        <w:ind w:left="1440"/>
+      </w:pPr>
+      <w:r>
+        <w:t xml:space="preserve"> </w:t>
+      </w:r>
+    </w:p>
+    <w:p>
+      <w:pPr>
+        <w:pStyle w:val="ListParagraph"/>
+        <w:numPr>
+          <w:ilvl w:val="0"/>
+          <w:numId w:val="2"/>
+        </w:numPr>
+      </w:pPr>
+      <w:r>
+        <w:t>Comparison operators</w:t>
+      </w:r>
+    </w:p>
+    <w:p>
+      <w:pPr>
+        <w:pStyle w:val="ListParagraph"/>
+        <w:numPr>
+          <w:ilvl w:val="1"/>
+          <w:numId w:val="2"/>
+        </w:numPr>
+      </w:pPr>
+      <w:r>
+        <w:t>Greater than / equal to, less than / equal to</w:t>
+      </w:r>
+    </w:p>
+    <w:p>
+      <w:pPr>
+        <w:pStyle w:val="ListParagraph"/>
+        <w:numPr>
+          <w:ilvl w:val="2"/>
+          <w:numId w:val="2"/>
+        </w:numPr>
+      </w:pPr>
+      <w:r>
+        <w:t>&gt;, &gt;=,   &lt;, &lt;=</w:t>
+      </w:r>
+    </w:p>
+    <w:p>
+      <w:pPr>
+        <w:pStyle w:val="ListParagraph"/>
+        <w:numPr>
+          <w:ilvl w:val="1"/>
+          <w:numId w:val="2"/>
+        </w:numPr>
+      </w:pPr>
+      <w:r>
+        <w:t>Entirely equal to</w:t>
+      </w:r>
+    </w:p>
+    <w:p>
+      <w:pPr>
+        <w:pStyle w:val="ListParagraph"/>
+        <w:numPr>
+          <w:ilvl w:val="2"/>
+          <w:numId w:val="2"/>
+        </w:numPr>
+      </w:pPr>
+      <w:r>
+        <w:t>===</w:t>
+      </w:r>
+    </w:p>
+    <w:p>
+      <w:pPr>
+        <w:pStyle w:val="HeadingMod"/>
+      </w:pPr>
+      <w:r>
+        <w:t>Operator Precedence</w:t>
+      </w:r>
+    </w:p>
+    <w:p>
+      <w:pPr>
+        <w:pStyle w:val="ListParagraph"/>
+        <w:numPr>
+          <w:ilvl w:val="0"/>
+          <w:numId w:val="2"/>
+        </w:numPr>
+      </w:pPr>
+      <w:r>
+        <w:t>JS will always compute mathematical operators before comparison operators</w:t>
+      </w:r>
+    </w:p>
+    <w:p>
+      <w:pPr>
+        <w:pStyle w:val="ListParagraph"/>
+        <w:numPr>
+          <w:ilvl w:val="0"/>
+          <w:numId w:val="2"/>
+        </w:numPr>
+      </w:pPr>
+      <w:r>
+        <w:t>Some operators occur left to right or right to left</w:t>
+      </w:r>
+    </w:p>
+    <w:p>
+      <w:pPr>
+        <w:pStyle w:val="ListParagraph"/>
+        <w:numPr>
+          <w:ilvl w:val="1"/>
+          <w:numId w:val="2"/>
+        </w:numPr>
+      </w:pPr>
+      <w:r>
+        <w:t>Assignment occurs right to left to allow for mathematical and assignment operators to occur beforehand.</w:t>
+      </w:r>
+    </w:p>
+    <w:p>
+      <w:pPr>
+        <w:pStyle w:val="ListParagraph"/>
+        <w:numPr>
+          <w:ilvl w:val="1"/>
+          <w:numId w:val="2"/>
+        </w:numPr>
+      </w:pPr>
+      <w:r>
+        <w:t>This allows dynamic typing, JS will always know what the variable will be because it reads it from right to left</w:t>
+      </w:r>
+      <w:r>
+        <w:t xml:space="preserve"> before assigning it</w:t>
+      </w:r>
+    </w:p>
+    <w:p>
+      <w:pPr>
+        <w:pStyle w:val="ListParagraph"/>
+        <w:numPr>
+          <w:ilvl w:val="1"/>
+          <w:numId w:val="2"/>
+        </w:numPr>
+      </w:pPr>
+      <w:r>
+        <w:t>This means you can use the assignment operator more than once in a single line</w:t>
+      </w:r>
+    </w:p>
+    <w:p>
+      <w:pPr>
+        <w:pStyle w:val="ListParagraph"/>
+        <w:numPr>
+          <w:ilvl w:val="2"/>
+          <w:numId w:val="2"/>
+        </w:numPr>
+      </w:pPr>
+      <w:r>
+        <w:t>X = Y = 10</w:t>
+      </w:r>
+    </w:p>
+    <w:p>
+      <w:pPr>
+        <w:pStyle w:val="ListParagraph"/>
+        <w:numPr>
+          <w:ilvl w:val="3"/>
+          <w:numId w:val="2"/>
+        </w:numPr>
+      </w:pPr>
+      <w:r>
+        <w:t>Y = 10, then X=Y</w:t>
+      </w:r>
+    </w:p>
+    <w:p>
+      <w:pPr>
+        <w:pStyle w:val="ListParagraph"/>
+        <w:numPr>
+          <w:ilvl w:val="0"/>
+          <w:numId w:val="2"/>
+        </w:numPr>
+      </w:pPr>
+      <w:r>
+        <w:t>Follows BODMAS, Brackets over Division, Multiplication, Addition and Subtraction</w:t>
+      </w:r>
     </w:p>
     <w:sectPr>
       <w:pgSz w:w="11906" w:h="16838"/>
@@ -911,7 +2097,7 @@
         <w:rFonts w:ascii="Courier New" w:hAnsi="Courier New" w:cs="Courier New" w:hint="default"/>
       </w:rPr>
     </w:lvl>
-    <w:lvl w:ilvl="2" w:tplc="0C090005" w:tentative="1">
+    <w:lvl w:ilvl="2" w:tplc="0C090005">
       <w:start w:val="1"/>
       <w:numFmt w:val="bullet"/>
       <w:lvlText w:val=""/>
@@ -923,7 +2109,7 @@
         <w:rFonts w:ascii="Wingdings" w:hAnsi="Wingdings" w:hint="default"/>
       </w:rPr>
     </w:lvl>
-    <w:lvl w:ilvl="3" w:tplc="0C090001" w:tentative="1">
+    <w:lvl w:ilvl="3" w:tplc="0C090001">
       <w:start w:val="1"/>
       <w:numFmt w:val="bullet"/>
       <w:lvlText w:val=""/>

</xml_diff>

<commit_message>
finsihed strings and if else statements
</commit_message>
<xml_diff>
--- a/JavaScript/Notes/Notes.docx
+++ b/JavaScript/Notes/Notes.docx
@@ -1946,6 +1946,1295 @@
         <w:t>Follows BODMAS, Brackets over Division, Multiplication, Addition and Subtraction</w:t>
       </w:r>
     </w:p>
+    <w:p/>
+    <w:p/>
+    <w:p/>
+    <w:p/>
+    <w:p/>
+    <w:p/>
+    <w:p>
+      <w:pPr>
+        <w:pStyle w:val="HeadingMod"/>
+      </w:pPr>
+      <w:r>
+        <w:lastRenderedPageBreak/>
+        <w:t>Strings and Template Literals</w:t>
+      </w:r>
+    </w:p>
+    <w:p>
+      <w:pPr>
+        <w:pStyle w:val="ListParagraph"/>
+        <w:numPr>
+          <w:ilvl w:val="0"/>
+          <w:numId w:val="2"/>
+        </w:numPr>
+      </w:pPr>
+      <w:r>
+        <w:t>It can be a pain to concatenate strings and variables together</w:t>
+      </w:r>
+    </w:p>
+    <w:p>
+      <w:pPr>
+        <w:shd w:val="clear" w:color="auto" w:fill="282C34"/>
+        <w:spacing w:after="0" w:line="285" w:lineRule="atLeast"/>
+        <w:ind w:left="360"/>
+        <w:rPr>
+          <w:rFonts w:ascii="Consolas" w:eastAsia="Times New Roman" w:hAnsi="Consolas" w:cs="Times New Roman"/>
+          <w:color w:val="ABB2BF"/>
+          <w:sz w:val="21"/>
+          <w:szCs w:val="21"/>
+          <w:lang w:eastAsia="en-AU"/>
+        </w:rPr>
+      </w:pPr>
+      <w:r>
+        <w:rPr>
+          <w:rFonts w:ascii="Consolas" w:eastAsia="Times New Roman" w:hAnsi="Consolas" w:cs="Times New Roman"/>
+          <w:color w:val="C678DD"/>
+          <w:sz w:val="21"/>
+          <w:szCs w:val="21"/>
+          <w:lang w:eastAsia="en-AU"/>
+        </w:rPr>
+        <w:t>const</w:t>
+      </w:r>
+      <w:r>
+        <w:rPr>
+          <w:rFonts w:ascii="Consolas" w:eastAsia="Times New Roman" w:hAnsi="Consolas" w:cs="Times New Roman"/>
+          <w:color w:val="ABB2BF"/>
+          <w:sz w:val="21"/>
+          <w:szCs w:val="21"/>
+          <w:lang w:eastAsia="en-AU"/>
+        </w:rPr>
+        <w:t xml:space="preserve"> </w:t>
+      </w:r>
+      <w:r>
+        <w:rPr>
+          <w:rFonts w:ascii="Consolas" w:eastAsia="Times New Roman" w:hAnsi="Consolas" w:cs="Times New Roman"/>
+          <w:color w:val="D19A66"/>
+          <w:sz w:val="21"/>
+          <w:szCs w:val="21"/>
+          <w:lang w:eastAsia="en-AU"/>
+        </w:rPr>
+        <w:t>sam</w:t>
+      </w:r>
+      <w:r>
+        <w:rPr>
+          <w:rFonts w:ascii="Consolas" w:eastAsia="Times New Roman" w:hAnsi="Consolas" w:cs="Times New Roman"/>
+          <w:color w:val="ABB2BF"/>
+          <w:sz w:val="21"/>
+          <w:szCs w:val="21"/>
+          <w:lang w:eastAsia="en-AU"/>
+        </w:rPr>
+        <w:t xml:space="preserve"> </w:t>
+      </w:r>
+      <w:r>
+        <w:rPr>
+          <w:rFonts w:ascii="Consolas" w:eastAsia="Times New Roman" w:hAnsi="Consolas" w:cs="Times New Roman"/>
+          <w:color w:val="56B6C2"/>
+          <w:sz w:val="21"/>
+          <w:szCs w:val="21"/>
+          <w:lang w:eastAsia="en-AU"/>
+        </w:rPr>
+        <w:t>=</w:t>
+      </w:r>
+    </w:p>
+    <w:p>
+      <w:pPr>
+        <w:shd w:val="clear" w:color="auto" w:fill="282C34"/>
+        <w:spacing w:after="0" w:line="285" w:lineRule="atLeast"/>
+        <w:ind w:left="360"/>
+        <w:rPr>
+          <w:rFonts w:ascii="Consolas" w:eastAsia="Times New Roman" w:hAnsi="Consolas" w:cs="Times New Roman"/>
+          <w:color w:val="ABB2BF"/>
+          <w:sz w:val="21"/>
+          <w:szCs w:val="21"/>
+          <w:lang w:eastAsia="en-AU"/>
+        </w:rPr>
+      </w:pPr>
+      <w:r>
+        <w:rPr>
+          <w:rFonts w:ascii="Consolas" w:eastAsia="Times New Roman" w:hAnsi="Consolas" w:cs="Times New Roman"/>
+          <w:color w:val="ABB2BF"/>
+          <w:sz w:val="21"/>
+          <w:szCs w:val="21"/>
+          <w:lang w:eastAsia="en-AU"/>
+        </w:rPr>
+        <w:t xml:space="preserve">  </w:t>
+      </w:r>
+      <w:r>
+        <w:rPr>
+          <w:rFonts w:ascii="Consolas" w:eastAsia="Times New Roman" w:hAnsi="Consolas" w:cs="Times New Roman"/>
+          <w:color w:val="98C379"/>
+          <w:sz w:val="21"/>
+          <w:szCs w:val="21"/>
+          <w:lang w:eastAsia="en-AU"/>
+        </w:rPr>
+        <w:t>"I'm "</w:t>
+      </w:r>
+      <w:r>
+        <w:rPr>
+          <w:rFonts w:ascii="Consolas" w:eastAsia="Times New Roman" w:hAnsi="Consolas" w:cs="Times New Roman"/>
+          <w:color w:val="ABB2BF"/>
+          <w:sz w:val="21"/>
+          <w:szCs w:val="21"/>
+          <w:lang w:eastAsia="en-AU"/>
+        </w:rPr>
+        <w:t xml:space="preserve"> </w:t>
+      </w:r>
+      <w:r>
+        <w:rPr>
+          <w:rFonts w:ascii="Consolas" w:eastAsia="Times New Roman" w:hAnsi="Consolas" w:cs="Times New Roman"/>
+          <w:color w:val="56B6C2"/>
+          <w:sz w:val="21"/>
+          <w:szCs w:val="21"/>
+          <w:lang w:eastAsia="en-AU"/>
+        </w:rPr>
+        <w:t>+</w:t>
+      </w:r>
+      <w:r>
+        <w:rPr>
+          <w:rFonts w:ascii="Consolas" w:eastAsia="Times New Roman" w:hAnsi="Consolas" w:cs="Times New Roman"/>
+          <w:color w:val="ABB2BF"/>
+          <w:sz w:val="21"/>
+          <w:szCs w:val="21"/>
+          <w:lang w:eastAsia="en-AU"/>
+        </w:rPr>
+        <w:t xml:space="preserve"> firstName </w:t>
+      </w:r>
+      <w:r>
+        <w:rPr>
+          <w:rFonts w:ascii="Consolas" w:eastAsia="Times New Roman" w:hAnsi="Consolas" w:cs="Times New Roman"/>
+          <w:color w:val="56B6C2"/>
+          <w:sz w:val="21"/>
+          <w:szCs w:val="21"/>
+          <w:lang w:eastAsia="en-AU"/>
+        </w:rPr>
+        <w:t>+</w:t>
+      </w:r>
+      <w:r>
+        <w:rPr>
+          <w:rFonts w:ascii="Consolas" w:eastAsia="Times New Roman" w:hAnsi="Consolas" w:cs="Times New Roman"/>
+          <w:color w:val="ABB2BF"/>
+          <w:sz w:val="21"/>
+          <w:szCs w:val="21"/>
+          <w:lang w:eastAsia="en-AU"/>
+        </w:rPr>
+        <w:t xml:space="preserve"> </w:t>
+      </w:r>
+      <w:r>
+        <w:rPr>
+          <w:rFonts w:ascii="Consolas" w:eastAsia="Times New Roman" w:hAnsi="Consolas" w:cs="Times New Roman"/>
+          <w:color w:val="98C379"/>
+          <w:sz w:val="21"/>
+          <w:szCs w:val="21"/>
+          <w:lang w:eastAsia="en-AU"/>
+        </w:rPr>
+        <w:t>", a "</w:t>
+      </w:r>
+      <w:r>
+        <w:rPr>
+          <w:rFonts w:ascii="Consolas" w:eastAsia="Times New Roman" w:hAnsi="Consolas" w:cs="Times New Roman"/>
+          <w:color w:val="ABB2BF"/>
+          <w:sz w:val="21"/>
+          <w:szCs w:val="21"/>
+          <w:lang w:eastAsia="en-AU"/>
+        </w:rPr>
+        <w:t xml:space="preserve"> </w:t>
+      </w:r>
+      <w:r>
+        <w:rPr>
+          <w:rFonts w:ascii="Consolas" w:eastAsia="Times New Roman" w:hAnsi="Consolas" w:cs="Times New Roman"/>
+          <w:color w:val="56B6C2"/>
+          <w:sz w:val="21"/>
+          <w:szCs w:val="21"/>
+          <w:lang w:eastAsia="en-AU"/>
+        </w:rPr>
+        <w:t>+</w:t>
+      </w:r>
+      <w:r>
+        <w:rPr>
+          <w:rFonts w:ascii="Consolas" w:eastAsia="Times New Roman" w:hAnsi="Consolas" w:cs="Times New Roman"/>
+          <w:color w:val="ABB2BF"/>
+          <w:sz w:val="21"/>
+          <w:szCs w:val="21"/>
+          <w:lang w:eastAsia="en-AU"/>
+        </w:rPr>
+        <w:t xml:space="preserve"> (year </w:t>
+      </w:r>
+      <w:r>
+        <w:rPr>
+          <w:rFonts w:ascii="Consolas" w:eastAsia="Times New Roman" w:hAnsi="Consolas" w:cs="Times New Roman"/>
+          <w:color w:val="56B6C2"/>
+          <w:sz w:val="21"/>
+          <w:szCs w:val="21"/>
+          <w:lang w:eastAsia="en-AU"/>
+        </w:rPr>
+        <w:t>-</w:t>
+      </w:r>
+      <w:r>
+        <w:rPr>
+          <w:rFonts w:ascii="Consolas" w:eastAsia="Times New Roman" w:hAnsi="Consolas" w:cs="Times New Roman"/>
+          <w:color w:val="ABB2BF"/>
+          <w:sz w:val="21"/>
+          <w:szCs w:val="21"/>
+          <w:lang w:eastAsia="en-AU"/>
+        </w:rPr>
+        <w:t xml:space="preserve"> birthYear) </w:t>
+      </w:r>
+      <w:r>
+        <w:rPr>
+          <w:rFonts w:ascii="Consolas" w:eastAsia="Times New Roman" w:hAnsi="Consolas" w:cs="Times New Roman"/>
+          <w:color w:val="56B6C2"/>
+          <w:sz w:val="21"/>
+          <w:szCs w:val="21"/>
+          <w:lang w:eastAsia="en-AU"/>
+        </w:rPr>
+        <w:t>+</w:t>
+      </w:r>
+      <w:r>
+        <w:rPr>
+          <w:rFonts w:ascii="Consolas" w:eastAsia="Times New Roman" w:hAnsi="Consolas" w:cs="Times New Roman"/>
+          <w:color w:val="ABB2BF"/>
+          <w:sz w:val="21"/>
+          <w:szCs w:val="21"/>
+          <w:lang w:eastAsia="en-AU"/>
+        </w:rPr>
+        <w:t xml:space="preserve"> </w:t>
+      </w:r>
+      <w:r>
+        <w:rPr>
+          <w:rFonts w:ascii="Consolas" w:eastAsia="Times New Roman" w:hAnsi="Consolas" w:cs="Times New Roman"/>
+          <w:color w:val="98C379"/>
+          <w:sz w:val="21"/>
+          <w:szCs w:val="21"/>
+          <w:lang w:eastAsia="en-AU"/>
+        </w:rPr>
+        <w:t>" year old "</w:t>
+      </w:r>
+      <w:r>
+        <w:rPr>
+          <w:rFonts w:ascii="Consolas" w:eastAsia="Times New Roman" w:hAnsi="Consolas" w:cs="Times New Roman"/>
+          <w:color w:val="ABB2BF"/>
+          <w:sz w:val="21"/>
+          <w:szCs w:val="21"/>
+          <w:lang w:eastAsia="en-AU"/>
+        </w:rPr>
+        <w:t xml:space="preserve"> </w:t>
+      </w:r>
+      <w:r>
+        <w:rPr>
+          <w:rFonts w:ascii="Consolas" w:eastAsia="Times New Roman" w:hAnsi="Consolas" w:cs="Times New Roman"/>
+          <w:color w:val="56B6C2"/>
+          <w:sz w:val="21"/>
+          <w:szCs w:val="21"/>
+          <w:lang w:eastAsia="en-AU"/>
+        </w:rPr>
+        <w:t>+</w:t>
+      </w:r>
+      <w:r>
+        <w:rPr>
+          <w:rFonts w:ascii="Consolas" w:eastAsia="Times New Roman" w:hAnsi="Consolas" w:cs="Times New Roman"/>
+          <w:color w:val="ABB2BF"/>
+          <w:sz w:val="21"/>
+          <w:szCs w:val="21"/>
+          <w:lang w:eastAsia="en-AU"/>
+        </w:rPr>
+        <w:t xml:space="preserve"> job;</w:t>
+      </w:r>
+    </w:p>
+    <w:p>
+      <w:pPr>
+        <w:pStyle w:val="ListParagraph"/>
+        <w:numPr>
+          <w:ilvl w:val="0"/>
+          <w:numId w:val="2"/>
+        </w:numPr>
+      </w:pPr>
+      <w:r>
+        <w:t>Instead, we should use template literals</w:t>
+      </w:r>
+    </w:p>
+    <w:p>
+      <w:pPr>
+        <w:shd w:val="clear" w:color="auto" w:fill="282C34"/>
+        <w:spacing w:after="0" w:line="285" w:lineRule="atLeast"/>
+        <w:ind w:left="360"/>
+        <w:rPr>
+          <w:rFonts w:ascii="Consolas" w:eastAsia="Times New Roman" w:hAnsi="Consolas" w:cs="Times New Roman"/>
+          <w:color w:val="ABB2BF"/>
+          <w:sz w:val="21"/>
+          <w:szCs w:val="21"/>
+          <w:lang w:eastAsia="en-AU"/>
+        </w:rPr>
+      </w:pPr>
+      <w:r>
+        <w:rPr>
+          <w:rFonts w:ascii="Consolas" w:eastAsia="Times New Roman" w:hAnsi="Consolas" w:cs="Times New Roman"/>
+          <w:color w:val="C678DD"/>
+          <w:sz w:val="21"/>
+          <w:szCs w:val="21"/>
+          <w:lang w:eastAsia="en-AU"/>
+        </w:rPr>
+        <w:t>const</w:t>
+      </w:r>
+      <w:r>
+        <w:rPr>
+          <w:rFonts w:ascii="Consolas" w:eastAsia="Times New Roman" w:hAnsi="Consolas" w:cs="Times New Roman"/>
+          <w:color w:val="ABB2BF"/>
+          <w:sz w:val="21"/>
+          <w:szCs w:val="21"/>
+          <w:lang w:eastAsia="en-AU"/>
+        </w:rPr>
+        <w:t xml:space="preserve"> </w:t>
+      </w:r>
+      <w:r>
+        <w:rPr>
+          <w:rFonts w:ascii="Consolas" w:eastAsia="Times New Roman" w:hAnsi="Consolas" w:cs="Times New Roman"/>
+          <w:color w:val="D19A66"/>
+          <w:sz w:val="21"/>
+          <w:szCs w:val="21"/>
+          <w:lang w:eastAsia="en-AU"/>
+        </w:rPr>
+        <w:t>samNew</w:t>
+      </w:r>
+      <w:r>
+        <w:rPr>
+          <w:rFonts w:ascii="Consolas" w:eastAsia="Times New Roman" w:hAnsi="Consolas" w:cs="Times New Roman"/>
+          <w:color w:val="ABB2BF"/>
+          <w:sz w:val="21"/>
+          <w:szCs w:val="21"/>
+          <w:lang w:eastAsia="en-AU"/>
+        </w:rPr>
+        <w:t xml:space="preserve"> </w:t>
+      </w:r>
+      <w:r>
+        <w:rPr>
+          <w:rFonts w:ascii="Consolas" w:eastAsia="Times New Roman" w:hAnsi="Consolas" w:cs="Times New Roman"/>
+          <w:color w:val="56B6C2"/>
+          <w:sz w:val="21"/>
+          <w:szCs w:val="21"/>
+          <w:lang w:eastAsia="en-AU"/>
+        </w:rPr>
+        <w:t>=</w:t>
+      </w:r>
+      <w:r>
+        <w:rPr>
+          <w:rFonts w:ascii="Consolas" w:eastAsia="Times New Roman" w:hAnsi="Consolas" w:cs="Times New Roman"/>
+          <w:color w:val="ABB2BF"/>
+          <w:sz w:val="21"/>
+          <w:szCs w:val="21"/>
+          <w:lang w:eastAsia="en-AU"/>
+        </w:rPr>
+        <w:t xml:space="preserve"> </w:t>
+      </w:r>
+      <w:r>
+        <w:rPr>
+          <w:rFonts w:ascii="Consolas" w:eastAsia="Times New Roman" w:hAnsi="Consolas" w:cs="Times New Roman"/>
+          <w:color w:val="98C379"/>
+          <w:sz w:val="21"/>
+          <w:szCs w:val="21"/>
+          <w:lang w:eastAsia="en-AU"/>
+        </w:rPr>
+        <w:t xml:space="preserve">`I'm </w:t>
+      </w:r>
+      <w:r>
+        <w:rPr>
+          <w:rFonts w:ascii="Consolas" w:eastAsia="Times New Roman" w:hAnsi="Consolas" w:cs="Times New Roman"/>
+          <w:color w:val="BE5046"/>
+          <w:sz w:val="21"/>
+          <w:szCs w:val="21"/>
+          <w:lang w:eastAsia="en-AU"/>
+        </w:rPr>
+        <w:t>${</w:t>
+      </w:r>
+      <w:r>
+        <w:rPr>
+          <w:rFonts w:ascii="Consolas" w:eastAsia="Times New Roman" w:hAnsi="Consolas" w:cs="Times New Roman"/>
+          <w:color w:val="ABB2BF"/>
+          <w:sz w:val="21"/>
+          <w:szCs w:val="21"/>
+          <w:lang w:eastAsia="en-AU"/>
+        </w:rPr>
+        <w:t>firstName</w:t>
+      </w:r>
+      <w:r>
+        <w:rPr>
+          <w:rFonts w:ascii="Consolas" w:eastAsia="Times New Roman" w:hAnsi="Consolas" w:cs="Times New Roman"/>
+          <w:color w:val="BE5046"/>
+          <w:sz w:val="21"/>
+          <w:szCs w:val="21"/>
+          <w:lang w:eastAsia="en-AU"/>
+        </w:rPr>
+        <w:t>}</w:t>
+      </w:r>
+      <w:r>
+        <w:rPr>
+          <w:rFonts w:ascii="Consolas" w:eastAsia="Times New Roman" w:hAnsi="Consolas" w:cs="Times New Roman"/>
+          <w:color w:val="98C379"/>
+          <w:sz w:val="21"/>
+          <w:szCs w:val="21"/>
+          <w:lang w:eastAsia="en-AU"/>
+        </w:rPr>
+        <w:t xml:space="preserve">, a </w:t>
+      </w:r>
+      <w:r>
+        <w:rPr>
+          <w:rFonts w:ascii="Consolas" w:eastAsia="Times New Roman" w:hAnsi="Consolas" w:cs="Times New Roman"/>
+          <w:color w:val="BE5046"/>
+          <w:sz w:val="21"/>
+          <w:szCs w:val="21"/>
+          <w:lang w:eastAsia="en-AU"/>
+        </w:rPr>
+        <w:t>${</w:t>
+      </w:r>
+      <w:r>
+        <w:rPr>
+          <w:rFonts w:ascii="Consolas" w:eastAsia="Times New Roman" w:hAnsi="Consolas" w:cs="Times New Roman"/>
+          <w:color w:val="ABB2BF"/>
+          <w:sz w:val="21"/>
+          <w:szCs w:val="21"/>
+          <w:lang w:eastAsia="en-AU"/>
+        </w:rPr>
+        <w:t>year</w:t>
+      </w:r>
+      <w:r>
+        <w:rPr>
+          <w:rFonts w:ascii="Consolas" w:eastAsia="Times New Roman" w:hAnsi="Consolas" w:cs="Times New Roman"/>
+          <w:color w:val="98C379"/>
+          <w:sz w:val="21"/>
+          <w:szCs w:val="21"/>
+          <w:lang w:eastAsia="en-AU"/>
+        </w:rPr>
+        <w:t xml:space="preserve"> </w:t>
+      </w:r>
+      <w:r>
+        <w:rPr>
+          <w:rFonts w:ascii="Consolas" w:eastAsia="Times New Roman" w:hAnsi="Consolas" w:cs="Times New Roman"/>
+          <w:color w:val="56B6C2"/>
+          <w:sz w:val="21"/>
+          <w:szCs w:val="21"/>
+          <w:lang w:eastAsia="en-AU"/>
+        </w:rPr>
+        <w:t>-</w:t>
+      </w:r>
+      <w:r>
+        <w:rPr>
+          <w:rFonts w:ascii="Consolas" w:eastAsia="Times New Roman" w:hAnsi="Consolas" w:cs="Times New Roman"/>
+          <w:color w:val="98C379"/>
+          <w:sz w:val="21"/>
+          <w:szCs w:val="21"/>
+          <w:lang w:eastAsia="en-AU"/>
+        </w:rPr>
+        <w:t xml:space="preserve"> </w:t>
+      </w:r>
+      <w:r>
+        <w:rPr>
+          <w:rFonts w:ascii="Consolas" w:eastAsia="Times New Roman" w:hAnsi="Consolas" w:cs="Times New Roman"/>
+          <w:color w:val="ABB2BF"/>
+          <w:sz w:val="21"/>
+          <w:szCs w:val="21"/>
+          <w:lang w:eastAsia="en-AU"/>
+        </w:rPr>
+        <w:t>birthYear</w:t>
+      </w:r>
+      <w:r>
+        <w:rPr>
+          <w:rFonts w:ascii="Consolas" w:eastAsia="Times New Roman" w:hAnsi="Consolas" w:cs="Times New Roman"/>
+          <w:color w:val="BE5046"/>
+          <w:sz w:val="21"/>
+          <w:szCs w:val="21"/>
+          <w:lang w:eastAsia="en-AU"/>
+        </w:rPr>
+        <w:t>}</w:t>
+      </w:r>
+      <w:r>
+        <w:rPr>
+          <w:rFonts w:ascii="Consolas" w:eastAsia="Times New Roman" w:hAnsi="Consolas" w:cs="Times New Roman"/>
+          <w:color w:val="98C379"/>
+          <w:sz w:val="21"/>
+          <w:szCs w:val="21"/>
+          <w:lang w:eastAsia="en-AU"/>
+        </w:rPr>
+        <w:t xml:space="preserve"> year old </w:t>
+      </w:r>
+      <w:r>
+        <w:rPr>
+          <w:rFonts w:ascii="Consolas" w:eastAsia="Times New Roman" w:hAnsi="Consolas" w:cs="Times New Roman"/>
+          <w:color w:val="BE5046"/>
+          <w:sz w:val="21"/>
+          <w:szCs w:val="21"/>
+          <w:lang w:eastAsia="en-AU"/>
+        </w:rPr>
+        <w:t>${</w:t>
+      </w:r>
+      <w:r>
+        <w:rPr>
+          <w:rFonts w:ascii="Consolas" w:eastAsia="Times New Roman" w:hAnsi="Consolas" w:cs="Times New Roman"/>
+          <w:color w:val="ABB2BF"/>
+          <w:sz w:val="21"/>
+          <w:szCs w:val="21"/>
+          <w:lang w:eastAsia="en-AU"/>
+        </w:rPr>
+        <w:t>job</w:t>
+      </w:r>
+      <w:r>
+        <w:rPr>
+          <w:rFonts w:ascii="Consolas" w:eastAsia="Times New Roman" w:hAnsi="Consolas" w:cs="Times New Roman"/>
+          <w:color w:val="BE5046"/>
+          <w:sz w:val="21"/>
+          <w:szCs w:val="21"/>
+          <w:lang w:eastAsia="en-AU"/>
+        </w:rPr>
+        <w:t>}</w:t>
+      </w:r>
+      <w:r>
+        <w:rPr>
+          <w:rFonts w:ascii="Consolas" w:eastAsia="Times New Roman" w:hAnsi="Consolas" w:cs="Times New Roman"/>
+          <w:color w:val="98C379"/>
+          <w:sz w:val="21"/>
+          <w:szCs w:val="21"/>
+          <w:lang w:eastAsia="en-AU"/>
+        </w:rPr>
+        <w:t>`</w:t>
+      </w:r>
+      <w:r>
+        <w:rPr>
+          <w:rFonts w:ascii="Consolas" w:eastAsia="Times New Roman" w:hAnsi="Consolas" w:cs="Times New Roman"/>
+          <w:color w:val="ABB2BF"/>
+          <w:sz w:val="21"/>
+          <w:szCs w:val="21"/>
+          <w:lang w:eastAsia="en-AU"/>
+        </w:rPr>
+        <w:t>;</w:t>
+      </w:r>
+      <w:r>
+        <w:rPr>
+          <w:rFonts w:ascii="Consolas" w:eastAsia="Times New Roman" w:hAnsi="Consolas" w:cs="Times New Roman"/>
+          <w:color w:val="ABB2BF"/>
+          <w:sz w:val="21"/>
+          <w:szCs w:val="21"/>
+          <w:lang w:eastAsia="en-AU"/>
+        </w:rPr>
+        <w:t xml:space="preserve"> </w:t>
+      </w:r>
+    </w:p>
+    <w:p>
+      <w:pPr>
+        <w:shd w:val="clear" w:color="auto" w:fill="282C34"/>
+        <w:spacing w:after="0" w:line="285" w:lineRule="atLeast"/>
+        <w:ind w:left="360"/>
+        <w:rPr>
+          <w:rFonts w:ascii="Consolas" w:eastAsia="Times New Roman" w:hAnsi="Consolas" w:cs="Times New Roman"/>
+          <w:color w:val="ABB2BF"/>
+          <w:sz w:val="21"/>
+          <w:szCs w:val="21"/>
+          <w:lang w:eastAsia="en-AU"/>
+        </w:rPr>
+      </w:pPr>
+      <w:r>
+        <w:rPr>
+          <w:rFonts w:ascii="Consolas" w:eastAsia="Times New Roman" w:hAnsi="Consolas" w:cs="Times New Roman"/>
+          <w:color w:val="ABB2BF"/>
+          <w:sz w:val="21"/>
+          <w:szCs w:val="21"/>
+          <w:lang w:eastAsia="en-AU"/>
+        </w:rPr>
+        <w:t>// dollar sign + curly braces contain variables to be concatenated into a string</w:t>
+      </w:r>
+    </w:p>
+    <w:p/>
+    <w:p>
+      <w:pPr>
+        <w:pStyle w:val="ListParagraph"/>
+        <w:numPr>
+          <w:ilvl w:val="0"/>
+          <w:numId w:val="2"/>
+        </w:numPr>
+      </w:pPr>
+      <w:r>
+        <w:t>We can use back ticks in place of quotation marks for regular strings too</w:t>
+      </w:r>
+      <w:r>
+        <w:t>, therefore, we should use backticks for all strings as it can be used for every scenario</w:t>
+      </w:r>
+    </w:p>
+    <w:p>
+      <w:pPr>
+        <w:pStyle w:val="ListParagraph"/>
+      </w:pPr>
+    </w:p>
+    <w:p>
+      <w:pPr>
+        <w:pStyle w:val="ListParagraph"/>
+        <w:numPr>
+          <w:ilvl w:val="0"/>
+          <w:numId w:val="2"/>
+        </w:numPr>
+      </w:pPr>
+      <w:r>
+        <w:t>Use \n for new line</w:t>
+      </w:r>
+      <w:r>
+        <w:t>, or just create a new line in the code with backticks</w:t>
+      </w:r>
+    </w:p>
+    <w:p>
+      <w:pPr>
+        <w:pStyle w:val="ListParagraph"/>
+        <w:numPr>
+          <w:ilvl w:val="1"/>
+          <w:numId w:val="2"/>
+        </w:numPr>
+      </w:pPr>
+      <w:r>
+        <w:t>The following code will output this on multiple lines, this is useful when creating HTML code</w:t>
+      </w:r>
+    </w:p>
+    <w:p>
+      <w:pPr>
+        <w:shd w:val="clear" w:color="auto" w:fill="282C34"/>
+        <w:spacing w:after="0" w:line="285" w:lineRule="atLeast"/>
+        <w:ind w:left="360"/>
+        <w:rPr>
+          <w:rFonts w:ascii="Consolas" w:eastAsia="Times New Roman" w:hAnsi="Consolas" w:cs="Times New Roman"/>
+          <w:color w:val="ABB2BF"/>
+          <w:sz w:val="21"/>
+          <w:szCs w:val="21"/>
+          <w:lang w:eastAsia="en-AU"/>
+        </w:rPr>
+      </w:pPr>
+      <w:r>
+        <w:rPr>
+          <w:rFonts w:ascii="Consolas" w:eastAsia="Times New Roman" w:hAnsi="Consolas" w:cs="Times New Roman"/>
+          <w:color w:val="ABB2BF"/>
+          <w:sz w:val="21"/>
+          <w:szCs w:val="21"/>
+          <w:lang w:eastAsia="en-AU"/>
+        </w:rPr>
+        <w:t>console.</w:t>
+      </w:r>
+      <w:r>
+        <w:rPr>
+          <w:rFonts w:ascii="Consolas" w:eastAsia="Times New Roman" w:hAnsi="Consolas" w:cs="Times New Roman"/>
+          <w:color w:val="61AFEF"/>
+          <w:sz w:val="21"/>
+          <w:szCs w:val="21"/>
+          <w:lang w:eastAsia="en-AU"/>
+        </w:rPr>
+        <w:t>log</w:t>
+      </w:r>
+      <w:r>
+        <w:rPr>
+          <w:rFonts w:ascii="Consolas" w:eastAsia="Times New Roman" w:hAnsi="Consolas" w:cs="Times New Roman"/>
+          <w:color w:val="ABB2BF"/>
+          <w:sz w:val="21"/>
+          <w:szCs w:val="21"/>
+          <w:lang w:eastAsia="en-AU"/>
+        </w:rPr>
+        <w:t>(</w:t>
+      </w:r>
+      <w:r>
+        <w:rPr>
+          <w:rFonts w:ascii="Consolas" w:eastAsia="Times New Roman" w:hAnsi="Consolas" w:cs="Times New Roman"/>
+          <w:color w:val="98C379"/>
+          <w:sz w:val="21"/>
+          <w:szCs w:val="21"/>
+          <w:lang w:eastAsia="en-AU"/>
+        </w:rPr>
+        <w:t>`yo</w:t>
+      </w:r>
+    </w:p>
+    <w:p>
+      <w:pPr>
+        <w:shd w:val="clear" w:color="auto" w:fill="282C34"/>
+        <w:spacing w:after="0" w:line="285" w:lineRule="atLeast"/>
+        <w:ind w:left="360"/>
+        <w:rPr>
+          <w:rFonts w:ascii="Consolas" w:eastAsia="Times New Roman" w:hAnsi="Consolas" w:cs="Times New Roman"/>
+          <w:color w:val="ABB2BF"/>
+          <w:sz w:val="21"/>
+          <w:szCs w:val="21"/>
+          <w:lang w:eastAsia="en-AU"/>
+        </w:rPr>
+      </w:pPr>
+      <w:r>
+        <w:rPr>
+          <w:rFonts w:ascii="Consolas" w:eastAsia="Times New Roman" w:hAnsi="Consolas" w:cs="Times New Roman"/>
+          <w:color w:val="98C379"/>
+          <w:sz w:val="21"/>
+          <w:szCs w:val="21"/>
+          <w:lang w:eastAsia="en-AU"/>
+        </w:rPr>
+        <w:t>wassup</w:t>
+      </w:r>
+    </w:p>
+    <w:p>
+      <w:pPr>
+        <w:shd w:val="clear" w:color="auto" w:fill="282C34"/>
+        <w:spacing w:after="0" w:line="285" w:lineRule="atLeast"/>
+        <w:ind w:left="360"/>
+        <w:rPr>
+          <w:rFonts w:ascii="Consolas" w:eastAsia="Times New Roman" w:hAnsi="Consolas" w:cs="Times New Roman"/>
+          <w:color w:val="ABB2BF"/>
+          <w:sz w:val="21"/>
+          <w:szCs w:val="21"/>
+          <w:lang w:eastAsia="en-AU"/>
+        </w:rPr>
+      </w:pPr>
+      <w:r>
+        <w:rPr>
+          <w:rFonts w:ascii="Consolas" w:eastAsia="Times New Roman" w:hAnsi="Consolas" w:cs="Times New Roman"/>
+          <w:color w:val="98C379"/>
+          <w:sz w:val="21"/>
+          <w:szCs w:val="21"/>
+          <w:lang w:eastAsia="en-AU"/>
+        </w:rPr>
+        <w:t>my</w:t>
+      </w:r>
+    </w:p>
+    <w:p>
+      <w:pPr>
+        <w:shd w:val="clear" w:color="auto" w:fill="282C34"/>
+        <w:spacing w:after="0" w:line="285" w:lineRule="atLeast"/>
+        <w:ind w:left="360"/>
+        <w:rPr>
+          <w:rFonts w:ascii="Consolas" w:eastAsia="Times New Roman" w:hAnsi="Consolas" w:cs="Times New Roman"/>
+          <w:color w:val="ABB2BF"/>
+          <w:sz w:val="21"/>
+          <w:szCs w:val="21"/>
+          <w:lang w:eastAsia="en-AU"/>
+        </w:rPr>
+      </w:pPr>
+      <w:r>
+        <w:rPr>
+          <w:rFonts w:ascii="Consolas" w:eastAsia="Times New Roman" w:hAnsi="Consolas" w:cs="Times New Roman"/>
+          <w:color w:val="98C379"/>
+          <w:sz w:val="21"/>
+          <w:szCs w:val="21"/>
+          <w:lang w:eastAsia="en-AU"/>
+        </w:rPr>
+        <w:t>name</w:t>
+      </w:r>
+    </w:p>
+    <w:p>
+      <w:pPr>
+        <w:shd w:val="clear" w:color="auto" w:fill="282C34"/>
+        <w:spacing w:after="0" w:line="285" w:lineRule="atLeast"/>
+        <w:ind w:left="360"/>
+        <w:rPr>
+          <w:rFonts w:ascii="Consolas" w:eastAsia="Times New Roman" w:hAnsi="Consolas" w:cs="Times New Roman"/>
+          <w:color w:val="ABB2BF"/>
+          <w:sz w:val="21"/>
+          <w:szCs w:val="21"/>
+          <w:lang w:eastAsia="en-AU"/>
+        </w:rPr>
+      </w:pPr>
+      <w:r>
+        <w:rPr>
+          <w:rFonts w:ascii="Consolas" w:eastAsia="Times New Roman" w:hAnsi="Consolas" w:cs="Times New Roman"/>
+          <w:color w:val="98C379"/>
+          <w:sz w:val="21"/>
+          <w:szCs w:val="21"/>
+          <w:lang w:eastAsia="en-AU"/>
+        </w:rPr>
+        <w:t>is</w:t>
+      </w:r>
+    </w:p>
+    <w:p>
+      <w:pPr>
+        <w:shd w:val="clear" w:color="auto" w:fill="282C34"/>
+        <w:spacing w:after="0" w:line="285" w:lineRule="atLeast"/>
+        <w:ind w:left="360"/>
+        <w:rPr>
+          <w:rFonts w:ascii="Consolas" w:eastAsia="Times New Roman" w:hAnsi="Consolas" w:cs="Times New Roman"/>
+          <w:color w:val="ABB2BF"/>
+          <w:sz w:val="21"/>
+          <w:szCs w:val="21"/>
+          <w:lang w:eastAsia="en-AU"/>
+        </w:rPr>
+      </w:pPr>
+      <w:r>
+        <w:rPr>
+          <w:rFonts w:ascii="Consolas" w:eastAsia="Times New Roman" w:hAnsi="Consolas" w:cs="Times New Roman"/>
+          <w:color w:val="98C379"/>
+          <w:sz w:val="21"/>
+          <w:szCs w:val="21"/>
+          <w:lang w:eastAsia="en-AU"/>
+        </w:rPr>
+        <w:t>sam`</w:t>
+      </w:r>
+      <w:r>
+        <w:rPr>
+          <w:rFonts w:ascii="Consolas" w:eastAsia="Times New Roman" w:hAnsi="Consolas" w:cs="Times New Roman"/>
+          <w:color w:val="ABB2BF"/>
+          <w:sz w:val="21"/>
+          <w:szCs w:val="21"/>
+          <w:lang w:eastAsia="en-AU"/>
+        </w:rPr>
+        <w:t>);</w:t>
+      </w:r>
+    </w:p>
+    <w:p>
+      <w:pPr>
+        <w:pStyle w:val="ListParagraph"/>
+      </w:pPr>
+    </w:p>
+    <w:p>
+      <w:pPr>
+        <w:pStyle w:val="HeadingMod"/>
+      </w:pPr>
+      <w:r>
+        <w:t>If / Else Statements</w:t>
+      </w:r>
+    </w:p>
+    <w:p>
+      <w:pPr>
+        <w:pStyle w:val="ListParagraph"/>
+        <w:numPr>
+          <w:ilvl w:val="0"/>
+          <w:numId w:val="2"/>
+        </w:numPr>
+      </w:pPr>
+      <w:r>
+        <w:t>Check whether boolean is true or false, if so, execute following code in curly braces</w:t>
+      </w:r>
+    </w:p>
+    <w:p>
+      <w:pPr>
+        <w:pStyle w:val="ListParagraph"/>
+        <w:numPr>
+          <w:ilvl w:val="0"/>
+          <w:numId w:val="2"/>
+        </w:numPr>
+      </w:pPr>
+      <w:r>
+        <w:t>Else, do something else, or do nothing if otherwise stated</w:t>
+      </w:r>
+    </w:p>
+    <w:p>
+      <w:pPr>
+        <w:pStyle w:val="ListParagraph"/>
+        <w:numPr>
+          <w:ilvl w:val="0"/>
+          <w:numId w:val="2"/>
+        </w:numPr>
+      </w:pPr>
+      <w:r>
+        <w:t>Can also include another if statement in else stat</w:t>
+      </w:r>
+      <w:r>
+        <w:t>e</w:t>
+      </w:r>
+      <w:r>
+        <w:t>ments</w:t>
+      </w:r>
+    </w:p>
+    <w:p>
+      <w:pPr>
+        <w:pStyle w:val="ListParagraph"/>
+        <w:numPr>
+          <w:ilvl w:val="0"/>
+          <w:numId w:val="2"/>
+        </w:numPr>
+      </w:pPr>
+      <w:r>
+        <w:t>Do not declare new variables inside if blocks, instead declare it outside and then reassign its value in the if statement</w:t>
+      </w:r>
+    </w:p>
+    <w:p>
+      <w:pPr>
+        <w:pStyle w:val="ListParagraph"/>
+        <w:numPr>
+          <w:ilvl w:val="1"/>
+          <w:numId w:val="2"/>
+        </w:numPr>
+      </w:pPr>
+      <w:r>
+        <w:t>This is because the variable exists only within the scope of the if statement and can therefore not be seen outside of it</w:t>
+      </w:r>
+    </w:p>
+    <w:p>
+      <w:pPr>
+        <w:shd w:val="clear" w:color="auto" w:fill="282C34"/>
+        <w:spacing w:after="0" w:line="285" w:lineRule="atLeast"/>
+        <w:rPr>
+          <w:rFonts w:ascii="Consolas" w:eastAsia="Times New Roman" w:hAnsi="Consolas" w:cs="Times New Roman"/>
+          <w:color w:val="ABB2BF"/>
+          <w:sz w:val="21"/>
+          <w:szCs w:val="21"/>
+          <w:lang w:eastAsia="en-AU"/>
+        </w:rPr>
+      </w:pPr>
+      <w:r>
+        <w:rPr>
+          <w:rFonts w:ascii="Consolas" w:eastAsia="Times New Roman" w:hAnsi="Consolas" w:cs="Times New Roman"/>
+          <w:color w:val="C678DD"/>
+          <w:sz w:val="21"/>
+          <w:szCs w:val="21"/>
+          <w:lang w:eastAsia="en-AU"/>
+        </w:rPr>
+        <w:t>const</w:t>
+      </w:r>
+      <w:r>
+        <w:rPr>
+          <w:rFonts w:ascii="Consolas" w:eastAsia="Times New Roman" w:hAnsi="Consolas" w:cs="Times New Roman"/>
+          <w:color w:val="ABB2BF"/>
+          <w:sz w:val="21"/>
+          <w:szCs w:val="21"/>
+          <w:lang w:eastAsia="en-AU"/>
+        </w:rPr>
+        <w:t xml:space="preserve"> </w:t>
+      </w:r>
+      <w:r>
+        <w:rPr>
+          <w:rFonts w:ascii="Consolas" w:eastAsia="Times New Roman" w:hAnsi="Consolas" w:cs="Times New Roman"/>
+          <w:color w:val="D19A66"/>
+          <w:sz w:val="21"/>
+          <w:szCs w:val="21"/>
+          <w:lang w:eastAsia="en-AU"/>
+        </w:rPr>
+        <w:t>age</w:t>
+      </w:r>
+      <w:r>
+        <w:rPr>
+          <w:rFonts w:ascii="Consolas" w:eastAsia="Times New Roman" w:hAnsi="Consolas" w:cs="Times New Roman"/>
+          <w:color w:val="ABB2BF"/>
+          <w:sz w:val="21"/>
+          <w:szCs w:val="21"/>
+          <w:lang w:eastAsia="en-AU"/>
+        </w:rPr>
+        <w:t xml:space="preserve"> </w:t>
+      </w:r>
+      <w:r>
+        <w:rPr>
+          <w:rFonts w:ascii="Consolas" w:eastAsia="Times New Roman" w:hAnsi="Consolas" w:cs="Times New Roman"/>
+          <w:color w:val="56B6C2"/>
+          <w:sz w:val="21"/>
+          <w:szCs w:val="21"/>
+          <w:lang w:eastAsia="en-AU"/>
+        </w:rPr>
+        <w:t>=</w:t>
+      </w:r>
+      <w:r>
+        <w:rPr>
+          <w:rFonts w:ascii="Consolas" w:eastAsia="Times New Roman" w:hAnsi="Consolas" w:cs="Times New Roman"/>
+          <w:color w:val="ABB2BF"/>
+          <w:sz w:val="21"/>
+          <w:szCs w:val="21"/>
+          <w:lang w:eastAsia="en-AU"/>
+        </w:rPr>
+        <w:t xml:space="preserve"> </w:t>
+      </w:r>
+      <w:r>
+        <w:rPr>
+          <w:rFonts w:ascii="Consolas" w:eastAsia="Times New Roman" w:hAnsi="Consolas" w:cs="Times New Roman"/>
+          <w:color w:val="D19A66"/>
+          <w:sz w:val="21"/>
+          <w:szCs w:val="21"/>
+          <w:lang w:eastAsia="en-AU"/>
+        </w:rPr>
+        <w:t>1</w:t>
+      </w:r>
+      <w:r>
+        <w:rPr>
+          <w:rFonts w:ascii="Consolas" w:eastAsia="Times New Roman" w:hAnsi="Consolas" w:cs="Times New Roman"/>
+          <w:color w:val="ABB2BF"/>
+          <w:sz w:val="21"/>
+          <w:szCs w:val="21"/>
+          <w:lang w:eastAsia="en-AU"/>
+        </w:rPr>
+        <w:t>;</w:t>
+      </w:r>
+    </w:p>
+    <w:p>
+      <w:pPr>
+        <w:shd w:val="clear" w:color="auto" w:fill="282C34"/>
+        <w:spacing w:after="0" w:line="285" w:lineRule="atLeast"/>
+        <w:rPr>
+          <w:rFonts w:ascii="Consolas" w:eastAsia="Times New Roman" w:hAnsi="Consolas" w:cs="Times New Roman"/>
+          <w:color w:val="ABB2BF"/>
+          <w:sz w:val="21"/>
+          <w:szCs w:val="21"/>
+          <w:lang w:eastAsia="en-AU"/>
+        </w:rPr>
+      </w:pPr>
+    </w:p>
+    <w:p>
+      <w:pPr>
+        <w:shd w:val="clear" w:color="auto" w:fill="282C34"/>
+        <w:spacing w:after="0" w:line="285" w:lineRule="atLeast"/>
+        <w:rPr>
+          <w:rFonts w:ascii="Consolas" w:eastAsia="Times New Roman" w:hAnsi="Consolas" w:cs="Times New Roman"/>
+          <w:color w:val="ABB2BF"/>
+          <w:sz w:val="21"/>
+          <w:szCs w:val="21"/>
+          <w:lang w:eastAsia="en-AU"/>
+        </w:rPr>
+      </w:pPr>
+      <w:r>
+        <w:rPr>
+          <w:rFonts w:ascii="Consolas" w:eastAsia="Times New Roman" w:hAnsi="Consolas" w:cs="Times New Roman"/>
+          <w:color w:val="C678DD"/>
+          <w:sz w:val="21"/>
+          <w:szCs w:val="21"/>
+          <w:lang w:eastAsia="en-AU"/>
+        </w:rPr>
+        <w:t>if</w:t>
+      </w:r>
+      <w:r>
+        <w:rPr>
+          <w:rFonts w:ascii="Consolas" w:eastAsia="Times New Roman" w:hAnsi="Consolas" w:cs="Times New Roman"/>
+          <w:color w:val="ABB2BF"/>
+          <w:sz w:val="21"/>
+          <w:szCs w:val="21"/>
+          <w:lang w:eastAsia="en-AU"/>
+        </w:rPr>
+        <w:t xml:space="preserve"> (age </w:t>
+      </w:r>
+      <w:r>
+        <w:rPr>
+          <w:rFonts w:ascii="Consolas" w:eastAsia="Times New Roman" w:hAnsi="Consolas" w:cs="Times New Roman"/>
+          <w:color w:val="56B6C2"/>
+          <w:sz w:val="21"/>
+          <w:szCs w:val="21"/>
+          <w:lang w:eastAsia="en-AU"/>
+        </w:rPr>
+        <w:t>===</w:t>
+      </w:r>
+      <w:r>
+        <w:rPr>
+          <w:rFonts w:ascii="Consolas" w:eastAsia="Times New Roman" w:hAnsi="Consolas" w:cs="Times New Roman"/>
+          <w:color w:val="ABB2BF"/>
+          <w:sz w:val="21"/>
+          <w:szCs w:val="21"/>
+          <w:lang w:eastAsia="en-AU"/>
+        </w:rPr>
+        <w:t xml:space="preserve"> </w:t>
+      </w:r>
+      <w:r>
+        <w:rPr>
+          <w:rFonts w:ascii="Consolas" w:eastAsia="Times New Roman" w:hAnsi="Consolas" w:cs="Times New Roman"/>
+          <w:color w:val="D19A66"/>
+          <w:sz w:val="21"/>
+          <w:szCs w:val="21"/>
+          <w:lang w:eastAsia="en-AU"/>
+        </w:rPr>
+        <w:t>19</w:t>
+      </w:r>
+      <w:r>
+        <w:rPr>
+          <w:rFonts w:ascii="Consolas" w:eastAsia="Times New Roman" w:hAnsi="Consolas" w:cs="Times New Roman"/>
+          <w:color w:val="ABB2BF"/>
+          <w:sz w:val="21"/>
+          <w:szCs w:val="21"/>
+          <w:lang w:eastAsia="en-AU"/>
+        </w:rPr>
+        <w:t>) {</w:t>
+      </w:r>
+    </w:p>
+    <w:p>
+      <w:pPr>
+        <w:shd w:val="clear" w:color="auto" w:fill="282C34"/>
+        <w:spacing w:after="0" w:line="285" w:lineRule="atLeast"/>
+        <w:rPr>
+          <w:rFonts w:ascii="Consolas" w:eastAsia="Times New Roman" w:hAnsi="Consolas" w:cs="Times New Roman"/>
+          <w:color w:val="ABB2BF"/>
+          <w:sz w:val="21"/>
+          <w:szCs w:val="21"/>
+          <w:lang w:eastAsia="en-AU"/>
+        </w:rPr>
+      </w:pPr>
+      <w:r>
+        <w:rPr>
+          <w:rFonts w:ascii="Consolas" w:eastAsia="Times New Roman" w:hAnsi="Consolas" w:cs="Times New Roman"/>
+          <w:color w:val="ABB2BF"/>
+          <w:sz w:val="21"/>
+          <w:szCs w:val="21"/>
+          <w:lang w:eastAsia="en-AU"/>
+        </w:rPr>
+        <w:t>  console.</w:t>
+      </w:r>
+      <w:r>
+        <w:rPr>
+          <w:rFonts w:ascii="Consolas" w:eastAsia="Times New Roman" w:hAnsi="Consolas" w:cs="Times New Roman"/>
+          <w:color w:val="61AFEF"/>
+          <w:sz w:val="21"/>
+          <w:szCs w:val="21"/>
+          <w:lang w:eastAsia="en-AU"/>
+        </w:rPr>
+        <w:t>log</w:t>
+      </w:r>
+      <w:r>
+        <w:rPr>
+          <w:rFonts w:ascii="Consolas" w:eastAsia="Times New Roman" w:hAnsi="Consolas" w:cs="Times New Roman"/>
+          <w:color w:val="ABB2BF"/>
+          <w:sz w:val="21"/>
+          <w:szCs w:val="21"/>
+          <w:lang w:eastAsia="en-AU"/>
+        </w:rPr>
+        <w:t>(</w:t>
+      </w:r>
+      <w:r>
+        <w:rPr>
+          <w:rFonts w:ascii="Consolas" w:eastAsia="Times New Roman" w:hAnsi="Consolas" w:cs="Times New Roman"/>
+          <w:color w:val="98C379"/>
+          <w:sz w:val="21"/>
+          <w:szCs w:val="21"/>
+          <w:lang w:eastAsia="en-AU"/>
+        </w:rPr>
+        <w:t>"yeah im 19"</w:t>
+      </w:r>
+      <w:r>
+        <w:rPr>
+          <w:rFonts w:ascii="Consolas" w:eastAsia="Times New Roman" w:hAnsi="Consolas" w:cs="Times New Roman"/>
+          <w:color w:val="ABB2BF"/>
+          <w:sz w:val="21"/>
+          <w:szCs w:val="21"/>
+          <w:lang w:eastAsia="en-AU"/>
+        </w:rPr>
+        <w:t>);</w:t>
+      </w:r>
+    </w:p>
+    <w:p>
+      <w:pPr>
+        <w:shd w:val="clear" w:color="auto" w:fill="282C34"/>
+        <w:spacing w:after="0" w:line="285" w:lineRule="atLeast"/>
+        <w:rPr>
+          <w:rFonts w:ascii="Consolas" w:eastAsia="Times New Roman" w:hAnsi="Consolas" w:cs="Times New Roman"/>
+          <w:color w:val="ABB2BF"/>
+          <w:sz w:val="21"/>
+          <w:szCs w:val="21"/>
+          <w:lang w:eastAsia="en-AU"/>
+        </w:rPr>
+      </w:pPr>
+      <w:r>
+        <w:rPr>
+          <w:rFonts w:ascii="Consolas" w:eastAsia="Times New Roman" w:hAnsi="Consolas" w:cs="Times New Roman"/>
+          <w:color w:val="ABB2BF"/>
+          <w:sz w:val="21"/>
+          <w:szCs w:val="21"/>
+          <w:lang w:eastAsia="en-AU"/>
+        </w:rPr>
+        <w:t xml:space="preserve">} </w:t>
+      </w:r>
+      <w:r>
+        <w:rPr>
+          <w:rFonts w:ascii="Consolas" w:eastAsia="Times New Roman" w:hAnsi="Consolas" w:cs="Times New Roman"/>
+          <w:color w:val="C678DD"/>
+          <w:sz w:val="21"/>
+          <w:szCs w:val="21"/>
+          <w:lang w:eastAsia="en-AU"/>
+        </w:rPr>
+        <w:t>else</w:t>
+      </w:r>
+      <w:r>
+        <w:rPr>
+          <w:rFonts w:ascii="Consolas" w:eastAsia="Times New Roman" w:hAnsi="Consolas" w:cs="Times New Roman"/>
+          <w:color w:val="ABB2BF"/>
+          <w:sz w:val="21"/>
+          <w:szCs w:val="21"/>
+          <w:lang w:eastAsia="en-AU"/>
+        </w:rPr>
+        <w:t xml:space="preserve"> {</w:t>
+      </w:r>
+    </w:p>
+    <w:p>
+      <w:pPr>
+        <w:shd w:val="clear" w:color="auto" w:fill="282C34"/>
+        <w:spacing w:after="0" w:line="285" w:lineRule="atLeast"/>
+        <w:rPr>
+          <w:rFonts w:ascii="Consolas" w:eastAsia="Times New Roman" w:hAnsi="Consolas" w:cs="Times New Roman"/>
+          <w:color w:val="ABB2BF"/>
+          <w:sz w:val="21"/>
+          <w:szCs w:val="21"/>
+          <w:lang w:eastAsia="en-AU"/>
+        </w:rPr>
+      </w:pPr>
+      <w:r>
+        <w:rPr>
+          <w:rFonts w:ascii="Consolas" w:eastAsia="Times New Roman" w:hAnsi="Consolas" w:cs="Times New Roman"/>
+          <w:color w:val="ABB2BF"/>
+          <w:sz w:val="21"/>
+          <w:szCs w:val="21"/>
+          <w:lang w:eastAsia="en-AU"/>
+        </w:rPr>
+        <w:t>  console.</w:t>
+      </w:r>
+      <w:r>
+        <w:rPr>
+          <w:rFonts w:ascii="Consolas" w:eastAsia="Times New Roman" w:hAnsi="Consolas" w:cs="Times New Roman"/>
+          <w:color w:val="61AFEF"/>
+          <w:sz w:val="21"/>
+          <w:szCs w:val="21"/>
+          <w:lang w:eastAsia="en-AU"/>
+        </w:rPr>
+        <w:t>log</w:t>
+      </w:r>
+      <w:r>
+        <w:rPr>
+          <w:rFonts w:ascii="Consolas" w:eastAsia="Times New Roman" w:hAnsi="Consolas" w:cs="Times New Roman"/>
+          <w:color w:val="ABB2BF"/>
+          <w:sz w:val="21"/>
+          <w:szCs w:val="21"/>
+          <w:lang w:eastAsia="en-AU"/>
+        </w:rPr>
+        <w:t>(</w:t>
+      </w:r>
+      <w:r>
+        <w:rPr>
+          <w:rFonts w:ascii="Consolas" w:eastAsia="Times New Roman" w:hAnsi="Consolas" w:cs="Times New Roman"/>
+          <w:color w:val="98C379"/>
+          <w:sz w:val="21"/>
+          <w:szCs w:val="21"/>
+          <w:lang w:eastAsia="en-AU"/>
+        </w:rPr>
+        <w:t>"no im not 19"</w:t>
+      </w:r>
+      <w:r>
+        <w:rPr>
+          <w:rFonts w:ascii="Consolas" w:eastAsia="Times New Roman" w:hAnsi="Consolas" w:cs="Times New Roman"/>
+          <w:color w:val="ABB2BF"/>
+          <w:sz w:val="21"/>
+          <w:szCs w:val="21"/>
+          <w:lang w:eastAsia="en-AU"/>
+        </w:rPr>
+        <w:t>);</w:t>
+      </w:r>
+    </w:p>
+    <w:p>
+      <w:pPr>
+        <w:shd w:val="clear" w:color="auto" w:fill="282C34"/>
+        <w:spacing w:after="0" w:line="285" w:lineRule="atLeast"/>
+        <w:rPr>
+          <w:rFonts w:ascii="Consolas" w:eastAsia="Times New Roman" w:hAnsi="Consolas" w:cs="Times New Roman"/>
+          <w:color w:val="ABB2BF"/>
+          <w:sz w:val="21"/>
+          <w:szCs w:val="21"/>
+          <w:lang w:eastAsia="en-AU"/>
+        </w:rPr>
+      </w:pPr>
+      <w:r>
+        <w:rPr>
+          <w:rFonts w:ascii="Consolas" w:eastAsia="Times New Roman" w:hAnsi="Consolas" w:cs="Times New Roman"/>
+          <w:color w:val="ABB2BF"/>
+          <w:sz w:val="21"/>
+          <w:szCs w:val="21"/>
+          <w:lang w:eastAsia="en-AU"/>
+        </w:rPr>
+        <w:t>}</w:t>
+      </w:r>
+      <w:r>
+        <w:rPr>
+          <w:rFonts w:ascii="Consolas" w:eastAsia="Times New Roman" w:hAnsi="Consolas" w:cs="Times New Roman"/>
+          <w:color w:val="ABB2BF"/>
+          <w:sz w:val="21"/>
+          <w:szCs w:val="21"/>
+          <w:lang w:eastAsia="en-AU"/>
+        </w:rPr>
+        <w:t xml:space="preserve"> // console will output “no im not 19”</w:t>
+      </w:r>
+    </w:p>
+    <w:p/>
+    <w:p/>
     <w:sectPr>
       <w:pgSz w:w="11906" w:h="16838"/>
       <w:pgMar w:top="720" w:right="720" w:bottom="720" w:left="720" w:header="708" w:footer="708" w:gutter="0"/>

</xml_diff>

<commit_message>
messed around with some typescript
</commit_message>
<xml_diff>
--- a/JavaScript/Notes/Notes.docx
+++ b/JavaScript/Notes/Notes.docx
@@ -1892,7 +1892,13 @@
         </w:numPr>
       </w:pPr>
       <w:r>
-        <w:t>This allows dynamic typing, JS will always know what the variable will be because it reads it from right to left</w:t>
+        <w:t xml:space="preserve">This allows dynamic </w:t>
+      </w:r>
+      <w:r>
+        <w:t>typing;</w:t>
+      </w:r>
+      <w:r>
+        <w:t xml:space="preserve"> JS will always know what the variable will be because it reads it from right to left</w:t>
       </w:r>
       <w:r>
         <w:t xml:space="preserve"> before assigning it</w:t>
@@ -2775,11 +2781,6 @@
     </w:p>
     <w:p>
       <w:pPr>
-        <w:pStyle w:val="ListParagraph"/>
-      </w:pPr>
-    </w:p>
-    <w:p>
-      <w:pPr>
         <w:pStyle w:val="HeadingMod"/>
       </w:pPr>
       <w:r>
@@ -2795,7 +2796,13 @@
         </w:numPr>
       </w:pPr>
       <w:r>
-        <w:t>Check whether boolean is true or false, if so, execute following code in curly braces</w:t>
+        <w:t xml:space="preserve">Check whether </w:t>
+      </w:r>
+      <w:r>
+        <w:t>Boolean</w:t>
+      </w:r>
+      <w:r>
+        <w:t xml:space="preserve"> is true or false, if so, execute following code in curly braces</w:t>
       </w:r>
     </w:p>
     <w:p>
@@ -2827,6 +2834,16 @@
       <w:r>
         <w:t>ments</w:t>
       </w:r>
+      <w:r>
+        <w:t xml:space="preserve"> </w:t>
+      </w:r>
+      <w:r>
+        <w:rPr>
+          <w:i/>
+          <w:iCs/>
+        </w:rPr>
+        <w:t xml:space="preserve"> if… else if …. else</w:t>
+      </w:r>
     </w:p>
     <w:p>
       <w:pPr>
@@ -2849,7 +2866,19 @@
         </w:numPr>
       </w:pPr>
       <w:r>
-        <w:t>This is because the variable exists only within the scope of the if statement and can therefore not be seen outside of it</w:t>
+        <w:t>This is because the variable</w:t>
+      </w:r>
+      <w:r>
+        <w:t xml:space="preserve"> will only</w:t>
+      </w:r>
+      <w:r>
+        <w:t xml:space="preserve"> exist</w:t>
+      </w:r>
+      <w:r>
+        <w:t>s</w:t>
+      </w:r>
+      <w:r>
+        <w:t xml:space="preserve"> only within the scope of the if statement and can therefore not be seen outside of it</w:t>
       </w:r>
     </w:p>
     <w:p>
@@ -3233,7 +3262,2509 @@
         <w:t xml:space="preserve"> // console will output “no im not 19”</w:t>
       </w:r>
     </w:p>
+    <w:p>
+      <w:pPr>
+        <w:pStyle w:val="HeadingMod"/>
+      </w:pPr>
+      <w:r>
+        <w:t>Type Conversion and Coercion</w:t>
+      </w:r>
+    </w:p>
+    <w:p>
+      <w:pPr>
+        <w:pStyle w:val="ListParagraph"/>
+        <w:numPr>
+          <w:ilvl w:val="0"/>
+          <w:numId w:val="2"/>
+        </w:numPr>
+      </w:pPr>
+      <w:r>
+        <w:t xml:space="preserve">Convert strings to numbers using the </w:t>
+      </w:r>
+      <w:r>
+        <w:t>N</w:t>
+      </w:r>
+      <w:r>
+        <w:t>umber(</w:t>
+      </w:r>
+      <w:r>
+        <w:rPr>
+          <w:i/>
+          <w:iCs/>
+        </w:rPr>
+        <w:t>string</w:t>
+      </w:r>
+      <w:r>
+        <w:t>) function</w:t>
+      </w:r>
+      <w:r>
+        <w:t>, numbers to strings using String(</w:t>
+      </w:r>
+      <w:r>
+        <w:rPr>
+          <w:i/>
+          <w:iCs/>
+        </w:rPr>
+        <w:t>number</w:t>
+      </w:r>
+      <w:r>
+        <w:t>)</w:t>
+      </w:r>
+    </w:p>
+    <w:p>
+      <w:pPr>
+        <w:pStyle w:val="ListParagraph"/>
+        <w:numPr>
+          <w:ilvl w:val="1"/>
+          <w:numId w:val="2"/>
+        </w:numPr>
+      </w:pPr>
+      <w:r>
+        <w:t>Functions start with a capital</w:t>
+      </w:r>
+      <w:r>
+        <w:t xml:space="preserve"> letter</w:t>
+      </w:r>
+    </w:p>
+    <w:p>
+      <w:pPr>
+        <w:shd w:val="clear" w:color="auto" w:fill="282C34"/>
+        <w:spacing w:after="0" w:line="285" w:lineRule="atLeast"/>
+        <w:rPr>
+          <w:rFonts w:ascii="Consolas" w:eastAsia="Times New Roman" w:hAnsi="Consolas" w:cs="Times New Roman"/>
+          <w:color w:val="ABB2BF"/>
+          <w:sz w:val="21"/>
+          <w:szCs w:val="21"/>
+          <w:lang w:eastAsia="en-AU"/>
+        </w:rPr>
+      </w:pPr>
+      <w:r>
+        <w:rPr>
+          <w:rFonts w:ascii="Consolas" w:eastAsia="Times New Roman" w:hAnsi="Consolas" w:cs="Times New Roman"/>
+          <w:color w:val="C678DD"/>
+          <w:sz w:val="21"/>
+          <w:szCs w:val="21"/>
+          <w:lang w:eastAsia="en-AU"/>
+        </w:rPr>
+        <w:t>const</w:t>
+      </w:r>
+      <w:r>
+        <w:rPr>
+          <w:rFonts w:ascii="Consolas" w:eastAsia="Times New Roman" w:hAnsi="Consolas" w:cs="Times New Roman"/>
+          <w:color w:val="ABB2BF"/>
+          <w:sz w:val="21"/>
+          <w:szCs w:val="21"/>
+          <w:lang w:eastAsia="en-AU"/>
+        </w:rPr>
+        <w:t xml:space="preserve"> </w:t>
+      </w:r>
+      <w:r>
+        <w:rPr>
+          <w:rFonts w:ascii="Consolas" w:eastAsia="Times New Roman" w:hAnsi="Consolas" w:cs="Times New Roman"/>
+          <w:color w:val="D19A66"/>
+          <w:sz w:val="21"/>
+          <w:szCs w:val="21"/>
+          <w:lang w:eastAsia="en-AU"/>
+        </w:rPr>
+        <w:t>inputYear</w:t>
+      </w:r>
+      <w:r>
+        <w:rPr>
+          <w:rFonts w:ascii="Consolas" w:eastAsia="Times New Roman" w:hAnsi="Consolas" w:cs="Times New Roman"/>
+          <w:color w:val="ABB2BF"/>
+          <w:sz w:val="21"/>
+          <w:szCs w:val="21"/>
+          <w:lang w:eastAsia="en-AU"/>
+        </w:rPr>
+        <w:t xml:space="preserve"> </w:t>
+      </w:r>
+      <w:r>
+        <w:rPr>
+          <w:rFonts w:ascii="Consolas" w:eastAsia="Times New Roman" w:hAnsi="Consolas" w:cs="Times New Roman"/>
+          <w:color w:val="56B6C2"/>
+          <w:sz w:val="21"/>
+          <w:szCs w:val="21"/>
+          <w:lang w:eastAsia="en-AU"/>
+        </w:rPr>
+        <w:t>=</w:t>
+      </w:r>
+      <w:r>
+        <w:rPr>
+          <w:rFonts w:ascii="Consolas" w:eastAsia="Times New Roman" w:hAnsi="Consolas" w:cs="Times New Roman"/>
+          <w:color w:val="ABB2BF"/>
+          <w:sz w:val="21"/>
+          <w:szCs w:val="21"/>
+          <w:lang w:eastAsia="en-AU"/>
+        </w:rPr>
+        <w:t xml:space="preserve"> </w:t>
+      </w:r>
+      <w:r>
+        <w:rPr>
+          <w:rFonts w:ascii="Consolas" w:eastAsia="Times New Roman" w:hAnsi="Consolas" w:cs="Times New Roman"/>
+          <w:color w:val="98C379"/>
+          <w:sz w:val="21"/>
+          <w:szCs w:val="21"/>
+          <w:lang w:eastAsia="en-AU"/>
+        </w:rPr>
+        <w:t>"1991"</w:t>
+      </w:r>
+      <w:r>
+        <w:rPr>
+          <w:rFonts w:ascii="Consolas" w:eastAsia="Times New Roman" w:hAnsi="Consolas" w:cs="Times New Roman"/>
+          <w:color w:val="ABB2BF"/>
+          <w:sz w:val="21"/>
+          <w:szCs w:val="21"/>
+          <w:lang w:eastAsia="en-AU"/>
+        </w:rPr>
+        <w:t>;</w:t>
+      </w:r>
+    </w:p>
+    <w:p>
+      <w:pPr>
+        <w:shd w:val="clear" w:color="auto" w:fill="282C34"/>
+        <w:spacing w:after="0" w:line="285" w:lineRule="atLeast"/>
+        <w:rPr>
+          <w:rFonts w:ascii="Consolas" w:eastAsia="Times New Roman" w:hAnsi="Consolas" w:cs="Times New Roman"/>
+          <w:color w:val="ABB2BF"/>
+          <w:sz w:val="21"/>
+          <w:szCs w:val="21"/>
+          <w:lang w:eastAsia="en-AU"/>
+        </w:rPr>
+      </w:pPr>
+      <w:r>
+        <w:rPr>
+          <w:rFonts w:ascii="Consolas" w:eastAsia="Times New Roman" w:hAnsi="Consolas" w:cs="Times New Roman"/>
+          <w:color w:val="61AFEF"/>
+          <w:sz w:val="21"/>
+          <w:szCs w:val="21"/>
+          <w:lang w:eastAsia="en-AU"/>
+        </w:rPr>
+        <w:t>Number</w:t>
+      </w:r>
+      <w:r>
+        <w:rPr>
+          <w:rFonts w:ascii="Consolas" w:eastAsia="Times New Roman" w:hAnsi="Consolas" w:cs="Times New Roman"/>
+          <w:color w:val="ABB2BF"/>
+          <w:sz w:val="21"/>
+          <w:szCs w:val="21"/>
+          <w:lang w:eastAsia="en-AU"/>
+        </w:rPr>
+        <w:t>(inputYear);</w:t>
+      </w:r>
+    </w:p>
+    <w:p>
+      <w:pPr>
+        <w:pStyle w:val="ListParagraph"/>
+        <w:numPr>
+          <w:ilvl w:val="0"/>
+          <w:numId w:val="2"/>
+        </w:numPr>
+      </w:pPr>
+      <w:r>
+        <w:t>Type coercion occurs when combining different variables in outputs without converting them manually</w:t>
+      </w:r>
+    </w:p>
+    <w:p>
+      <w:pPr>
+        <w:pStyle w:val="ListParagraph"/>
+        <w:numPr>
+          <w:ilvl w:val="1"/>
+          <w:numId w:val="2"/>
+        </w:numPr>
+      </w:pPr>
+      <w:r>
+        <w:t>Occurs during template literals</w:t>
+      </w:r>
+    </w:p>
+    <w:p>
+      <w:pPr>
+        <w:pStyle w:val="ListParagraph"/>
+        <w:numPr>
+          <w:ilvl w:val="1"/>
+          <w:numId w:val="2"/>
+        </w:numPr>
+      </w:pPr>
+      <w:r>
+        <w:t>Adding different variables in template literals will concatenate them as strings, whereas subtracting them will concatenate them as numbers</w:t>
+      </w:r>
+    </w:p>
+    <w:p>
+      <w:pPr>
+        <w:pStyle w:val="ListParagraph"/>
+        <w:numPr>
+          <w:ilvl w:val="1"/>
+          <w:numId w:val="2"/>
+        </w:numPr>
+      </w:pPr>
+      <w:r>
+        <w:t>Read from left to right, depending on the last operation, can be either string or number</w:t>
+      </w:r>
+    </w:p>
     <w:p/>
+    <w:p>
+      <w:pPr>
+        <w:pStyle w:val="HeadingMod"/>
+      </w:pPr>
+      <w:r>
+        <w:lastRenderedPageBreak/>
+        <w:t>Truthy and Falsy Values</w:t>
+      </w:r>
+    </w:p>
+    <w:p>
+      <w:pPr>
+        <w:pStyle w:val="ListParagraph"/>
+        <w:numPr>
+          <w:ilvl w:val="0"/>
+          <w:numId w:val="2"/>
+        </w:numPr>
+      </w:pPr>
+      <w:r>
+        <w:t xml:space="preserve">Falsy values are not entirely false, but will be converted to false when converted into a </w:t>
+      </w:r>
+      <w:r>
+        <w:t>Boolean</w:t>
+      </w:r>
+      <w:r>
+        <w:t xml:space="preserve"> type</w:t>
+      </w:r>
+    </w:p>
+    <w:p>
+      <w:pPr>
+        <w:pStyle w:val="ListParagraph"/>
+        <w:numPr>
+          <w:ilvl w:val="0"/>
+          <w:numId w:val="2"/>
+        </w:numPr>
+      </w:pPr>
+      <w:r>
+        <w:t xml:space="preserve">0, undefined, NaN, null and empty strings ‘’ are </w:t>
+      </w:r>
+      <w:r>
+        <w:t>falsy</w:t>
+      </w:r>
+      <w:r>
+        <w:t xml:space="preserve"> values</w:t>
+      </w:r>
+    </w:p>
+    <w:p>
+      <w:pPr>
+        <w:pStyle w:val="ListParagraph"/>
+        <w:numPr>
+          <w:ilvl w:val="0"/>
+          <w:numId w:val="2"/>
+        </w:numPr>
+      </w:pPr>
+      <w:r>
+        <w:t>The following are all converted to false</w:t>
+      </w:r>
+    </w:p>
+    <w:p>
+      <w:pPr>
+        <w:shd w:val="clear" w:color="auto" w:fill="282C34"/>
+        <w:spacing w:after="0" w:line="285" w:lineRule="atLeast"/>
+        <w:ind w:left="360"/>
+        <w:rPr>
+          <w:rFonts w:ascii="Consolas" w:eastAsia="Times New Roman" w:hAnsi="Consolas" w:cs="Times New Roman"/>
+          <w:color w:val="ABB2BF"/>
+          <w:sz w:val="21"/>
+          <w:szCs w:val="21"/>
+          <w:lang w:eastAsia="en-AU"/>
+        </w:rPr>
+      </w:pPr>
+      <w:r>
+        <w:rPr>
+          <w:rFonts w:ascii="Consolas" w:eastAsia="Times New Roman" w:hAnsi="Consolas" w:cs="Times New Roman"/>
+          <w:color w:val="ABB2BF"/>
+          <w:sz w:val="21"/>
+          <w:szCs w:val="21"/>
+          <w:lang w:eastAsia="en-AU"/>
+        </w:rPr>
+        <w:t>console.</w:t>
+      </w:r>
+      <w:r>
+        <w:rPr>
+          <w:rFonts w:ascii="Consolas" w:eastAsia="Times New Roman" w:hAnsi="Consolas" w:cs="Times New Roman"/>
+          <w:color w:val="61AFEF"/>
+          <w:sz w:val="21"/>
+          <w:szCs w:val="21"/>
+          <w:lang w:eastAsia="en-AU"/>
+        </w:rPr>
+        <w:t>log</w:t>
+      </w:r>
+      <w:r>
+        <w:rPr>
+          <w:rFonts w:ascii="Consolas" w:eastAsia="Times New Roman" w:hAnsi="Consolas" w:cs="Times New Roman"/>
+          <w:color w:val="ABB2BF"/>
+          <w:sz w:val="21"/>
+          <w:szCs w:val="21"/>
+          <w:lang w:eastAsia="en-AU"/>
+        </w:rPr>
+        <w:t>(</w:t>
+      </w:r>
+      <w:r>
+        <w:rPr>
+          <w:rFonts w:ascii="Consolas" w:eastAsia="Times New Roman" w:hAnsi="Consolas" w:cs="Times New Roman"/>
+          <w:color w:val="61AFEF"/>
+          <w:sz w:val="21"/>
+          <w:szCs w:val="21"/>
+          <w:lang w:eastAsia="en-AU"/>
+        </w:rPr>
+        <w:t>Boolean</w:t>
+      </w:r>
+      <w:r>
+        <w:rPr>
+          <w:rFonts w:ascii="Consolas" w:eastAsia="Times New Roman" w:hAnsi="Consolas" w:cs="Times New Roman"/>
+          <w:color w:val="ABB2BF"/>
+          <w:sz w:val="21"/>
+          <w:szCs w:val="21"/>
+          <w:lang w:eastAsia="en-AU"/>
+        </w:rPr>
+        <w:t>(</w:t>
+      </w:r>
+      <w:r>
+        <w:rPr>
+          <w:rFonts w:ascii="Consolas" w:eastAsia="Times New Roman" w:hAnsi="Consolas" w:cs="Times New Roman"/>
+          <w:color w:val="D19A66"/>
+          <w:sz w:val="21"/>
+          <w:szCs w:val="21"/>
+          <w:lang w:eastAsia="en-AU"/>
+        </w:rPr>
+        <w:t>0</w:t>
+      </w:r>
+      <w:r>
+        <w:rPr>
+          <w:rFonts w:ascii="Consolas" w:eastAsia="Times New Roman" w:hAnsi="Consolas" w:cs="Times New Roman"/>
+          <w:color w:val="ABB2BF"/>
+          <w:sz w:val="21"/>
+          <w:szCs w:val="21"/>
+          <w:lang w:eastAsia="en-AU"/>
+        </w:rPr>
+        <w:t>));</w:t>
+      </w:r>
+    </w:p>
+    <w:p>
+      <w:pPr>
+        <w:shd w:val="clear" w:color="auto" w:fill="282C34"/>
+        <w:spacing w:after="0" w:line="285" w:lineRule="atLeast"/>
+        <w:ind w:left="360"/>
+        <w:rPr>
+          <w:rFonts w:ascii="Consolas" w:eastAsia="Times New Roman" w:hAnsi="Consolas" w:cs="Times New Roman"/>
+          <w:color w:val="ABB2BF"/>
+          <w:sz w:val="21"/>
+          <w:szCs w:val="21"/>
+          <w:lang w:eastAsia="en-AU"/>
+        </w:rPr>
+      </w:pPr>
+      <w:r>
+        <w:rPr>
+          <w:rFonts w:ascii="Consolas" w:eastAsia="Times New Roman" w:hAnsi="Consolas" w:cs="Times New Roman"/>
+          <w:color w:val="ABB2BF"/>
+          <w:sz w:val="21"/>
+          <w:szCs w:val="21"/>
+          <w:lang w:eastAsia="en-AU"/>
+        </w:rPr>
+        <w:t>console.</w:t>
+      </w:r>
+      <w:r>
+        <w:rPr>
+          <w:rFonts w:ascii="Consolas" w:eastAsia="Times New Roman" w:hAnsi="Consolas" w:cs="Times New Roman"/>
+          <w:color w:val="61AFEF"/>
+          <w:sz w:val="21"/>
+          <w:szCs w:val="21"/>
+          <w:lang w:eastAsia="en-AU"/>
+        </w:rPr>
+        <w:t>log</w:t>
+      </w:r>
+      <w:r>
+        <w:rPr>
+          <w:rFonts w:ascii="Consolas" w:eastAsia="Times New Roman" w:hAnsi="Consolas" w:cs="Times New Roman"/>
+          <w:color w:val="ABB2BF"/>
+          <w:sz w:val="21"/>
+          <w:szCs w:val="21"/>
+          <w:lang w:eastAsia="en-AU"/>
+        </w:rPr>
+        <w:t>(</w:t>
+      </w:r>
+      <w:r>
+        <w:rPr>
+          <w:rFonts w:ascii="Consolas" w:eastAsia="Times New Roman" w:hAnsi="Consolas" w:cs="Times New Roman"/>
+          <w:color w:val="61AFEF"/>
+          <w:sz w:val="21"/>
+          <w:szCs w:val="21"/>
+          <w:lang w:eastAsia="en-AU"/>
+        </w:rPr>
+        <w:t>Boolean</w:t>
+      </w:r>
+      <w:r>
+        <w:rPr>
+          <w:rFonts w:ascii="Consolas" w:eastAsia="Times New Roman" w:hAnsi="Consolas" w:cs="Times New Roman"/>
+          <w:color w:val="ABB2BF"/>
+          <w:sz w:val="21"/>
+          <w:szCs w:val="21"/>
+          <w:lang w:eastAsia="en-AU"/>
+        </w:rPr>
+        <w:t>(</w:t>
+      </w:r>
+      <w:r>
+        <w:rPr>
+          <w:rFonts w:ascii="Consolas" w:eastAsia="Times New Roman" w:hAnsi="Consolas" w:cs="Times New Roman"/>
+          <w:color w:val="D19A66"/>
+          <w:sz w:val="21"/>
+          <w:szCs w:val="21"/>
+          <w:lang w:eastAsia="en-AU"/>
+        </w:rPr>
+        <w:t>undefined</w:t>
+      </w:r>
+      <w:r>
+        <w:rPr>
+          <w:rFonts w:ascii="Consolas" w:eastAsia="Times New Roman" w:hAnsi="Consolas" w:cs="Times New Roman"/>
+          <w:color w:val="ABB2BF"/>
+          <w:sz w:val="21"/>
+          <w:szCs w:val="21"/>
+          <w:lang w:eastAsia="en-AU"/>
+        </w:rPr>
+        <w:t>));</w:t>
+      </w:r>
+    </w:p>
+    <w:p>
+      <w:pPr>
+        <w:shd w:val="clear" w:color="auto" w:fill="282C34"/>
+        <w:spacing w:after="0" w:line="285" w:lineRule="atLeast"/>
+        <w:ind w:left="360"/>
+        <w:rPr>
+          <w:rFonts w:ascii="Consolas" w:eastAsia="Times New Roman" w:hAnsi="Consolas" w:cs="Times New Roman"/>
+          <w:color w:val="ABB2BF"/>
+          <w:sz w:val="21"/>
+          <w:szCs w:val="21"/>
+          <w:lang w:eastAsia="en-AU"/>
+        </w:rPr>
+      </w:pPr>
+      <w:r>
+        <w:rPr>
+          <w:rFonts w:ascii="Consolas" w:eastAsia="Times New Roman" w:hAnsi="Consolas" w:cs="Times New Roman"/>
+          <w:color w:val="ABB2BF"/>
+          <w:sz w:val="21"/>
+          <w:szCs w:val="21"/>
+          <w:lang w:eastAsia="en-AU"/>
+        </w:rPr>
+        <w:t>console.</w:t>
+      </w:r>
+      <w:r>
+        <w:rPr>
+          <w:rFonts w:ascii="Consolas" w:eastAsia="Times New Roman" w:hAnsi="Consolas" w:cs="Times New Roman"/>
+          <w:color w:val="61AFEF"/>
+          <w:sz w:val="21"/>
+          <w:szCs w:val="21"/>
+          <w:lang w:eastAsia="en-AU"/>
+        </w:rPr>
+        <w:t>log</w:t>
+      </w:r>
+      <w:r>
+        <w:rPr>
+          <w:rFonts w:ascii="Consolas" w:eastAsia="Times New Roman" w:hAnsi="Consolas" w:cs="Times New Roman"/>
+          <w:color w:val="ABB2BF"/>
+          <w:sz w:val="21"/>
+          <w:szCs w:val="21"/>
+          <w:lang w:eastAsia="en-AU"/>
+        </w:rPr>
+        <w:t>(</w:t>
+      </w:r>
+      <w:r>
+        <w:rPr>
+          <w:rFonts w:ascii="Consolas" w:eastAsia="Times New Roman" w:hAnsi="Consolas" w:cs="Times New Roman"/>
+          <w:color w:val="61AFEF"/>
+          <w:sz w:val="21"/>
+          <w:szCs w:val="21"/>
+          <w:lang w:eastAsia="en-AU"/>
+        </w:rPr>
+        <w:t>Boolean</w:t>
+      </w:r>
+      <w:r>
+        <w:rPr>
+          <w:rFonts w:ascii="Consolas" w:eastAsia="Times New Roman" w:hAnsi="Consolas" w:cs="Times New Roman"/>
+          <w:color w:val="ABB2BF"/>
+          <w:sz w:val="21"/>
+          <w:szCs w:val="21"/>
+          <w:lang w:eastAsia="en-AU"/>
+        </w:rPr>
+        <w:t>(</w:t>
+      </w:r>
+      <w:r>
+        <w:rPr>
+          <w:rFonts w:ascii="Consolas" w:eastAsia="Times New Roman" w:hAnsi="Consolas" w:cs="Times New Roman"/>
+          <w:color w:val="D19A66"/>
+          <w:sz w:val="21"/>
+          <w:szCs w:val="21"/>
+          <w:lang w:eastAsia="en-AU"/>
+        </w:rPr>
+        <w:t>NaN</w:t>
+      </w:r>
+      <w:r>
+        <w:rPr>
+          <w:rFonts w:ascii="Consolas" w:eastAsia="Times New Roman" w:hAnsi="Consolas" w:cs="Times New Roman"/>
+          <w:color w:val="ABB2BF"/>
+          <w:sz w:val="21"/>
+          <w:szCs w:val="21"/>
+          <w:lang w:eastAsia="en-AU"/>
+        </w:rPr>
+        <w:t>));</w:t>
+      </w:r>
+    </w:p>
+    <w:p>
+      <w:pPr>
+        <w:shd w:val="clear" w:color="auto" w:fill="282C34"/>
+        <w:spacing w:after="0" w:line="285" w:lineRule="atLeast"/>
+        <w:ind w:left="360"/>
+        <w:rPr>
+          <w:rFonts w:ascii="Consolas" w:eastAsia="Times New Roman" w:hAnsi="Consolas" w:cs="Times New Roman"/>
+          <w:color w:val="ABB2BF"/>
+          <w:sz w:val="21"/>
+          <w:szCs w:val="21"/>
+          <w:lang w:eastAsia="en-AU"/>
+        </w:rPr>
+      </w:pPr>
+      <w:r>
+        <w:rPr>
+          <w:rFonts w:ascii="Consolas" w:eastAsia="Times New Roman" w:hAnsi="Consolas" w:cs="Times New Roman"/>
+          <w:color w:val="ABB2BF"/>
+          <w:sz w:val="21"/>
+          <w:szCs w:val="21"/>
+          <w:lang w:eastAsia="en-AU"/>
+        </w:rPr>
+        <w:t>console.</w:t>
+      </w:r>
+      <w:r>
+        <w:rPr>
+          <w:rFonts w:ascii="Consolas" w:eastAsia="Times New Roman" w:hAnsi="Consolas" w:cs="Times New Roman"/>
+          <w:color w:val="61AFEF"/>
+          <w:sz w:val="21"/>
+          <w:szCs w:val="21"/>
+          <w:lang w:eastAsia="en-AU"/>
+        </w:rPr>
+        <w:t>log</w:t>
+      </w:r>
+      <w:r>
+        <w:rPr>
+          <w:rFonts w:ascii="Consolas" w:eastAsia="Times New Roman" w:hAnsi="Consolas" w:cs="Times New Roman"/>
+          <w:color w:val="ABB2BF"/>
+          <w:sz w:val="21"/>
+          <w:szCs w:val="21"/>
+          <w:lang w:eastAsia="en-AU"/>
+        </w:rPr>
+        <w:t>(</w:t>
+      </w:r>
+      <w:r>
+        <w:rPr>
+          <w:rFonts w:ascii="Consolas" w:eastAsia="Times New Roman" w:hAnsi="Consolas" w:cs="Times New Roman"/>
+          <w:color w:val="61AFEF"/>
+          <w:sz w:val="21"/>
+          <w:szCs w:val="21"/>
+          <w:lang w:eastAsia="en-AU"/>
+        </w:rPr>
+        <w:t>Boolean</w:t>
+      </w:r>
+      <w:r>
+        <w:rPr>
+          <w:rFonts w:ascii="Consolas" w:eastAsia="Times New Roman" w:hAnsi="Consolas" w:cs="Times New Roman"/>
+          <w:color w:val="ABB2BF"/>
+          <w:sz w:val="21"/>
+          <w:szCs w:val="21"/>
+          <w:lang w:eastAsia="en-AU"/>
+        </w:rPr>
+        <w:t>(</w:t>
+      </w:r>
+      <w:r>
+        <w:rPr>
+          <w:rFonts w:ascii="Consolas" w:eastAsia="Times New Roman" w:hAnsi="Consolas" w:cs="Times New Roman"/>
+          <w:color w:val="D19A66"/>
+          <w:sz w:val="21"/>
+          <w:szCs w:val="21"/>
+          <w:lang w:eastAsia="en-AU"/>
+        </w:rPr>
+        <w:t>null</w:t>
+      </w:r>
+      <w:r>
+        <w:rPr>
+          <w:rFonts w:ascii="Consolas" w:eastAsia="Times New Roman" w:hAnsi="Consolas" w:cs="Times New Roman"/>
+          <w:color w:val="ABB2BF"/>
+          <w:sz w:val="21"/>
+          <w:szCs w:val="21"/>
+          <w:lang w:eastAsia="en-AU"/>
+        </w:rPr>
+        <w:t>));</w:t>
+      </w:r>
+    </w:p>
+    <w:p>
+      <w:pPr>
+        <w:shd w:val="clear" w:color="auto" w:fill="282C34"/>
+        <w:spacing w:after="0" w:line="285" w:lineRule="atLeast"/>
+        <w:ind w:left="360"/>
+        <w:rPr>
+          <w:rFonts w:ascii="Consolas" w:eastAsia="Times New Roman" w:hAnsi="Consolas" w:cs="Times New Roman"/>
+          <w:color w:val="ABB2BF"/>
+          <w:sz w:val="21"/>
+          <w:szCs w:val="21"/>
+          <w:lang w:eastAsia="en-AU"/>
+        </w:rPr>
+      </w:pPr>
+      <w:r>
+        <w:rPr>
+          <w:rFonts w:ascii="Consolas" w:eastAsia="Times New Roman" w:hAnsi="Consolas" w:cs="Times New Roman"/>
+          <w:color w:val="ABB2BF"/>
+          <w:sz w:val="21"/>
+          <w:szCs w:val="21"/>
+          <w:lang w:eastAsia="en-AU"/>
+        </w:rPr>
+        <w:t>console.</w:t>
+      </w:r>
+      <w:r>
+        <w:rPr>
+          <w:rFonts w:ascii="Consolas" w:eastAsia="Times New Roman" w:hAnsi="Consolas" w:cs="Times New Roman"/>
+          <w:color w:val="61AFEF"/>
+          <w:sz w:val="21"/>
+          <w:szCs w:val="21"/>
+          <w:lang w:eastAsia="en-AU"/>
+        </w:rPr>
+        <w:t>log</w:t>
+      </w:r>
+      <w:r>
+        <w:rPr>
+          <w:rFonts w:ascii="Consolas" w:eastAsia="Times New Roman" w:hAnsi="Consolas" w:cs="Times New Roman"/>
+          <w:color w:val="ABB2BF"/>
+          <w:sz w:val="21"/>
+          <w:szCs w:val="21"/>
+          <w:lang w:eastAsia="en-AU"/>
+        </w:rPr>
+        <w:t>(</w:t>
+      </w:r>
+      <w:r>
+        <w:rPr>
+          <w:rFonts w:ascii="Consolas" w:eastAsia="Times New Roman" w:hAnsi="Consolas" w:cs="Times New Roman"/>
+          <w:color w:val="61AFEF"/>
+          <w:sz w:val="21"/>
+          <w:szCs w:val="21"/>
+          <w:lang w:eastAsia="en-AU"/>
+        </w:rPr>
+        <w:t>Boolean</w:t>
+      </w:r>
+      <w:r>
+        <w:rPr>
+          <w:rFonts w:ascii="Consolas" w:eastAsia="Times New Roman" w:hAnsi="Consolas" w:cs="Times New Roman"/>
+          <w:color w:val="ABB2BF"/>
+          <w:sz w:val="21"/>
+          <w:szCs w:val="21"/>
+          <w:lang w:eastAsia="en-AU"/>
+        </w:rPr>
+        <w:t>(</w:t>
+      </w:r>
+      <w:r>
+        <w:rPr>
+          <w:rFonts w:ascii="Consolas" w:eastAsia="Times New Roman" w:hAnsi="Consolas" w:cs="Times New Roman"/>
+          <w:color w:val="98C379"/>
+          <w:sz w:val="21"/>
+          <w:szCs w:val="21"/>
+          <w:lang w:eastAsia="en-AU"/>
+        </w:rPr>
+        <w:t>""</w:t>
+      </w:r>
+      <w:r>
+        <w:rPr>
+          <w:rFonts w:ascii="Consolas" w:eastAsia="Times New Roman" w:hAnsi="Consolas" w:cs="Times New Roman"/>
+          <w:color w:val="ABB2BF"/>
+          <w:sz w:val="21"/>
+          <w:szCs w:val="21"/>
+          <w:lang w:eastAsia="en-AU"/>
+        </w:rPr>
+        <w:t>));</w:t>
+      </w:r>
+    </w:p>
+    <w:p>
+      <w:pPr>
+        <w:pStyle w:val="ListParagraph"/>
+      </w:pPr>
+    </w:p>
+    <w:p>
+      <w:pPr>
+        <w:pStyle w:val="ListParagraph"/>
+        <w:numPr>
+          <w:ilvl w:val="0"/>
+          <w:numId w:val="2"/>
+        </w:numPr>
+      </w:pPr>
+      <w:r>
+        <w:t xml:space="preserve">Any number or string that is not 0 / empty, is a truthy value and will be converted to true when converted into a </w:t>
+      </w:r>
+      <w:r>
+        <w:t>Boolean</w:t>
+      </w:r>
+      <w:r>
+        <w:t xml:space="preserve"> type</w:t>
+      </w:r>
+    </w:p>
+    <w:p>
+      <w:pPr>
+        <w:pStyle w:val="ListParagraph"/>
+        <w:numPr>
+          <w:ilvl w:val="0"/>
+          <w:numId w:val="2"/>
+        </w:numPr>
+      </w:pPr>
+      <w:r>
+        <w:t>Empty objects are also truthy ({})</w:t>
+      </w:r>
+    </w:p>
+    <w:p>
+      <w:pPr>
+        <w:pStyle w:val="ListParagraph"/>
+        <w:numPr>
+          <w:ilvl w:val="0"/>
+          <w:numId w:val="2"/>
+        </w:numPr>
+      </w:pPr>
+      <w:r>
+        <w:t>The following are converted to true</w:t>
+      </w:r>
+    </w:p>
+    <w:p>
+      <w:pPr>
+        <w:shd w:val="clear" w:color="auto" w:fill="282C34"/>
+        <w:spacing w:after="0" w:line="285" w:lineRule="atLeast"/>
+        <w:ind w:left="360"/>
+        <w:rPr>
+          <w:rFonts w:ascii="Consolas" w:eastAsia="Times New Roman" w:hAnsi="Consolas" w:cs="Times New Roman"/>
+          <w:color w:val="ABB2BF"/>
+          <w:sz w:val="21"/>
+          <w:szCs w:val="21"/>
+          <w:lang w:eastAsia="en-AU"/>
+        </w:rPr>
+      </w:pPr>
+      <w:r>
+        <w:rPr>
+          <w:rFonts w:ascii="Consolas" w:eastAsia="Times New Roman" w:hAnsi="Consolas" w:cs="Times New Roman"/>
+          <w:color w:val="ABB2BF"/>
+          <w:sz w:val="21"/>
+          <w:szCs w:val="21"/>
+          <w:lang w:eastAsia="en-AU"/>
+        </w:rPr>
+        <w:t>console.</w:t>
+      </w:r>
+      <w:r>
+        <w:rPr>
+          <w:rFonts w:ascii="Consolas" w:eastAsia="Times New Roman" w:hAnsi="Consolas" w:cs="Times New Roman"/>
+          <w:color w:val="61AFEF"/>
+          <w:sz w:val="21"/>
+          <w:szCs w:val="21"/>
+          <w:lang w:eastAsia="en-AU"/>
+        </w:rPr>
+        <w:t>log</w:t>
+      </w:r>
+      <w:r>
+        <w:rPr>
+          <w:rFonts w:ascii="Consolas" w:eastAsia="Times New Roman" w:hAnsi="Consolas" w:cs="Times New Roman"/>
+          <w:color w:val="ABB2BF"/>
+          <w:sz w:val="21"/>
+          <w:szCs w:val="21"/>
+          <w:lang w:eastAsia="en-AU"/>
+        </w:rPr>
+        <w:t>(</w:t>
+      </w:r>
+      <w:r>
+        <w:rPr>
+          <w:rFonts w:ascii="Consolas" w:eastAsia="Times New Roman" w:hAnsi="Consolas" w:cs="Times New Roman"/>
+          <w:color w:val="61AFEF"/>
+          <w:sz w:val="21"/>
+          <w:szCs w:val="21"/>
+          <w:lang w:eastAsia="en-AU"/>
+        </w:rPr>
+        <w:t>Boolean</w:t>
+      </w:r>
+      <w:r>
+        <w:rPr>
+          <w:rFonts w:ascii="Consolas" w:eastAsia="Times New Roman" w:hAnsi="Consolas" w:cs="Times New Roman"/>
+          <w:color w:val="ABB2BF"/>
+          <w:sz w:val="21"/>
+          <w:szCs w:val="21"/>
+          <w:lang w:eastAsia="en-AU"/>
+        </w:rPr>
+        <w:t>(</w:t>
+      </w:r>
+      <w:r>
+        <w:rPr>
+          <w:rFonts w:ascii="Consolas" w:eastAsia="Times New Roman" w:hAnsi="Consolas" w:cs="Times New Roman"/>
+          <w:color w:val="D19A66"/>
+          <w:sz w:val="21"/>
+          <w:szCs w:val="21"/>
+          <w:lang w:eastAsia="en-AU"/>
+        </w:rPr>
+        <w:t>1</w:t>
+      </w:r>
+      <w:r>
+        <w:rPr>
+          <w:rFonts w:ascii="Consolas" w:eastAsia="Times New Roman" w:hAnsi="Consolas" w:cs="Times New Roman"/>
+          <w:color w:val="ABB2BF"/>
+          <w:sz w:val="21"/>
+          <w:szCs w:val="21"/>
+          <w:lang w:eastAsia="en-AU"/>
+        </w:rPr>
+        <w:t>));</w:t>
+      </w:r>
+    </w:p>
+    <w:p>
+      <w:pPr>
+        <w:shd w:val="clear" w:color="auto" w:fill="282C34"/>
+        <w:spacing w:after="0" w:line="285" w:lineRule="atLeast"/>
+        <w:ind w:left="360"/>
+        <w:rPr>
+          <w:rFonts w:ascii="Consolas" w:eastAsia="Times New Roman" w:hAnsi="Consolas" w:cs="Times New Roman"/>
+          <w:color w:val="ABB2BF"/>
+          <w:sz w:val="21"/>
+          <w:szCs w:val="21"/>
+          <w:lang w:eastAsia="en-AU"/>
+        </w:rPr>
+      </w:pPr>
+      <w:r>
+        <w:rPr>
+          <w:rFonts w:ascii="Consolas" w:eastAsia="Times New Roman" w:hAnsi="Consolas" w:cs="Times New Roman"/>
+          <w:color w:val="ABB2BF"/>
+          <w:sz w:val="21"/>
+          <w:szCs w:val="21"/>
+          <w:lang w:eastAsia="en-AU"/>
+        </w:rPr>
+        <w:t>console.</w:t>
+      </w:r>
+      <w:r>
+        <w:rPr>
+          <w:rFonts w:ascii="Consolas" w:eastAsia="Times New Roman" w:hAnsi="Consolas" w:cs="Times New Roman"/>
+          <w:color w:val="61AFEF"/>
+          <w:sz w:val="21"/>
+          <w:szCs w:val="21"/>
+          <w:lang w:eastAsia="en-AU"/>
+        </w:rPr>
+        <w:t>log</w:t>
+      </w:r>
+      <w:r>
+        <w:rPr>
+          <w:rFonts w:ascii="Consolas" w:eastAsia="Times New Roman" w:hAnsi="Consolas" w:cs="Times New Roman"/>
+          <w:color w:val="ABB2BF"/>
+          <w:sz w:val="21"/>
+          <w:szCs w:val="21"/>
+          <w:lang w:eastAsia="en-AU"/>
+        </w:rPr>
+        <w:t>(</w:t>
+      </w:r>
+      <w:r>
+        <w:rPr>
+          <w:rFonts w:ascii="Consolas" w:eastAsia="Times New Roman" w:hAnsi="Consolas" w:cs="Times New Roman"/>
+          <w:color w:val="61AFEF"/>
+          <w:sz w:val="21"/>
+          <w:szCs w:val="21"/>
+          <w:lang w:eastAsia="en-AU"/>
+        </w:rPr>
+        <w:t>Boolean</w:t>
+      </w:r>
+      <w:r>
+        <w:rPr>
+          <w:rFonts w:ascii="Consolas" w:eastAsia="Times New Roman" w:hAnsi="Consolas" w:cs="Times New Roman"/>
+          <w:color w:val="ABB2BF"/>
+          <w:sz w:val="21"/>
+          <w:szCs w:val="21"/>
+          <w:lang w:eastAsia="en-AU"/>
+        </w:rPr>
+        <w:t>(</w:t>
+      </w:r>
+      <w:r>
+        <w:rPr>
+          <w:rFonts w:ascii="Consolas" w:eastAsia="Times New Roman" w:hAnsi="Consolas" w:cs="Times New Roman"/>
+          <w:color w:val="98C379"/>
+          <w:sz w:val="21"/>
+          <w:szCs w:val="21"/>
+          <w:lang w:eastAsia="en-AU"/>
+        </w:rPr>
+        <w:t>"a"</w:t>
+      </w:r>
+      <w:r>
+        <w:rPr>
+          <w:rFonts w:ascii="Consolas" w:eastAsia="Times New Roman" w:hAnsi="Consolas" w:cs="Times New Roman"/>
+          <w:color w:val="ABB2BF"/>
+          <w:sz w:val="21"/>
+          <w:szCs w:val="21"/>
+          <w:lang w:eastAsia="en-AU"/>
+        </w:rPr>
+        <w:t>));</w:t>
+      </w:r>
+    </w:p>
+    <w:p/>
+    <w:p>
+      <w:pPr>
+        <w:pStyle w:val="ListParagraph"/>
+        <w:numPr>
+          <w:ilvl w:val="0"/>
+          <w:numId w:val="2"/>
+        </w:numPr>
+      </w:pPr>
+      <w:r>
+        <w:t>Though, this is never necessary to do explicitly, creating booleans is only ever done through type coercion with logical operators &gt;,&lt; and =</w:t>
+      </w:r>
+    </w:p>
+    <w:p>
+      <w:pPr>
+        <w:shd w:val="clear" w:color="auto" w:fill="282C34"/>
+        <w:spacing w:after="0" w:line="285" w:lineRule="atLeast"/>
+        <w:ind w:left="360"/>
+        <w:rPr>
+          <w:rFonts w:ascii="Consolas" w:eastAsia="Times New Roman" w:hAnsi="Consolas" w:cs="Times New Roman"/>
+          <w:color w:val="ABB2BF"/>
+          <w:sz w:val="21"/>
+          <w:szCs w:val="21"/>
+          <w:lang w:eastAsia="en-AU"/>
+        </w:rPr>
+      </w:pPr>
+      <w:r>
+        <w:rPr>
+          <w:rFonts w:ascii="Consolas" w:eastAsia="Times New Roman" w:hAnsi="Consolas" w:cs="Times New Roman"/>
+          <w:color w:val="C678DD"/>
+          <w:sz w:val="21"/>
+          <w:szCs w:val="21"/>
+          <w:lang w:eastAsia="en-AU"/>
+        </w:rPr>
+        <w:t>const</w:t>
+      </w:r>
+      <w:r>
+        <w:rPr>
+          <w:rFonts w:ascii="Consolas" w:eastAsia="Times New Roman" w:hAnsi="Consolas" w:cs="Times New Roman"/>
+          <w:color w:val="ABB2BF"/>
+          <w:sz w:val="21"/>
+          <w:szCs w:val="21"/>
+          <w:lang w:eastAsia="en-AU"/>
+        </w:rPr>
+        <w:t xml:space="preserve"> </w:t>
+      </w:r>
+      <w:r>
+        <w:rPr>
+          <w:rFonts w:ascii="Consolas" w:eastAsia="Times New Roman" w:hAnsi="Consolas" w:cs="Times New Roman"/>
+          <w:color w:val="D19A66"/>
+          <w:sz w:val="21"/>
+          <w:szCs w:val="21"/>
+          <w:lang w:eastAsia="en-AU"/>
+        </w:rPr>
+        <w:t>money</w:t>
+      </w:r>
+      <w:r>
+        <w:rPr>
+          <w:rFonts w:ascii="Consolas" w:eastAsia="Times New Roman" w:hAnsi="Consolas" w:cs="Times New Roman"/>
+          <w:color w:val="ABB2BF"/>
+          <w:sz w:val="21"/>
+          <w:szCs w:val="21"/>
+          <w:lang w:eastAsia="en-AU"/>
+        </w:rPr>
+        <w:t xml:space="preserve"> </w:t>
+      </w:r>
+      <w:r>
+        <w:rPr>
+          <w:rFonts w:ascii="Consolas" w:eastAsia="Times New Roman" w:hAnsi="Consolas" w:cs="Times New Roman"/>
+          <w:color w:val="56B6C2"/>
+          <w:sz w:val="21"/>
+          <w:szCs w:val="21"/>
+          <w:lang w:eastAsia="en-AU"/>
+        </w:rPr>
+        <w:t>=</w:t>
+      </w:r>
+      <w:r>
+        <w:rPr>
+          <w:rFonts w:ascii="Consolas" w:eastAsia="Times New Roman" w:hAnsi="Consolas" w:cs="Times New Roman"/>
+          <w:color w:val="ABB2BF"/>
+          <w:sz w:val="21"/>
+          <w:szCs w:val="21"/>
+          <w:lang w:eastAsia="en-AU"/>
+        </w:rPr>
+        <w:t xml:space="preserve"> </w:t>
+      </w:r>
+      <w:r>
+        <w:rPr>
+          <w:rFonts w:ascii="Consolas" w:eastAsia="Times New Roman" w:hAnsi="Consolas" w:cs="Times New Roman"/>
+          <w:color w:val="D19A66"/>
+          <w:sz w:val="21"/>
+          <w:szCs w:val="21"/>
+          <w:lang w:eastAsia="en-AU"/>
+        </w:rPr>
+        <w:t>0</w:t>
+      </w:r>
+      <w:r>
+        <w:rPr>
+          <w:rFonts w:ascii="Consolas" w:eastAsia="Times New Roman" w:hAnsi="Consolas" w:cs="Times New Roman"/>
+          <w:color w:val="ABB2BF"/>
+          <w:sz w:val="21"/>
+          <w:szCs w:val="21"/>
+          <w:lang w:eastAsia="en-AU"/>
+        </w:rPr>
+        <w:t>;</w:t>
+      </w:r>
+    </w:p>
+    <w:p>
+      <w:pPr>
+        <w:shd w:val="clear" w:color="auto" w:fill="282C34"/>
+        <w:spacing w:after="0" w:line="285" w:lineRule="atLeast"/>
+        <w:ind w:left="360"/>
+        <w:rPr>
+          <w:rFonts w:ascii="Consolas" w:eastAsia="Times New Roman" w:hAnsi="Consolas" w:cs="Times New Roman"/>
+          <w:color w:val="ABB2BF"/>
+          <w:sz w:val="21"/>
+          <w:szCs w:val="21"/>
+          <w:lang w:eastAsia="en-AU"/>
+        </w:rPr>
+      </w:pPr>
+    </w:p>
+    <w:p>
+      <w:pPr>
+        <w:shd w:val="clear" w:color="auto" w:fill="282C34"/>
+        <w:spacing w:after="0" w:line="285" w:lineRule="atLeast"/>
+        <w:ind w:left="360"/>
+        <w:rPr>
+          <w:rFonts w:ascii="Consolas" w:eastAsia="Times New Roman" w:hAnsi="Consolas" w:cs="Times New Roman"/>
+          <w:color w:val="ABB2BF"/>
+          <w:sz w:val="21"/>
+          <w:szCs w:val="21"/>
+          <w:lang w:eastAsia="en-AU"/>
+        </w:rPr>
+      </w:pPr>
+      <w:r>
+        <w:rPr>
+          <w:rFonts w:ascii="Consolas" w:eastAsia="Times New Roman" w:hAnsi="Consolas" w:cs="Times New Roman"/>
+          <w:color w:val="C678DD"/>
+          <w:sz w:val="21"/>
+          <w:szCs w:val="21"/>
+          <w:lang w:eastAsia="en-AU"/>
+        </w:rPr>
+        <w:t>if</w:t>
+      </w:r>
+      <w:r>
+        <w:rPr>
+          <w:rFonts w:ascii="Consolas" w:eastAsia="Times New Roman" w:hAnsi="Consolas" w:cs="Times New Roman"/>
+          <w:color w:val="ABB2BF"/>
+          <w:sz w:val="21"/>
+          <w:szCs w:val="21"/>
+          <w:lang w:eastAsia="en-AU"/>
+        </w:rPr>
+        <w:t xml:space="preserve"> (</w:t>
+      </w:r>
+      <w:r>
+        <w:rPr>
+          <w:rFonts w:ascii="Consolas" w:eastAsia="Times New Roman" w:hAnsi="Consolas" w:cs="Times New Roman"/>
+          <w:color w:val="56B6C2"/>
+          <w:sz w:val="21"/>
+          <w:szCs w:val="21"/>
+          <w:lang w:eastAsia="en-AU"/>
+        </w:rPr>
+        <w:t>!</w:t>
+      </w:r>
+      <w:r>
+        <w:rPr>
+          <w:rFonts w:ascii="Consolas" w:eastAsia="Times New Roman" w:hAnsi="Consolas" w:cs="Times New Roman"/>
+          <w:color w:val="ABB2BF"/>
+          <w:sz w:val="21"/>
+          <w:szCs w:val="21"/>
+          <w:lang w:eastAsia="en-AU"/>
+        </w:rPr>
+        <w:t>money) {</w:t>
+      </w:r>
+    </w:p>
+    <w:p>
+      <w:pPr>
+        <w:shd w:val="clear" w:color="auto" w:fill="282C34"/>
+        <w:spacing w:after="0" w:line="285" w:lineRule="atLeast"/>
+        <w:ind w:left="360"/>
+        <w:rPr>
+          <w:rFonts w:ascii="Consolas" w:eastAsia="Times New Roman" w:hAnsi="Consolas" w:cs="Times New Roman"/>
+          <w:color w:val="ABB2BF"/>
+          <w:sz w:val="21"/>
+          <w:szCs w:val="21"/>
+          <w:lang w:eastAsia="en-AU"/>
+        </w:rPr>
+      </w:pPr>
+      <w:r>
+        <w:rPr>
+          <w:rFonts w:ascii="Consolas" w:eastAsia="Times New Roman" w:hAnsi="Consolas" w:cs="Times New Roman"/>
+          <w:color w:val="ABB2BF"/>
+          <w:sz w:val="21"/>
+          <w:szCs w:val="21"/>
+          <w:lang w:eastAsia="en-AU"/>
+        </w:rPr>
+        <w:t>  console.</w:t>
+      </w:r>
+      <w:r>
+        <w:rPr>
+          <w:rFonts w:ascii="Consolas" w:eastAsia="Times New Roman" w:hAnsi="Consolas" w:cs="Times New Roman"/>
+          <w:color w:val="61AFEF"/>
+          <w:sz w:val="21"/>
+          <w:szCs w:val="21"/>
+          <w:lang w:eastAsia="en-AU"/>
+        </w:rPr>
+        <w:t>log</w:t>
+      </w:r>
+      <w:r>
+        <w:rPr>
+          <w:rFonts w:ascii="Consolas" w:eastAsia="Times New Roman" w:hAnsi="Consolas" w:cs="Times New Roman"/>
+          <w:color w:val="ABB2BF"/>
+          <w:sz w:val="21"/>
+          <w:szCs w:val="21"/>
+          <w:lang w:eastAsia="en-AU"/>
+        </w:rPr>
+        <w:t>(</w:t>
+      </w:r>
+      <w:r>
+        <w:rPr>
+          <w:rFonts w:ascii="Consolas" w:eastAsia="Times New Roman" w:hAnsi="Consolas" w:cs="Times New Roman"/>
+          <w:color w:val="98C379"/>
+          <w:sz w:val="21"/>
+          <w:szCs w:val="21"/>
+          <w:lang w:eastAsia="en-AU"/>
+        </w:rPr>
+        <w:t>`ya broke`</w:t>
+      </w:r>
+      <w:r>
+        <w:rPr>
+          <w:rFonts w:ascii="Consolas" w:eastAsia="Times New Roman" w:hAnsi="Consolas" w:cs="Times New Roman"/>
+          <w:color w:val="ABB2BF"/>
+          <w:sz w:val="21"/>
+          <w:szCs w:val="21"/>
+          <w:lang w:eastAsia="en-AU"/>
+        </w:rPr>
+        <w:t>);</w:t>
+      </w:r>
+    </w:p>
+    <w:p>
+      <w:pPr>
+        <w:shd w:val="clear" w:color="auto" w:fill="282C34"/>
+        <w:spacing w:after="0" w:line="285" w:lineRule="atLeast"/>
+        <w:ind w:left="360"/>
+        <w:rPr>
+          <w:rFonts w:ascii="Consolas" w:eastAsia="Times New Roman" w:hAnsi="Consolas" w:cs="Times New Roman"/>
+          <w:color w:val="ABB2BF"/>
+          <w:sz w:val="21"/>
+          <w:szCs w:val="21"/>
+          <w:lang w:eastAsia="en-AU"/>
+        </w:rPr>
+      </w:pPr>
+      <w:r>
+        <w:rPr>
+          <w:rFonts w:ascii="Consolas" w:eastAsia="Times New Roman" w:hAnsi="Consolas" w:cs="Times New Roman"/>
+          <w:color w:val="ABB2BF"/>
+          <w:sz w:val="21"/>
+          <w:szCs w:val="21"/>
+          <w:lang w:eastAsia="en-AU"/>
+        </w:rPr>
+        <w:t>}</w:t>
+      </w:r>
+    </w:p>
+    <w:p>
+      <w:pPr>
+        <w:pStyle w:val="ListParagraph"/>
+        <w:numPr>
+          <w:ilvl w:val="0"/>
+          <w:numId w:val="2"/>
+        </w:numPr>
+      </w:pPr>
+      <w:r>
+        <w:t xml:space="preserve">Type coercion is used to convert </w:t>
+      </w:r>
+      <w:r>
+        <w:rPr>
+          <w:i/>
+          <w:iCs/>
+        </w:rPr>
+        <w:t xml:space="preserve">money </w:t>
+      </w:r>
+      <w:r>
+        <w:t>into a boolean to be checked in the if statement</w:t>
+      </w:r>
+    </w:p>
+    <w:p>
+      <w:pPr>
+        <w:pStyle w:val="ListParagraph"/>
+        <w:numPr>
+          <w:ilvl w:val="0"/>
+          <w:numId w:val="2"/>
+        </w:numPr>
+      </w:pPr>
+      <w:r>
+        <w:t xml:space="preserve">! is used to check </w:t>
+      </w:r>
+      <w:r>
+        <w:rPr>
+          <w:i/>
+          <w:iCs/>
+        </w:rPr>
+        <w:t>if NOT</w:t>
+      </w:r>
+    </w:p>
+    <w:p>
+      <w:pPr>
+        <w:pStyle w:val="ListParagraph"/>
+        <w:numPr>
+          <w:ilvl w:val="1"/>
+          <w:numId w:val="2"/>
+        </w:numPr>
+      </w:pPr>
+      <w:r>
+        <w:t>i</w:t>
+      </w:r>
+      <w:r>
+        <w:t>f (!money)</w:t>
+      </w:r>
+      <w:r>
+        <w:t xml:space="preserve"> is the same is saying </w:t>
+      </w:r>
+      <w:r>
+        <w:rPr>
+          <w:i/>
+          <w:iCs/>
+        </w:rPr>
+        <w:t>if (money != true)</w:t>
+      </w:r>
+    </w:p>
+    <w:p>
+      <w:pPr>
+        <w:pStyle w:val="ListParagraph"/>
+        <w:numPr>
+          <w:ilvl w:val="1"/>
+          <w:numId w:val="2"/>
+        </w:numPr>
+      </w:pPr>
+      <w:r>
+        <w:t>i</w:t>
+      </w:r>
+      <w:r>
+        <w:t>f (money)</w:t>
+      </w:r>
+      <w:r>
+        <w:t xml:space="preserve"> is the same is saying </w:t>
+      </w:r>
+      <w:r>
+        <w:rPr>
+          <w:i/>
+          <w:iCs/>
+        </w:rPr>
+        <w:t>if (money =</w:t>
+      </w:r>
+      <w:r>
+        <w:rPr>
+          <w:i/>
+          <w:iCs/>
+        </w:rPr>
+        <w:t>==</w:t>
+      </w:r>
+      <w:r>
+        <w:rPr>
+          <w:i/>
+          <w:iCs/>
+        </w:rPr>
+        <w:t xml:space="preserve"> true)</w:t>
+      </w:r>
+    </w:p>
+    <w:p>
+      <w:pPr>
+        <w:pStyle w:val="HeadingMod"/>
+      </w:pPr>
+      <w:r>
+        <w:t>Equality Operators</w:t>
+      </w:r>
+    </w:p>
+    <w:p>
+      <w:pPr>
+        <w:pStyle w:val="ListParagraph"/>
+        <w:numPr>
+          <w:ilvl w:val="0"/>
+          <w:numId w:val="2"/>
+        </w:numPr>
+      </w:pPr>
+      <w:r>
+        <w:t>we can check if two values are equal by using triple ===</w:t>
+      </w:r>
+    </w:p>
+    <w:p>
+      <w:pPr>
+        <w:pStyle w:val="ListParagraph"/>
+        <w:numPr>
+          <w:ilvl w:val="1"/>
+          <w:numId w:val="2"/>
+        </w:numPr>
+      </w:pPr>
+      <w:r>
+        <w:t>can also use == for type coercion, comparing string 18 to number 18 will return true</w:t>
+      </w:r>
+    </w:p>
+    <w:p>
+      <w:pPr>
+        <w:pStyle w:val="ListParagraph"/>
+        <w:numPr>
+          <w:ilvl w:val="1"/>
+          <w:numId w:val="2"/>
+        </w:numPr>
+      </w:pPr>
+      <w:r>
+        <w:t>=== does not have type coercion</w:t>
+      </w:r>
+    </w:p>
+    <w:p>
+      <w:pPr>
+        <w:shd w:val="clear" w:color="auto" w:fill="282C34"/>
+        <w:spacing w:after="0" w:line="285" w:lineRule="atLeast"/>
+        <w:ind w:left="720"/>
+        <w:rPr>
+          <w:rFonts w:ascii="Consolas" w:eastAsia="Times New Roman" w:hAnsi="Consolas" w:cs="Times New Roman"/>
+          <w:color w:val="ABB2BF"/>
+          <w:sz w:val="21"/>
+          <w:szCs w:val="21"/>
+          <w:lang w:eastAsia="en-AU"/>
+        </w:rPr>
+      </w:pPr>
+      <w:r>
+        <w:rPr>
+          <w:rFonts w:ascii="Consolas" w:eastAsia="Times New Roman" w:hAnsi="Consolas" w:cs="Times New Roman"/>
+          <w:color w:val="C678DD"/>
+          <w:sz w:val="21"/>
+          <w:szCs w:val="21"/>
+          <w:lang w:eastAsia="en-AU"/>
+        </w:rPr>
+        <w:t>const</w:t>
+      </w:r>
+      <w:r>
+        <w:rPr>
+          <w:rFonts w:ascii="Consolas" w:eastAsia="Times New Roman" w:hAnsi="Consolas" w:cs="Times New Roman"/>
+          <w:color w:val="ABB2BF"/>
+          <w:sz w:val="21"/>
+          <w:szCs w:val="21"/>
+          <w:lang w:eastAsia="en-AU"/>
+        </w:rPr>
+        <w:t xml:space="preserve"> </w:t>
+      </w:r>
+      <w:r>
+        <w:rPr>
+          <w:rFonts w:ascii="Consolas" w:eastAsia="Times New Roman" w:hAnsi="Consolas" w:cs="Times New Roman"/>
+          <w:color w:val="D19A66"/>
+          <w:sz w:val="21"/>
+          <w:szCs w:val="21"/>
+          <w:lang w:eastAsia="en-AU"/>
+        </w:rPr>
+        <w:t>age</w:t>
+      </w:r>
+      <w:r>
+        <w:rPr>
+          <w:rFonts w:ascii="Consolas" w:eastAsia="Times New Roman" w:hAnsi="Consolas" w:cs="Times New Roman"/>
+          <w:color w:val="ABB2BF"/>
+          <w:sz w:val="21"/>
+          <w:szCs w:val="21"/>
+          <w:lang w:eastAsia="en-AU"/>
+        </w:rPr>
+        <w:t xml:space="preserve"> </w:t>
+      </w:r>
+      <w:r>
+        <w:rPr>
+          <w:rFonts w:ascii="Consolas" w:eastAsia="Times New Roman" w:hAnsi="Consolas" w:cs="Times New Roman"/>
+          <w:color w:val="56B6C2"/>
+          <w:sz w:val="21"/>
+          <w:szCs w:val="21"/>
+          <w:lang w:eastAsia="en-AU"/>
+        </w:rPr>
+        <w:t>=</w:t>
+      </w:r>
+      <w:r>
+        <w:rPr>
+          <w:rFonts w:ascii="Consolas" w:eastAsia="Times New Roman" w:hAnsi="Consolas" w:cs="Times New Roman"/>
+          <w:color w:val="ABB2BF"/>
+          <w:sz w:val="21"/>
+          <w:szCs w:val="21"/>
+          <w:lang w:eastAsia="en-AU"/>
+        </w:rPr>
+        <w:t xml:space="preserve"> </w:t>
+      </w:r>
+      <w:r>
+        <w:rPr>
+          <w:rFonts w:ascii="Consolas" w:eastAsia="Times New Roman" w:hAnsi="Consolas" w:cs="Times New Roman"/>
+          <w:color w:val="D19A66"/>
+          <w:sz w:val="21"/>
+          <w:szCs w:val="21"/>
+          <w:lang w:eastAsia="en-AU"/>
+        </w:rPr>
+        <w:t>1</w:t>
+      </w:r>
+      <w:r>
+        <w:rPr>
+          <w:rFonts w:ascii="Consolas" w:eastAsia="Times New Roman" w:hAnsi="Consolas" w:cs="Times New Roman"/>
+          <w:color w:val="ABB2BF"/>
+          <w:sz w:val="21"/>
+          <w:szCs w:val="21"/>
+          <w:lang w:eastAsia="en-AU"/>
+        </w:rPr>
+        <w:t>;</w:t>
+      </w:r>
+    </w:p>
+    <w:p>
+      <w:pPr>
+        <w:shd w:val="clear" w:color="auto" w:fill="282C34"/>
+        <w:spacing w:after="0" w:line="285" w:lineRule="atLeast"/>
+        <w:ind w:left="720"/>
+        <w:rPr>
+          <w:rFonts w:ascii="Consolas" w:eastAsia="Times New Roman" w:hAnsi="Consolas" w:cs="Times New Roman"/>
+          <w:color w:val="ABB2BF"/>
+          <w:sz w:val="21"/>
+          <w:szCs w:val="21"/>
+          <w:lang w:eastAsia="en-AU"/>
+        </w:rPr>
+      </w:pPr>
+      <w:r>
+        <w:rPr>
+          <w:rFonts w:ascii="Consolas" w:eastAsia="Times New Roman" w:hAnsi="Consolas" w:cs="Times New Roman"/>
+          <w:color w:val="C678DD"/>
+          <w:sz w:val="21"/>
+          <w:szCs w:val="21"/>
+          <w:lang w:eastAsia="en-AU"/>
+        </w:rPr>
+        <w:t>if</w:t>
+      </w:r>
+      <w:r>
+        <w:rPr>
+          <w:rFonts w:ascii="Consolas" w:eastAsia="Times New Roman" w:hAnsi="Consolas" w:cs="Times New Roman"/>
+          <w:color w:val="ABB2BF"/>
+          <w:sz w:val="21"/>
+          <w:szCs w:val="21"/>
+          <w:lang w:eastAsia="en-AU"/>
+        </w:rPr>
+        <w:t xml:space="preserve"> (age </w:t>
+      </w:r>
+      <w:r>
+        <w:rPr>
+          <w:rFonts w:ascii="Consolas" w:eastAsia="Times New Roman" w:hAnsi="Consolas" w:cs="Times New Roman"/>
+          <w:color w:val="56B6C2"/>
+          <w:sz w:val="21"/>
+          <w:szCs w:val="21"/>
+          <w:lang w:eastAsia="en-AU"/>
+        </w:rPr>
+        <w:t>===</w:t>
+      </w:r>
+      <w:r>
+        <w:rPr>
+          <w:rFonts w:ascii="Consolas" w:eastAsia="Times New Roman" w:hAnsi="Consolas" w:cs="Times New Roman"/>
+          <w:color w:val="ABB2BF"/>
+          <w:sz w:val="21"/>
+          <w:szCs w:val="21"/>
+          <w:lang w:eastAsia="en-AU"/>
+        </w:rPr>
+        <w:t xml:space="preserve"> </w:t>
+      </w:r>
+      <w:r>
+        <w:rPr>
+          <w:rFonts w:ascii="Consolas" w:eastAsia="Times New Roman" w:hAnsi="Consolas" w:cs="Times New Roman"/>
+          <w:color w:val="D19A66"/>
+          <w:sz w:val="21"/>
+          <w:szCs w:val="21"/>
+          <w:lang w:eastAsia="en-AU"/>
+        </w:rPr>
+        <w:t>18</w:t>
+      </w:r>
+      <w:r>
+        <w:rPr>
+          <w:rFonts w:ascii="Consolas" w:eastAsia="Times New Roman" w:hAnsi="Consolas" w:cs="Times New Roman"/>
+          <w:color w:val="ABB2BF"/>
+          <w:sz w:val="21"/>
+          <w:szCs w:val="21"/>
+          <w:lang w:eastAsia="en-AU"/>
+        </w:rPr>
+        <w:t>) {</w:t>
+      </w:r>
+    </w:p>
+    <w:p>
+      <w:pPr>
+        <w:shd w:val="clear" w:color="auto" w:fill="282C34"/>
+        <w:spacing w:after="0" w:line="285" w:lineRule="atLeast"/>
+        <w:ind w:left="720"/>
+        <w:rPr>
+          <w:rFonts w:ascii="Consolas" w:eastAsia="Times New Roman" w:hAnsi="Consolas" w:cs="Times New Roman"/>
+          <w:color w:val="ABB2BF"/>
+          <w:sz w:val="21"/>
+          <w:szCs w:val="21"/>
+          <w:lang w:eastAsia="en-AU"/>
+        </w:rPr>
+      </w:pPr>
+      <w:r>
+        <w:rPr>
+          <w:rFonts w:ascii="Consolas" w:eastAsia="Times New Roman" w:hAnsi="Consolas" w:cs="Times New Roman"/>
+          <w:color w:val="ABB2BF"/>
+          <w:sz w:val="21"/>
+          <w:szCs w:val="21"/>
+          <w:lang w:eastAsia="en-AU"/>
+        </w:rPr>
+        <w:t>  console.</w:t>
+      </w:r>
+      <w:r>
+        <w:rPr>
+          <w:rFonts w:ascii="Consolas" w:eastAsia="Times New Roman" w:hAnsi="Consolas" w:cs="Times New Roman"/>
+          <w:color w:val="61AFEF"/>
+          <w:sz w:val="21"/>
+          <w:szCs w:val="21"/>
+          <w:lang w:eastAsia="en-AU"/>
+        </w:rPr>
+        <w:t>log</w:t>
+      </w:r>
+      <w:r>
+        <w:rPr>
+          <w:rFonts w:ascii="Consolas" w:eastAsia="Times New Roman" w:hAnsi="Consolas" w:cs="Times New Roman"/>
+          <w:color w:val="ABB2BF"/>
+          <w:sz w:val="21"/>
+          <w:szCs w:val="21"/>
+          <w:lang w:eastAsia="en-AU"/>
+        </w:rPr>
+        <w:t>(</w:t>
+      </w:r>
+      <w:r>
+        <w:rPr>
+          <w:rFonts w:ascii="Consolas" w:eastAsia="Times New Roman" w:hAnsi="Consolas" w:cs="Times New Roman"/>
+          <w:color w:val="98C379"/>
+          <w:sz w:val="21"/>
+          <w:szCs w:val="21"/>
+          <w:lang w:eastAsia="en-AU"/>
+        </w:rPr>
+        <w:t>"is 18"</w:t>
+      </w:r>
+      <w:r>
+        <w:rPr>
+          <w:rFonts w:ascii="Consolas" w:eastAsia="Times New Roman" w:hAnsi="Consolas" w:cs="Times New Roman"/>
+          <w:color w:val="ABB2BF"/>
+          <w:sz w:val="21"/>
+          <w:szCs w:val="21"/>
+          <w:lang w:eastAsia="en-AU"/>
+        </w:rPr>
+        <w:t>);</w:t>
+      </w:r>
+    </w:p>
+    <w:p>
+      <w:pPr>
+        <w:shd w:val="clear" w:color="auto" w:fill="282C34"/>
+        <w:spacing w:after="0" w:line="285" w:lineRule="atLeast"/>
+        <w:ind w:left="720"/>
+        <w:rPr>
+          <w:rFonts w:ascii="Consolas" w:eastAsia="Times New Roman" w:hAnsi="Consolas" w:cs="Times New Roman"/>
+          <w:color w:val="ABB2BF"/>
+          <w:sz w:val="21"/>
+          <w:szCs w:val="21"/>
+          <w:lang w:eastAsia="en-AU"/>
+        </w:rPr>
+      </w:pPr>
+      <w:r>
+        <w:rPr>
+          <w:rFonts w:ascii="Consolas" w:eastAsia="Times New Roman" w:hAnsi="Consolas" w:cs="Times New Roman"/>
+          <w:color w:val="ABB2BF"/>
+          <w:sz w:val="21"/>
+          <w:szCs w:val="21"/>
+          <w:lang w:eastAsia="en-AU"/>
+        </w:rPr>
+        <w:t xml:space="preserve">} </w:t>
+      </w:r>
+      <w:r>
+        <w:rPr>
+          <w:rFonts w:ascii="Consolas" w:eastAsia="Times New Roman" w:hAnsi="Consolas" w:cs="Times New Roman"/>
+          <w:color w:val="C678DD"/>
+          <w:sz w:val="21"/>
+          <w:szCs w:val="21"/>
+          <w:lang w:eastAsia="en-AU"/>
+        </w:rPr>
+        <w:t>else</w:t>
+      </w:r>
+      <w:r>
+        <w:rPr>
+          <w:rFonts w:ascii="Consolas" w:eastAsia="Times New Roman" w:hAnsi="Consolas" w:cs="Times New Roman"/>
+          <w:color w:val="ABB2BF"/>
+          <w:sz w:val="21"/>
+          <w:szCs w:val="21"/>
+          <w:lang w:eastAsia="en-AU"/>
+        </w:rPr>
+        <w:t xml:space="preserve"> {</w:t>
+      </w:r>
+    </w:p>
+    <w:p>
+      <w:pPr>
+        <w:shd w:val="clear" w:color="auto" w:fill="282C34"/>
+        <w:spacing w:after="0" w:line="285" w:lineRule="atLeast"/>
+        <w:ind w:left="720"/>
+        <w:rPr>
+          <w:rFonts w:ascii="Consolas" w:eastAsia="Times New Roman" w:hAnsi="Consolas" w:cs="Times New Roman"/>
+          <w:color w:val="ABB2BF"/>
+          <w:sz w:val="21"/>
+          <w:szCs w:val="21"/>
+          <w:lang w:eastAsia="en-AU"/>
+        </w:rPr>
+      </w:pPr>
+      <w:r>
+        <w:rPr>
+          <w:rFonts w:ascii="Consolas" w:eastAsia="Times New Roman" w:hAnsi="Consolas" w:cs="Times New Roman"/>
+          <w:color w:val="ABB2BF"/>
+          <w:sz w:val="21"/>
+          <w:szCs w:val="21"/>
+          <w:lang w:eastAsia="en-AU"/>
+        </w:rPr>
+        <w:t>  console.</w:t>
+      </w:r>
+      <w:r>
+        <w:rPr>
+          <w:rFonts w:ascii="Consolas" w:eastAsia="Times New Roman" w:hAnsi="Consolas" w:cs="Times New Roman"/>
+          <w:color w:val="61AFEF"/>
+          <w:sz w:val="21"/>
+          <w:szCs w:val="21"/>
+          <w:lang w:eastAsia="en-AU"/>
+        </w:rPr>
+        <w:t>log</w:t>
+      </w:r>
+      <w:r>
+        <w:rPr>
+          <w:rFonts w:ascii="Consolas" w:eastAsia="Times New Roman" w:hAnsi="Consolas" w:cs="Times New Roman"/>
+          <w:color w:val="ABB2BF"/>
+          <w:sz w:val="21"/>
+          <w:szCs w:val="21"/>
+          <w:lang w:eastAsia="en-AU"/>
+        </w:rPr>
+        <w:t>(</w:t>
+      </w:r>
+      <w:r>
+        <w:rPr>
+          <w:rFonts w:ascii="Consolas" w:eastAsia="Times New Roman" w:hAnsi="Consolas" w:cs="Times New Roman"/>
+          <w:color w:val="98C379"/>
+          <w:sz w:val="21"/>
+          <w:szCs w:val="21"/>
+          <w:lang w:eastAsia="en-AU"/>
+        </w:rPr>
+        <w:t>"not 18"</w:t>
+      </w:r>
+      <w:r>
+        <w:rPr>
+          <w:rFonts w:ascii="Consolas" w:eastAsia="Times New Roman" w:hAnsi="Consolas" w:cs="Times New Roman"/>
+          <w:color w:val="ABB2BF"/>
+          <w:sz w:val="21"/>
+          <w:szCs w:val="21"/>
+          <w:lang w:eastAsia="en-AU"/>
+        </w:rPr>
+        <w:t>);</w:t>
+      </w:r>
+    </w:p>
+    <w:p>
+      <w:pPr>
+        <w:shd w:val="clear" w:color="auto" w:fill="282C34"/>
+        <w:spacing w:after="0" w:line="285" w:lineRule="atLeast"/>
+        <w:ind w:left="720"/>
+        <w:rPr>
+          <w:rFonts w:ascii="Consolas" w:eastAsia="Times New Roman" w:hAnsi="Consolas" w:cs="Times New Roman"/>
+          <w:color w:val="ABB2BF"/>
+          <w:sz w:val="21"/>
+          <w:szCs w:val="21"/>
+          <w:lang w:eastAsia="en-AU"/>
+        </w:rPr>
+      </w:pPr>
+      <w:r>
+        <w:rPr>
+          <w:rFonts w:ascii="Consolas" w:eastAsia="Times New Roman" w:hAnsi="Consolas" w:cs="Times New Roman"/>
+          <w:color w:val="ABB2BF"/>
+          <w:sz w:val="21"/>
+          <w:szCs w:val="21"/>
+          <w:lang w:eastAsia="en-AU"/>
+        </w:rPr>
+        <w:t>}</w:t>
+      </w:r>
+    </w:p>
+    <w:p>
+      <w:pPr>
+        <w:pStyle w:val="ListParagraph"/>
+        <w:numPr>
+          <w:ilvl w:val="0"/>
+          <w:numId w:val="2"/>
+        </w:numPr>
+      </w:pPr>
+      <w:r>
+        <w:t>we can check if two values are not equal by using !=</w:t>
+      </w:r>
+      <w:r>
+        <w:t>= or !=</w:t>
+      </w:r>
+    </w:p>
+    <w:p>
+      <w:pPr>
+        <w:shd w:val="clear" w:color="auto" w:fill="282C34"/>
+        <w:spacing w:after="0" w:line="285" w:lineRule="atLeast"/>
+        <w:ind w:left="720"/>
+        <w:rPr>
+          <w:rFonts w:ascii="Consolas" w:eastAsia="Times New Roman" w:hAnsi="Consolas" w:cs="Times New Roman"/>
+          <w:color w:val="ABB2BF"/>
+          <w:sz w:val="21"/>
+          <w:szCs w:val="21"/>
+          <w:lang w:eastAsia="en-AU"/>
+        </w:rPr>
+      </w:pPr>
+      <w:r>
+        <w:rPr>
+          <w:rFonts w:ascii="Consolas" w:eastAsia="Times New Roman" w:hAnsi="Consolas" w:cs="Times New Roman"/>
+          <w:color w:val="C678DD"/>
+          <w:sz w:val="21"/>
+          <w:szCs w:val="21"/>
+          <w:lang w:eastAsia="en-AU"/>
+        </w:rPr>
+        <w:t>const</w:t>
+      </w:r>
+      <w:r>
+        <w:rPr>
+          <w:rFonts w:ascii="Consolas" w:eastAsia="Times New Roman" w:hAnsi="Consolas" w:cs="Times New Roman"/>
+          <w:color w:val="ABB2BF"/>
+          <w:sz w:val="21"/>
+          <w:szCs w:val="21"/>
+          <w:lang w:eastAsia="en-AU"/>
+        </w:rPr>
+        <w:t xml:space="preserve"> </w:t>
+      </w:r>
+      <w:r>
+        <w:rPr>
+          <w:rFonts w:ascii="Consolas" w:eastAsia="Times New Roman" w:hAnsi="Consolas" w:cs="Times New Roman"/>
+          <w:color w:val="D19A66"/>
+          <w:sz w:val="21"/>
+          <w:szCs w:val="21"/>
+          <w:lang w:eastAsia="en-AU"/>
+        </w:rPr>
+        <w:t>age</w:t>
+      </w:r>
+      <w:r>
+        <w:rPr>
+          <w:rFonts w:ascii="Consolas" w:eastAsia="Times New Roman" w:hAnsi="Consolas" w:cs="Times New Roman"/>
+          <w:color w:val="ABB2BF"/>
+          <w:sz w:val="21"/>
+          <w:szCs w:val="21"/>
+          <w:lang w:eastAsia="en-AU"/>
+        </w:rPr>
+        <w:t xml:space="preserve"> </w:t>
+      </w:r>
+      <w:r>
+        <w:rPr>
+          <w:rFonts w:ascii="Consolas" w:eastAsia="Times New Roman" w:hAnsi="Consolas" w:cs="Times New Roman"/>
+          <w:color w:val="56B6C2"/>
+          <w:sz w:val="21"/>
+          <w:szCs w:val="21"/>
+          <w:lang w:eastAsia="en-AU"/>
+        </w:rPr>
+        <w:t>=</w:t>
+      </w:r>
+      <w:r>
+        <w:rPr>
+          <w:rFonts w:ascii="Consolas" w:eastAsia="Times New Roman" w:hAnsi="Consolas" w:cs="Times New Roman"/>
+          <w:color w:val="ABB2BF"/>
+          <w:sz w:val="21"/>
+          <w:szCs w:val="21"/>
+          <w:lang w:eastAsia="en-AU"/>
+        </w:rPr>
+        <w:t xml:space="preserve"> </w:t>
+      </w:r>
+      <w:r>
+        <w:rPr>
+          <w:rFonts w:ascii="Consolas" w:eastAsia="Times New Roman" w:hAnsi="Consolas" w:cs="Times New Roman"/>
+          <w:color w:val="D19A66"/>
+          <w:sz w:val="21"/>
+          <w:szCs w:val="21"/>
+          <w:lang w:eastAsia="en-AU"/>
+        </w:rPr>
+        <w:t>1</w:t>
+      </w:r>
+      <w:r>
+        <w:rPr>
+          <w:rFonts w:ascii="Consolas" w:eastAsia="Times New Roman" w:hAnsi="Consolas" w:cs="Times New Roman"/>
+          <w:color w:val="ABB2BF"/>
+          <w:sz w:val="21"/>
+          <w:szCs w:val="21"/>
+          <w:lang w:eastAsia="en-AU"/>
+        </w:rPr>
+        <w:t>;</w:t>
+      </w:r>
+    </w:p>
+    <w:p>
+      <w:pPr>
+        <w:shd w:val="clear" w:color="auto" w:fill="282C34"/>
+        <w:spacing w:after="0" w:line="285" w:lineRule="atLeast"/>
+        <w:ind w:left="720"/>
+        <w:rPr>
+          <w:rFonts w:ascii="Consolas" w:eastAsia="Times New Roman" w:hAnsi="Consolas" w:cs="Times New Roman"/>
+          <w:color w:val="ABB2BF"/>
+          <w:sz w:val="21"/>
+          <w:szCs w:val="21"/>
+          <w:lang w:eastAsia="en-AU"/>
+        </w:rPr>
+      </w:pPr>
+      <w:r>
+        <w:rPr>
+          <w:rFonts w:ascii="Consolas" w:eastAsia="Times New Roman" w:hAnsi="Consolas" w:cs="Times New Roman"/>
+          <w:color w:val="C678DD"/>
+          <w:sz w:val="21"/>
+          <w:szCs w:val="21"/>
+          <w:lang w:eastAsia="en-AU"/>
+        </w:rPr>
+        <w:t>if</w:t>
+      </w:r>
+      <w:r>
+        <w:rPr>
+          <w:rFonts w:ascii="Consolas" w:eastAsia="Times New Roman" w:hAnsi="Consolas" w:cs="Times New Roman"/>
+          <w:color w:val="ABB2BF"/>
+          <w:sz w:val="21"/>
+          <w:szCs w:val="21"/>
+          <w:lang w:eastAsia="en-AU"/>
+        </w:rPr>
+        <w:t xml:space="preserve"> (age </w:t>
+      </w:r>
+      <w:r>
+        <w:rPr>
+          <w:rFonts w:ascii="Consolas" w:eastAsia="Times New Roman" w:hAnsi="Consolas" w:cs="Times New Roman"/>
+          <w:color w:val="56B6C2"/>
+          <w:sz w:val="21"/>
+          <w:szCs w:val="21"/>
+          <w:lang w:eastAsia="en-AU"/>
+        </w:rPr>
+        <w:t>!=</w:t>
+      </w:r>
+      <w:r>
+        <w:rPr>
+          <w:rFonts w:ascii="Consolas" w:eastAsia="Times New Roman" w:hAnsi="Consolas" w:cs="Times New Roman"/>
+          <w:color w:val="ABB2BF"/>
+          <w:sz w:val="21"/>
+          <w:szCs w:val="21"/>
+          <w:lang w:eastAsia="en-AU"/>
+        </w:rPr>
+        <w:t xml:space="preserve"> </w:t>
+      </w:r>
+      <w:r>
+        <w:rPr>
+          <w:rFonts w:ascii="Consolas" w:eastAsia="Times New Roman" w:hAnsi="Consolas" w:cs="Times New Roman"/>
+          <w:color w:val="D19A66"/>
+          <w:sz w:val="21"/>
+          <w:szCs w:val="21"/>
+          <w:lang w:eastAsia="en-AU"/>
+        </w:rPr>
+        <w:t>18</w:t>
+      </w:r>
+      <w:r>
+        <w:rPr>
+          <w:rFonts w:ascii="Consolas" w:eastAsia="Times New Roman" w:hAnsi="Consolas" w:cs="Times New Roman"/>
+          <w:color w:val="ABB2BF"/>
+          <w:sz w:val="21"/>
+          <w:szCs w:val="21"/>
+          <w:lang w:eastAsia="en-AU"/>
+        </w:rPr>
+        <w:t>) {</w:t>
+      </w:r>
+    </w:p>
+    <w:p>
+      <w:pPr>
+        <w:shd w:val="clear" w:color="auto" w:fill="282C34"/>
+        <w:spacing w:after="0" w:line="285" w:lineRule="atLeast"/>
+        <w:ind w:left="720"/>
+        <w:rPr>
+          <w:rFonts w:ascii="Consolas" w:eastAsia="Times New Roman" w:hAnsi="Consolas" w:cs="Times New Roman"/>
+          <w:color w:val="ABB2BF"/>
+          <w:sz w:val="21"/>
+          <w:szCs w:val="21"/>
+          <w:lang w:eastAsia="en-AU"/>
+        </w:rPr>
+      </w:pPr>
+      <w:r>
+        <w:rPr>
+          <w:rFonts w:ascii="Consolas" w:eastAsia="Times New Roman" w:hAnsi="Consolas" w:cs="Times New Roman"/>
+          <w:color w:val="ABB2BF"/>
+          <w:sz w:val="21"/>
+          <w:szCs w:val="21"/>
+          <w:lang w:eastAsia="en-AU"/>
+        </w:rPr>
+        <w:t>  console.</w:t>
+      </w:r>
+      <w:r>
+        <w:rPr>
+          <w:rFonts w:ascii="Consolas" w:eastAsia="Times New Roman" w:hAnsi="Consolas" w:cs="Times New Roman"/>
+          <w:color w:val="61AFEF"/>
+          <w:sz w:val="21"/>
+          <w:szCs w:val="21"/>
+          <w:lang w:eastAsia="en-AU"/>
+        </w:rPr>
+        <w:t>log</w:t>
+      </w:r>
+      <w:r>
+        <w:rPr>
+          <w:rFonts w:ascii="Consolas" w:eastAsia="Times New Roman" w:hAnsi="Consolas" w:cs="Times New Roman"/>
+          <w:color w:val="ABB2BF"/>
+          <w:sz w:val="21"/>
+          <w:szCs w:val="21"/>
+          <w:lang w:eastAsia="en-AU"/>
+        </w:rPr>
+        <w:t>(</w:t>
+      </w:r>
+      <w:r>
+        <w:rPr>
+          <w:rFonts w:ascii="Consolas" w:eastAsia="Times New Roman" w:hAnsi="Consolas" w:cs="Times New Roman"/>
+          <w:color w:val="98C379"/>
+          <w:sz w:val="21"/>
+          <w:szCs w:val="21"/>
+          <w:lang w:eastAsia="en-AU"/>
+        </w:rPr>
+        <w:t>"is 18"</w:t>
+      </w:r>
+      <w:r>
+        <w:rPr>
+          <w:rFonts w:ascii="Consolas" w:eastAsia="Times New Roman" w:hAnsi="Consolas" w:cs="Times New Roman"/>
+          <w:color w:val="ABB2BF"/>
+          <w:sz w:val="21"/>
+          <w:szCs w:val="21"/>
+          <w:lang w:eastAsia="en-AU"/>
+        </w:rPr>
+        <w:t>);</w:t>
+      </w:r>
+    </w:p>
+    <w:p>
+      <w:pPr>
+        <w:shd w:val="clear" w:color="auto" w:fill="282C34"/>
+        <w:spacing w:after="0" w:line="285" w:lineRule="atLeast"/>
+        <w:ind w:left="720"/>
+        <w:rPr>
+          <w:rFonts w:ascii="Consolas" w:eastAsia="Times New Roman" w:hAnsi="Consolas" w:cs="Times New Roman"/>
+          <w:color w:val="ABB2BF"/>
+          <w:sz w:val="21"/>
+          <w:szCs w:val="21"/>
+          <w:lang w:eastAsia="en-AU"/>
+        </w:rPr>
+      </w:pPr>
+      <w:r>
+        <w:rPr>
+          <w:rFonts w:ascii="Consolas" w:eastAsia="Times New Roman" w:hAnsi="Consolas" w:cs="Times New Roman"/>
+          <w:color w:val="ABB2BF"/>
+          <w:sz w:val="21"/>
+          <w:szCs w:val="21"/>
+          <w:lang w:eastAsia="en-AU"/>
+        </w:rPr>
+        <w:t xml:space="preserve">} </w:t>
+      </w:r>
+      <w:r>
+        <w:rPr>
+          <w:rFonts w:ascii="Consolas" w:eastAsia="Times New Roman" w:hAnsi="Consolas" w:cs="Times New Roman"/>
+          <w:color w:val="C678DD"/>
+          <w:sz w:val="21"/>
+          <w:szCs w:val="21"/>
+          <w:lang w:eastAsia="en-AU"/>
+        </w:rPr>
+        <w:t>else</w:t>
+      </w:r>
+      <w:r>
+        <w:rPr>
+          <w:rFonts w:ascii="Consolas" w:eastAsia="Times New Roman" w:hAnsi="Consolas" w:cs="Times New Roman"/>
+          <w:color w:val="ABB2BF"/>
+          <w:sz w:val="21"/>
+          <w:szCs w:val="21"/>
+          <w:lang w:eastAsia="en-AU"/>
+        </w:rPr>
+        <w:t xml:space="preserve"> {</w:t>
+      </w:r>
+    </w:p>
+    <w:p>
+      <w:pPr>
+        <w:shd w:val="clear" w:color="auto" w:fill="282C34"/>
+        <w:spacing w:after="0" w:line="285" w:lineRule="atLeast"/>
+        <w:ind w:left="720"/>
+        <w:rPr>
+          <w:rFonts w:ascii="Consolas" w:eastAsia="Times New Roman" w:hAnsi="Consolas" w:cs="Times New Roman"/>
+          <w:color w:val="ABB2BF"/>
+          <w:sz w:val="21"/>
+          <w:szCs w:val="21"/>
+          <w:lang w:eastAsia="en-AU"/>
+        </w:rPr>
+      </w:pPr>
+      <w:r>
+        <w:rPr>
+          <w:rFonts w:ascii="Consolas" w:eastAsia="Times New Roman" w:hAnsi="Consolas" w:cs="Times New Roman"/>
+          <w:color w:val="ABB2BF"/>
+          <w:sz w:val="21"/>
+          <w:szCs w:val="21"/>
+          <w:lang w:eastAsia="en-AU"/>
+        </w:rPr>
+        <w:t>  console.</w:t>
+      </w:r>
+      <w:r>
+        <w:rPr>
+          <w:rFonts w:ascii="Consolas" w:eastAsia="Times New Roman" w:hAnsi="Consolas" w:cs="Times New Roman"/>
+          <w:color w:val="61AFEF"/>
+          <w:sz w:val="21"/>
+          <w:szCs w:val="21"/>
+          <w:lang w:eastAsia="en-AU"/>
+        </w:rPr>
+        <w:t>log</w:t>
+      </w:r>
+      <w:r>
+        <w:rPr>
+          <w:rFonts w:ascii="Consolas" w:eastAsia="Times New Roman" w:hAnsi="Consolas" w:cs="Times New Roman"/>
+          <w:color w:val="ABB2BF"/>
+          <w:sz w:val="21"/>
+          <w:szCs w:val="21"/>
+          <w:lang w:eastAsia="en-AU"/>
+        </w:rPr>
+        <w:t>(</w:t>
+      </w:r>
+      <w:r>
+        <w:rPr>
+          <w:rFonts w:ascii="Consolas" w:eastAsia="Times New Roman" w:hAnsi="Consolas" w:cs="Times New Roman"/>
+          <w:color w:val="98C379"/>
+          <w:sz w:val="21"/>
+          <w:szCs w:val="21"/>
+          <w:lang w:eastAsia="en-AU"/>
+        </w:rPr>
+        <w:t>"not 18"</w:t>
+      </w:r>
+      <w:r>
+        <w:rPr>
+          <w:rFonts w:ascii="Consolas" w:eastAsia="Times New Roman" w:hAnsi="Consolas" w:cs="Times New Roman"/>
+          <w:color w:val="ABB2BF"/>
+          <w:sz w:val="21"/>
+          <w:szCs w:val="21"/>
+          <w:lang w:eastAsia="en-AU"/>
+        </w:rPr>
+        <w:t>);</w:t>
+      </w:r>
+    </w:p>
+    <w:p>
+      <w:pPr>
+        <w:shd w:val="clear" w:color="auto" w:fill="282C34"/>
+        <w:spacing w:after="0" w:line="285" w:lineRule="atLeast"/>
+        <w:ind w:left="720"/>
+        <w:rPr>
+          <w:rFonts w:ascii="Consolas" w:eastAsia="Times New Roman" w:hAnsi="Consolas" w:cs="Times New Roman"/>
+          <w:color w:val="ABB2BF"/>
+          <w:sz w:val="21"/>
+          <w:szCs w:val="21"/>
+          <w:lang w:eastAsia="en-AU"/>
+        </w:rPr>
+      </w:pPr>
+      <w:r>
+        <w:rPr>
+          <w:rFonts w:ascii="Consolas" w:eastAsia="Times New Roman" w:hAnsi="Consolas" w:cs="Times New Roman"/>
+          <w:color w:val="ABB2BF"/>
+          <w:sz w:val="21"/>
+          <w:szCs w:val="21"/>
+          <w:lang w:eastAsia="en-AU"/>
+        </w:rPr>
+        <w:t>}</w:t>
+      </w:r>
+    </w:p>
+    <w:p>
+      <w:pPr>
+        <w:tabs>
+          <w:tab w:val="left" w:pos="4455"/>
+        </w:tabs>
+      </w:pPr>
+    </w:p>
+    <w:p>
+      <w:pPr>
+        <w:pStyle w:val="HeadingMod"/>
+      </w:pPr>
+      <w:r>
+        <w:lastRenderedPageBreak/>
+        <w:t>Boolean Logic</w:t>
+      </w:r>
+    </w:p>
+    <w:p>
+      <w:pPr>
+        <w:pStyle w:val="ListParagraph"/>
+        <w:numPr>
+          <w:ilvl w:val="0"/>
+          <w:numId w:val="2"/>
+        </w:numPr>
+      </w:pPr>
+      <w:r>
+        <w:t>Combining boolean values and checking true / false collectively</w:t>
+      </w:r>
+    </w:p>
+    <w:p>
+      <w:pPr>
+        <w:pStyle w:val="ListParagraph"/>
+        <w:numPr>
+          <w:ilvl w:val="0"/>
+          <w:numId w:val="2"/>
+        </w:numPr>
+      </w:pPr>
+      <w:r>
+        <w:t>A is true and B is true, or A is true and B is not true, or A is true OR B is true.</w:t>
+      </w:r>
+    </w:p>
+    <w:p>
+      <w:pPr>
+        <w:pStyle w:val="HeadingMod"/>
+      </w:pPr>
+      <w:r>
+        <w:t>Logical Operators</w:t>
+      </w:r>
+    </w:p>
+    <w:p>
+      <w:pPr>
+        <w:pStyle w:val="ListParagraph"/>
+        <w:numPr>
+          <w:ilvl w:val="0"/>
+          <w:numId w:val="2"/>
+        </w:numPr>
+      </w:pPr>
+      <w:r>
+        <w:t>&amp;&amp; means AND</w:t>
+      </w:r>
+    </w:p>
+    <w:p>
+      <w:pPr>
+        <w:pStyle w:val="ListParagraph"/>
+        <w:numPr>
+          <w:ilvl w:val="0"/>
+          <w:numId w:val="2"/>
+        </w:numPr>
+      </w:pPr>
+      <w:r>
+        <w:t>|| means OR</w:t>
+      </w:r>
+    </w:p>
+    <w:p>
+      <w:pPr>
+        <w:shd w:val="clear" w:color="auto" w:fill="282C34"/>
+        <w:spacing w:after="0" w:line="285" w:lineRule="atLeast"/>
+        <w:rPr>
+          <w:rFonts w:ascii="Consolas" w:eastAsia="Times New Roman" w:hAnsi="Consolas" w:cs="Times New Roman"/>
+          <w:color w:val="ABB2BF"/>
+          <w:sz w:val="21"/>
+          <w:szCs w:val="21"/>
+          <w:lang w:eastAsia="en-AU"/>
+        </w:rPr>
+      </w:pPr>
+      <w:r>
+        <w:rPr>
+          <w:rFonts w:ascii="Consolas" w:eastAsia="Times New Roman" w:hAnsi="Consolas" w:cs="Times New Roman"/>
+          <w:color w:val="C678DD"/>
+          <w:sz w:val="21"/>
+          <w:szCs w:val="21"/>
+          <w:lang w:eastAsia="en-AU"/>
+        </w:rPr>
+        <w:t>const</w:t>
+      </w:r>
+      <w:r>
+        <w:rPr>
+          <w:rFonts w:ascii="Consolas" w:eastAsia="Times New Roman" w:hAnsi="Consolas" w:cs="Times New Roman"/>
+          <w:color w:val="ABB2BF"/>
+          <w:sz w:val="21"/>
+          <w:szCs w:val="21"/>
+          <w:lang w:eastAsia="en-AU"/>
+        </w:rPr>
+        <w:t xml:space="preserve"> </w:t>
+      </w:r>
+      <w:r>
+        <w:rPr>
+          <w:rFonts w:ascii="Consolas" w:eastAsia="Times New Roman" w:hAnsi="Consolas" w:cs="Times New Roman"/>
+          <w:color w:val="D19A66"/>
+          <w:sz w:val="21"/>
+          <w:szCs w:val="21"/>
+          <w:lang w:eastAsia="en-AU"/>
+        </w:rPr>
+        <w:t>hasLicense</w:t>
+      </w:r>
+      <w:r>
+        <w:rPr>
+          <w:rFonts w:ascii="Consolas" w:eastAsia="Times New Roman" w:hAnsi="Consolas" w:cs="Times New Roman"/>
+          <w:color w:val="ABB2BF"/>
+          <w:sz w:val="21"/>
+          <w:szCs w:val="21"/>
+          <w:lang w:eastAsia="en-AU"/>
+        </w:rPr>
+        <w:t xml:space="preserve"> </w:t>
+      </w:r>
+      <w:r>
+        <w:rPr>
+          <w:rFonts w:ascii="Consolas" w:eastAsia="Times New Roman" w:hAnsi="Consolas" w:cs="Times New Roman"/>
+          <w:color w:val="56B6C2"/>
+          <w:sz w:val="21"/>
+          <w:szCs w:val="21"/>
+          <w:lang w:eastAsia="en-AU"/>
+        </w:rPr>
+        <w:t>=</w:t>
+      </w:r>
+      <w:r>
+        <w:rPr>
+          <w:rFonts w:ascii="Consolas" w:eastAsia="Times New Roman" w:hAnsi="Consolas" w:cs="Times New Roman"/>
+          <w:color w:val="ABB2BF"/>
+          <w:sz w:val="21"/>
+          <w:szCs w:val="21"/>
+          <w:lang w:eastAsia="en-AU"/>
+        </w:rPr>
+        <w:t xml:space="preserve"> </w:t>
+      </w:r>
+      <w:r>
+        <w:rPr>
+          <w:rFonts w:ascii="Consolas" w:eastAsia="Times New Roman" w:hAnsi="Consolas" w:cs="Times New Roman"/>
+          <w:color w:val="D19A66"/>
+          <w:sz w:val="21"/>
+          <w:szCs w:val="21"/>
+          <w:lang w:eastAsia="en-AU"/>
+        </w:rPr>
+        <w:t>false</w:t>
+      </w:r>
+      <w:r>
+        <w:rPr>
+          <w:rFonts w:ascii="Consolas" w:eastAsia="Times New Roman" w:hAnsi="Consolas" w:cs="Times New Roman"/>
+          <w:color w:val="ABB2BF"/>
+          <w:sz w:val="21"/>
+          <w:szCs w:val="21"/>
+          <w:lang w:eastAsia="en-AU"/>
+        </w:rPr>
+        <w:t>;</w:t>
+      </w:r>
+    </w:p>
+    <w:p>
+      <w:pPr>
+        <w:shd w:val="clear" w:color="auto" w:fill="282C34"/>
+        <w:spacing w:after="0" w:line="285" w:lineRule="atLeast"/>
+        <w:rPr>
+          <w:rFonts w:ascii="Consolas" w:eastAsia="Times New Roman" w:hAnsi="Consolas" w:cs="Times New Roman"/>
+          <w:color w:val="ABB2BF"/>
+          <w:sz w:val="21"/>
+          <w:szCs w:val="21"/>
+          <w:lang w:eastAsia="en-AU"/>
+        </w:rPr>
+      </w:pPr>
+      <w:r>
+        <w:rPr>
+          <w:rFonts w:ascii="Consolas" w:eastAsia="Times New Roman" w:hAnsi="Consolas" w:cs="Times New Roman"/>
+          <w:color w:val="C678DD"/>
+          <w:sz w:val="21"/>
+          <w:szCs w:val="21"/>
+          <w:lang w:eastAsia="en-AU"/>
+        </w:rPr>
+        <w:t>const</w:t>
+      </w:r>
+      <w:r>
+        <w:rPr>
+          <w:rFonts w:ascii="Consolas" w:eastAsia="Times New Roman" w:hAnsi="Consolas" w:cs="Times New Roman"/>
+          <w:color w:val="ABB2BF"/>
+          <w:sz w:val="21"/>
+          <w:szCs w:val="21"/>
+          <w:lang w:eastAsia="en-AU"/>
+        </w:rPr>
+        <w:t xml:space="preserve"> </w:t>
+      </w:r>
+      <w:r>
+        <w:rPr>
+          <w:rFonts w:ascii="Consolas" w:eastAsia="Times New Roman" w:hAnsi="Consolas" w:cs="Times New Roman"/>
+          <w:color w:val="D19A66"/>
+          <w:sz w:val="21"/>
+          <w:szCs w:val="21"/>
+          <w:lang w:eastAsia="en-AU"/>
+        </w:rPr>
+        <w:t>hasVis</w:t>
+      </w:r>
+      <w:r>
+        <w:rPr>
+          <w:rFonts w:ascii="Consolas" w:eastAsia="Times New Roman" w:hAnsi="Consolas" w:cs="Times New Roman"/>
+          <w:color w:val="ABB2BF"/>
+          <w:sz w:val="21"/>
+          <w:szCs w:val="21"/>
+          <w:lang w:eastAsia="en-AU"/>
+        </w:rPr>
+        <w:t xml:space="preserve"> </w:t>
+      </w:r>
+      <w:r>
+        <w:rPr>
+          <w:rFonts w:ascii="Consolas" w:eastAsia="Times New Roman" w:hAnsi="Consolas" w:cs="Times New Roman"/>
+          <w:color w:val="56B6C2"/>
+          <w:sz w:val="21"/>
+          <w:szCs w:val="21"/>
+          <w:lang w:eastAsia="en-AU"/>
+        </w:rPr>
+        <w:t>=</w:t>
+      </w:r>
+      <w:r>
+        <w:rPr>
+          <w:rFonts w:ascii="Consolas" w:eastAsia="Times New Roman" w:hAnsi="Consolas" w:cs="Times New Roman"/>
+          <w:color w:val="ABB2BF"/>
+          <w:sz w:val="21"/>
+          <w:szCs w:val="21"/>
+          <w:lang w:eastAsia="en-AU"/>
+        </w:rPr>
+        <w:t xml:space="preserve"> </w:t>
+      </w:r>
+      <w:r>
+        <w:rPr>
+          <w:rFonts w:ascii="Consolas" w:eastAsia="Times New Roman" w:hAnsi="Consolas" w:cs="Times New Roman"/>
+          <w:color w:val="D19A66"/>
+          <w:sz w:val="21"/>
+          <w:szCs w:val="21"/>
+          <w:lang w:eastAsia="en-AU"/>
+        </w:rPr>
+        <w:t>true</w:t>
+      </w:r>
+      <w:r>
+        <w:rPr>
+          <w:rFonts w:ascii="Consolas" w:eastAsia="Times New Roman" w:hAnsi="Consolas" w:cs="Times New Roman"/>
+          <w:color w:val="ABB2BF"/>
+          <w:sz w:val="21"/>
+          <w:szCs w:val="21"/>
+          <w:lang w:eastAsia="en-AU"/>
+        </w:rPr>
+        <w:t>;</w:t>
+      </w:r>
+    </w:p>
+    <w:p>
+      <w:pPr>
+        <w:shd w:val="clear" w:color="auto" w:fill="282C34"/>
+        <w:spacing w:after="0" w:line="285" w:lineRule="atLeast"/>
+        <w:rPr>
+          <w:rFonts w:ascii="Consolas" w:eastAsia="Times New Roman" w:hAnsi="Consolas" w:cs="Times New Roman"/>
+          <w:color w:val="ABB2BF"/>
+          <w:sz w:val="21"/>
+          <w:szCs w:val="21"/>
+          <w:lang w:eastAsia="en-AU"/>
+        </w:rPr>
+      </w:pPr>
+    </w:p>
+    <w:p>
+      <w:pPr>
+        <w:shd w:val="clear" w:color="auto" w:fill="282C34"/>
+        <w:spacing w:after="0" w:line="285" w:lineRule="atLeast"/>
+        <w:rPr>
+          <w:rFonts w:ascii="Consolas" w:eastAsia="Times New Roman" w:hAnsi="Consolas" w:cs="Times New Roman"/>
+          <w:color w:val="ABB2BF"/>
+          <w:sz w:val="21"/>
+          <w:szCs w:val="21"/>
+          <w:lang w:eastAsia="en-AU"/>
+        </w:rPr>
+      </w:pPr>
+      <w:r>
+        <w:rPr>
+          <w:rFonts w:ascii="Consolas" w:eastAsia="Times New Roman" w:hAnsi="Consolas" w:cs="Times New Roman"/>
+          <w:color w:val="ABB2BF"/>
+          <w:sz w:val="21"/>
+          <w:szCs w:val="21"/>
+          <w:lang w:eastAsia="en-AU"/>
+        </w:rPr>
+        <w:t>console.</w:t>
+      </w:r>
+      <w:r>
+        <w:rPr>
+          <w:rFonts w:ascii="Consolas" w:eastAsia="Times New Roman" w:hAnsi="Consolas" w:cs="Times New Roman"/>
+          <w:color w:val="61AFEF"/>
+          <w:sz w:val="21"/>
+          <w:szCs w:val="21"/>
+          <w:lang w:eastAsia="en-AU"/>
+        </w:rPr>
+        <w:t>log</w:t>
+      </w:r>
+      <w:r>
+        <w:rPr>
+          <w:rFonts w:ascii="Consolas" w:eastAsia="Times New Roman" w:hAnsi="Consolas" w:cs="Times New Roman"/>
+          <w:color w:val="ABB2BF"/>
+          <w:sz w:val="21"/>
+          <w:szCs w:val="21"/>
+          <w:lang w:eastAsia="en-AU"/>
+        </w:rPr>
+        <w:t xml:space="preserve">(hasLicense </w:t>
+      </w:r>
+      <w:r>
+        <w:rPr>
+          <w:rFonts w:ascii="Consolas" w:eastAsia="Times New Roman" w:hAnsi="Consolas" w:cs="Times New Roman"/>
+          <w:color w:val="56B6C2"/>
+          <w:sz w:val="21"/>
+          <w:szCs w:val="21"/>
+          <w:lang w:eastAsia="en-AU"/>
+        </w:rPr>
+        <w:t>&amp;&amp;</w:t>
+      </w:r>
+      <w:r>
+        <w:rPr>
+          <w:rFonts w:ascii="Consolas" w:eastAsia="Times New Roman" w:hAnsi="Consolas" w:cs="Times New Roman"/>
+          <w:color w:val="ABB2BF"/>
+          <w:sz w:val="21"/>
+          <w:szCs w:val="21"/>
+          <w:lang w:eastAsia="en-AU"/>
+        </w:rPr>
+        <w:t xml:space="preserve"> hasVis);</w:t>
+      </w:r>
+      <w:r>
+        <w:rPr>
+          <w:rFonts w:ascii="Consolas" w:eastAsia="Times New Roman" w:hAnsi="Consolas" w:cs="Times New Roman"/>
+          <w:color w:val="ABB2BF"/>
+          <w:sz w:val="21"/>
+          <w:szCs w:val="21"/>
+          <w:lang w:eastAsia="en-AU"/>
+        </w:rPr>
+        <w:t xml:space="preserve"> // checks if both are true, returns false</w:t>
+      </w:r>
+    </w:p>
+    <w:p>
+      <w:pPr>
+        <w:shd w:val="clear" w:color="auto" w:fill="282C34"/>
+        <w:spacing w:after="0" w:line="285" w:lineRule="atLeast"/>
+        <w:rPr>
+          <w:rFonts w:ascii="Consolas" w:eastAsia="Times New Roman" w:hAnsi="Consolas" w:cs="Times New Roman"/>
+          <w:color w:val="ABB2BF"/>
+          <w:sz w:val="21"/>
+          <w:szCs w:val="21"/>
+          <w:lang w:eastAsia="en-AU"/>
+        </w:rPr>
+      </w:pPr>
+      <w:r>
+        <w:rPr>
+          <w:rFonts w:ascii="Consolas" w:eastAsia="Times New Roman" w:hAnsi="Consolas" w:cs="Times New Roman"/>
+          <w:color w:val="ABB2BF"/>
+          <w:sz w:val="21"/>
+          <w:szCs w:val="21"/>
+          <w:lang w:eastAsia="en-AU"/>
+        </w:rPr>
+        <w:t>console.</w:t>
+      </w:r>
+      <w:r>
+        <w:rPr>
+          <w:rFonts w:ascii="Consolas" w:eastAsia="Times New Roman" w:hAnsi="Consolas" w:cs="Times New Roman"/>
+          <w:color w:val="61AFEF"/>
+          <w:sz w:val="21"/>
+          <w:szCs w:val="21"/>
+          <w:lang w:eastAsia="en-AU"/>
+        </w:rPr>
+        <w:t>log</w:t>
+      </w:r>
+      <w:r>
+        <w:rPr>
+          <w:rFonts w:ascii="Consolas" w:eastAsia="Times New Roman" w:hAnsi="Consolas" w:cs="Times New Roman"/>
+          <w:color w:val="ABB2BF"/>
+          <w:sz w:val="21"/>
+          <w:szCs w:val="21"/>
+          <w:lang w:eastAsia="en-AU"/>
+        </w:rPr>
+        <w:t xml:space="preserve">(hasLicense </w:t>
+      </w:r>
+      <w:r>
+        <w:rPr>
+          <w:rFonts w:ascii="Consolas" w:eastAsia="Times New Roman" w:hAnsi="Consolas" w:cs="Times New Roman"/>
+          <w:color w:val="56B6C2"/>
+          <w:sz w:val="21"/>
+          <w:szCs w:val="21"/>
+          <w:lang w:eastAsia="en-AU"/>
+        </w:rPr>
+        <w:t>||</w:t>
+      </w:r>
+      <w:r>
+        <w:rPr>
+          <w:rFonts w:ascii="Consolas" w:eastAsia="Times New Roman" w:hAnsi="Consolas" w:cs="Times New Roman"/>
+          <w:color w:val="ABB2BF"/>
+          <w:sz w:val="21"/>
+          <w:szCs w:val="21"/>
+          <w:lang w:eastAsia="en-AU"/>
+        </w:rPr>
+        <w:t xml:space="preserve"> hasVis);</w:t>
+      </w:r>
+      <w:r>
+        <w:rPr>
+          <w:rFonts w:ascii="Consolas" w:eastAsia="Times New Roman" w:hAnsi="Consolas" w:cs="Times New Roman"/>
+          <w:color w:val="ABB2BF"/>
+          <w:sz w:val="21"/>
+          <w:szCs w:val="21"/>
+          <w:lang w:eastAsia="en-AU"/>
+        </w:rPr>
+        <w:t xml:space="preserve"> // checks if either is true, returns true</w:t>
+      </w:r>
+    </w:p>
     <w:p/>
     <w:sectPr>
       <w:pgSz w:w="11906" w:h="16838"/>

</xml_diff>

<commit_message>
up to js statements/ expressions
</commit_message>
<xml_diff>
--- a/JavaScript/Notes/Notes.docx
+++ b/JavaScript/Notes/Notes.docx
@@ -5422,6 +5422,18 @@
     </w:p>
     <w:p>
       <w:pPr>
+        <w:pStyle w:val="ListParagraph"/>
+        <w:numPr>
+          <w:ilvl w:val="0"/>
+          <w:numId w:val="2"/>
+        </w:numPr>
+      </w:pPr>
+      <w:r>
+        <w:t>! means NOT</w:t>
+      </w:r>
+    </w:p>
+    <w:p>
+      <w:pPr>
         <w:shd w:val="clear" w:color="auto" w:fill="282C34"/>
         <w:spacing w:after="0" w:line="285" w:lineRule="atLeast"/>
         <w:rPr>
@@ -5766,6 +5778,599 @@
       </w:r>
     </w:p>
     <w:p/>
+    <w:p>
+      <w:pPr>
+        <w:pStyle w:val="HeadingMod"/>
+      </w:pPr>
+      <w:r>
+        <w:t>Switch Statements</w:t>
+      </w:r>
+    </w:p>
+    <w:p>
+      <w:pPr>
+        <w:pStyle w:val="ListParagraph"/>
+        <w:numPr>
+          <w:ilvl w:val="0"/>
+          <w:numId w:val="2"/>
+        </w:numPr>
+      </w:pPr>
+      <w:r>
+        <w:t>Easier way to write long if else statement</w:t>
+      </w:r>
+    </w:p>
+    <w:p>
+      <w:pPr>
+        <w:pStyle w:val="ListParagraph"/>
+        <w:numPr>
+          <w:ilvl w:val="0"/>
+          <w:numId w:val="2"/>
+        </w:numPr>
+      </w:pPr>
+      <w:r>
+        <w:t xml:space="preserve">Can be used with EVERY type, not just numbers and </w:t>
+      </w:r>
+      <w:r>
+        <w:t>Booleans</w:t>
+      </w:r>
+    </w:p>
+    <w:p>
+      <w:pPr>
+        <w:pStyle w:val="ListParagraph"/>
+        <w:numPr>
+          <w:ilvl w:val="0"/>
+          <w:numId w:val="2"/>
+        </w:numPr>
+      </w:pPr>
+      <w:r>
+        <w:t>Make sure to add breaks to every case so that the switch statement does not iterate through the subsequent cases too</w:t>
+      </w:r>
+    </w:p>
+    <w:p>
+      <w:pPr>
+        <w:pStyle w:val="ListParagraph"/>
+        <w:numPr>
+          <w:ilvl w:val="0"/>
+          <w:numId w:val="2"/>
+        </w:numPr>
+      </w:pPr>
+      <w:r>
+        <w:t>Can combine cases by not including break</w:t>
+      </w:r>
+      <w:r>
+        <w:t xml:space="preserve"> and writing the code in the last case</w:t>
+      </w:r>
+    </w:p>
+    <w:p>
+      <w:pPr>
+        <w:pStyle w:val="ListParagraph"/>
+        <w:numPr>
+          <w:ilvl w:val="0"/>
+          <w:numId w:val="2"/>
+        </w:numPr>
+      </w:pPr>
+      <w:r>
+        <w:t>If all cases fail, the default case executes</w:t>
+      </w:r>
+    </w:p>
+    <w:p>
+      <w:pPr>
+        <w:shd w:val="clear" w:color="auto" w:fill="282C34"/>
+        <w:spacing w:after="0" w:line="285" w:lineRule="atLeast"/>
+        <w:rPr>
+          <w:rFonts w:ascii="Consolas" w:eastAsia="Times New Roman" w:hAnsi="Consolas" w:cs="Times New Roman"/>
+          <w:color w:val="ABB2BF"/>
+          <w:sz w:val="21"/>
+          <w:szCs w:val="21"/>
+          <w:lang w:eastAsia="en-AU"/>
+        </w:rPr>
+      </w:pPr>
+      <w:r>
+        <w:rPr>
+          <w:rFonts w:ascii="Consolas" w:eastAsia="Times New Roman" w:hAnsi="Consolas" w:cs="Times New Roman"/>
+          <w:color w:val="C678DD"/>
+          <w:sz w:val="21"/>
+          <w:szCs w:val="21"/>
+          <w:lang w:eastAsia="en-AU"/>
+        </w:rPr>
+        <w:t>switch</w:t>
+      </w:r>
+      <w:r>
+        <w:rPr>
+          <w:rFonts w:ascii="Consolas" w:eastAsia="Times New Roman" w:hAnsi="Consolas" w:cs="Times New Roman"/>
+          <w:color w:val="ABB2BF"/>
+          <w:sz w:val="21"/>
+          <w:szCs w:val="21"/>
+          <w:lang w:eastAsia="en-AU"/>
+        </w:rPr>
+        <w:t xml:space="preserve"> (day) {</w:t>
+      </w:r>
+    </w:p>
+    <w:p>
+      <w:pPr>
+        <w:shd w:val="clear" w:color="auto" w:fill="282C34"/>
+        <w:spacing w:after="0" w:line="285" w:lineRule="atLeast"/>
+        <w:rPr>
+          <w:rFonts w:ascii="Consolas" w:eastAsia="Times New Roman" w:hAnsi="Consolas" w:cs="Times New Roman"/>
+          <w:color w:val="ABB2BF"/>
+          <w:sz w:val="21"/>
+          <w:szCs w:val="21"/>
+          <w:lang w:eastAsia="en-AU"/>
+        </w:rPr>
+      </w:pPr>
+      <w:r>
+        <w:rPr>
+          <w:rFonts w:ascii="Consolas" w:eastAsia="Times New Roman" w:hAnsi="Consolas" w:cs="Times New Roman"/>
+          <w:color w:val="ABB2BF"/>
+          <w:sz w:val="21"/>
+          <w:szCs w:val="21"/>
+          <w:lang w:eastAsia="en-AU"/>
+        </w:rPr>
+        <w:t xml:space="preserve">  </w:t>
+      </w:r>
+      <w:r>
+        <w:rPr>
+          <w:rFonts w:ascii="Consolas" w:eastAsia="Times New Roman" w:hAnsi="Consolas" w:cs="Times New Roman"/>
+          <w:color w:val="C678DD"/>
+          <w:sz w:val="21"/>
+          <w:szCs w:val="21"/>
+          <w:lang w:eastAsia="en-AU"/>
+        </w:rPr>
+        <w:t>case</w:t>
+      </w:r>
+      <w:r>
+        <w:rPr>
+          <w:rFonts w:ascii="Consolas" w:eastAsia="Times New Roman" w:hAnsi="Consolas" w:cs="Times New Roman"/>
+          <w:color w:val="ABB2BF"/>
+          <w:sz w:val="21"/>
+          <w:szCs w:val="21"/>
+          <w:lang w:eastAsia="en-AU"/>
+        </w:rPr>
+        <w:t xml:space="preserve"> </w:t>
+      </w:r>
+      <w:r>
+        <w:rPr>
+          <w:rFonts w:ascii="Consolas" w:eastAsia="Times New Roman" w:hAnsi="Consolas" w:cs="Times New Roman"/>
+          <w:color w:val="D19A66"/>
+          <w:sz w:val="21"/>
+          <w:szCs w:val="21"/>
+          <w:lang w:eastAsia="en-AU"/>
+        </w:rPr>
+        <w:t>1</w:t>
+      </w:r>
+      <w:r>
+        <w:rPr>
+          <w:rFonts w:ascii="Consolas" w:eastAsia="Times New Roman" w:hAnsi="Consolas" w:cs="Times New Roman"/>
+          <w:color w:val="ABB2BF"/>
+          <w:sz w:val="21"/>
+          <w:szCs w:val="21"/>
+          <w:lang w:eastAsia="en-AU"/>
+        </w:rPr>
+        <w:t>:</w:t>
+      </w:r>
+    </w:p>
+    <w:p>
+      <w:pPr>
+        <w:shd w:val="clear" w:color="auto" w:fill="282C34"/>
+        <w:spacing w:after="0" w:line="285" w:lineRule="atLeast"/>
+        <w:rPr>
+          <w:rFonts w:ascii="Consolas" w:eastAsia="Times New Roman" w:hAnsi="Consolas" w:cs="Times New Roman"/>
+          <w:color w:val="ABB2BF"/>
+          <w:sz w:val="21"/>
+          <w:szCs w:val="21"/>
+          <w:lang w:eastAsia="en-AU"/>
+        </w:rPr>
+      </w:pPr>
+      <w:r>
+        <w:rPr>
+          <w:rFonts w:ascii="Consolas" w:eastAsia="Times New Roman" w:hAnsi="Consolas" w:cs="Times New Roman"/>
+          <w:color w:val="ABB2BF"/>
+          <w:sz w:val="21"/>
+          <w:szCs w:val="21"/>
+          <w:lang w:eastAsia="en-AU"/>
+        </w:rPr>
+        <w:t>    console.</w:t>
+      </w:r>
+      <w:r>
+        <w:rPr>
+          <w:rFonts w:ascii="Consolas" w:eastAsia="Times New Roman" w:hAnsi="Consolas" w:cs="Times New Roman"/>
+          <w:color w:val="61AFEF"/>
+          <w:sz w:val="21"/>
+          <w:szCs w:val="21"/>
+          <w:lang w:eastAsia="en-AU"/>
+        </w:rPr>
+        <w:t>log</w:t>
+      </w:r>
+      <w:r>
+        <w:rPr>
+          <w:rFonts w:ascii="Consolas" w:eastAsia="Times New Roman" w:hAnsi="Consolas" w:cs="Times New Roman"/>
+          <w:color w:val="ABB2BF"/>
+          <w:sz w:val="21"/>
+          <w:szCs w:val="21"/>
+          <w:lang w:eastAsia="en-AU"/>
+        </w:rPr>
+        <w:t>(</w:t>
+      </w:r>
+      <w:r>
+        <w:rPr>
+          <w:rFonts w:ascii="Consolas" w:eastAsia="Times New Roman" w:hAnsi="Consolas" w:cs="Times New Roman"/>
+          <w:color w:val="98C379"/>
+          <w:sz w:val="21"/>
+          <w:szCs w:val="21"/>
+          <w:lang w:eastAsia="en-AU"/>
+        </w:rPr>
+        <w:t>`monday`</w:t>
+      </w:r>
+      <w:r>
+        <w:rPr>
+          <w:rFonts w:ascii="Consolas" w:eastAsia="Times New Roman" w:hAnsi="Consolas" w:cs="Times New Roman"/>
+          <w:color w:val="ABB2BF"/>
+          <w:sz w:val="21"/>
+          <w:szCs w:val="21"/>
+          <w:lang w:eastAsia="en-AU"/>
+        </w:rPr>
+        <w:t>);</w:t>
+      </w:r>
+    </w:p>
+    <w:p>
+      <w:pPr>
+        <w:shd w:val="clear" w:color="auto" w:fill="282C34"/>
+        <w:spacing w:after="0" w:line="285" w:lineRule="atLeast"/>
+        <w:rPr>
+          <w:rFonts w:ascii="Consolas" w:eastAsia="Times New Roman" w:hAnsi="Consolas" w:cs="Times New Roman"/>
+          <w:color w:val="ABB2BF"/>
+          <w:sz w:val="21"/>
+          <w:szCs w:val="21"/>
+          <w:lang w:eastAsia="en-AU"/>
+        </w:rPr>
+      </w:pPr>
+      <w:r>
+        <w:rPr>
+          <w:rFonts w:ascii="Consolas" w:eastAsia="Times New Roman" w:hAnsi="Consolas" w:cs="Times New Roman"/>
+          <w:color w:val="ABB2BF"/>
+          <w:sz w:val="21"/>
+          <w:szCs w:val="21"/>
+          <w:lang w:eastAsia="en-AU"/>
+        </w:rPr>
+        <w:t xml:space="preserve">    </w:t>
+      </w:r>
+      <w:r>
+        <w:rPr>
+          <w:rFonts w:ascii="Consolas" w:eastAsia="Times New Roman" w:hAnsi="Consolas" w:cs="Times New Roman"/>
+          <w:color w:val="C678DD"/>
+          <w:sz w:val="21"/>
+          <w:szCs w:val="21"/>
+          <w:lang w:eastAsia="en-AU"/>
+        </w:rPr>
+        <w:t>break</w:t>
+      </w:r>
+      <w:r>
+        <w:rPr>
+          <w:rFonts w:ascii="Consolas" w:eastAsia="Times New Roman" w:hAnsi="Consolas" w:cs="Times New Roman"/>
+          <w:color w:val="ABB2BF"/>
+          <w:sz w:val="21"/>
+          <w:szCs w:val="21"/>
+          <w:lang w:eastAsia="en-AU"/>
+        </w:rPr>
+        <w:t>;</w:t>
+      </w:r>
+    </w:p>
+    <w:p>
+      <w:pPr>
+        <w:shd w:val="clear" w:color="auto" w:fill="282C34"/>
+        <w:spacing w:after="0" w:line="285" w:lineRule="atLeast"/>
+        <w:rPr>
+          <w:rFonts w:ascii="Consolas" w:eastAsia="Times New Roman" w:hAnsi="Consolas" w:cs="Times New Roman"/>
+          <w:color w:val="ABB2BF"/>
+          <w:sz w:val="21"/>
+          <w:szCs w:val="21"/>
+          <w:lang w:eastAsia="en-AU"/>
+        </w:rPr>
+      </w:pPr>
+      <w:r>
+        <w:rPr>
+          <w:rFonts w:ascii="Consolas" w:eastAsia="Times New Roman" w:hAnsi="Consolas" w:cs="Times New Roman"/>
+          <w:color w:val="ABB2BF"/>
+          <w:sz w:val="21"/>
+          <w:szCs w:val="21"/>
+          <w:lang w:eastAsia="en-AU"/>
+        </w:rPr>
+        <w:t xml:space="preserve">  </w:t>
+      </w:r>
+      <w:r>
+        <w:rPr>
+          <w:rFonts w:ascii="Consolas" w:eastAsia="Times New Roman" w:hAnsi="Consolas" w:cs="Times New Roman"/>
+          <w:color w:val="C678DD"/>
+          <w:sz w:val="21"/>
+          <w:szCs w:val="21"/>
+          <w:lang w:eastAsia="en-AU"/>
+        </w:rPr>
+        <w:t>case</w:t>
+      </w:r>
+      <w:r>
+        <w:rPr>
+          <w:rFonts w:ascii="Consolas" w:eastAsia="Times New Roman" w:hAnsi="Consolas" w:cs="Times New Roman"/>
+          <w:color w:val="ABB2BF"/>
+          <w:sz w:val="21"/>
+          <w:szCs w:val="21"/>
+          <w:lang w:eastAsia="en-AU"/>
+        </w:rPr>
+        <w:t xml:space="preserve"> </w:t>
+      </w:r>
+      <w:r>
+        <w:rPr>
+          <w:rFonts w:ascii="Consolas" w:eastAsia="Times New Roman" w:hAnsi="Consolas" w:cs="Times New Roman"/>
+          <w:color w:val="D19A66"/>
+          <w:sz w:val="21"/>
+          <w:szCs w:val="21"/>
+          <w:lang w:eastAsia="en-AU"/>
+        </w:rPr>
+        <w:t>2</w:t>
+      </w:r>
+      <w:r>
+        <w:rPr>
+          <w:rFonts w:ascii="Consolas" w:eastAsia="Times New Roman" w:hAnsi="Consolas" w:cs="Times New Roman"/>
+          <w:color w:val="ABB2BF"/>
+          <w:sz w:val="21"/>
+          <w:szCs w:val="21"/>
+          <w:lang w:eastAsia="en-AU"/>
+        </w:rPr>
+        <w:t>:</w:t>
+      </w:r>
+    </w:p>
+    <w:p>
+      <w:pPr>
+        <w:shd w:val="clear" w:color="auto" w:fill="282C34"/>
+        <w:spacing w:after="0" w:line="285" w:lineRule="atLeast"/>
+        <w:rPr>
+          <w:rFonts w:ascii="Consolas" w:eastAsia="Times New Roman" w:hAnsi="Consolas" w:cs="Times New Roman"/>
+          <w:color w:val="ABB2BF"/>
+          <w:sz w:val="21"/>
+          <w:szCs w:val="21"/>
+          <w:lang w:eastAsia="en-AU"/>
+        </w:rPr>
+      </w:pPr>
+      <w:r>
+        <w:rPr>
+          <w:rFonts w:ascii="Consolas" w:eastAsia="Times New Roman" w:hAnsi="Consolas" w:cs="Times New Roman"/>
+          <w:color w:val="ABB2BF"/>
+          <w:sz w:val="21"/>
+          <w:szCs w:val="21"/>
+          <w:lang w:eastAsia="en-AU"/>
+        </w:rPr>
+        <w:t>    console.</w:t>
+      </w:r>
+      <w:r>
+        <w:rPr>
+          <w:rFonts w:ascii="Consolas" w:eastAsia="Times New Roman" w:hAnsi="Consolas" w:cs="Times New Roman"/>
+          <w:color w:val="61AFEF"/>
+          <w:sz w:val="21"/>
+          <w:szCs w:val="21"/>
+          <w:lang w:eastAsia="en-AU"/>
+        </w:rPr>
+        <w:t>log</w:t>
+      </w:r>
+      <w:r>
+        <w:rPr>
+          <w:rFonts w:ascii="Consolas" w:eastAsia="Times New Roman" w:hAnsi="Consolas" w:cs="Times New Roman"/>
+          <w:color w:val="ABB2BF"/>
+          <w:sz w:val="21"/>
+          <w:szCs w:val="21"/>
+          <w:lang w:eastAsia="en-AU"/>
+        </w:rPr>
+        <w:t>(</w:t>
+      </w:r>
+      <w:r>
+        <w:rPr>
+          <w:rFonts w:ascii="Consolas" w:eastAsia="Times New Roman" w:hAnsi="Consolas" w:cs="Times New Roman"/>
+          <w:color w:val="98C379"/>
+          <w:sz w:val="21"/>
+          <w:szCs w:val="21"/>
+          <w:lang w:eastAsia="en-AU"/>
+        </w:rPr>
+        <w:t>`tuesday`</w:t>
+      </w:r>
+      <w:r>
+        <w:rPr>
+          <w:rFonts w:ascii="Consolas" w:eastAsia="Times New Roman" w:hAnsi="Consolas" w:cs="Times New Roman"/>
+          <w:color w:val="ABB2BF"/>
+          <w:sz w:val="21"/>
+          <w:szCs w:val="21"/>
+          <w:lang w:eastAsia="en-AU"/>
+        </w:rPr>
+        <w:t>);</w:t>
+      </w:r>
+    </w:p>
+    <w:p>
+      <w:pPr>
+        <w:shd w:val="clear" w:color="auto" w:fill="282C34"/>
+        <w:spacing w:after="0" w:line="285" w:lineRule="atLeast"/>
+        <w:rPr>
+          <w:rFonts w:ascii="Consolas" w:eastAsia="Times New Roman" w:hAnsi="Consolas" w:cs="Times New Roman"/>
+          <w:color w:val="ABB2BF"/>
+          <w:sz w:val="21"/>
+          <w:szCs w:val="21"/>
+          <w:lang w:eastAsia="en-AU"/>
+        </w:rPr>
+      </w:pPr>
+      <w:r>
+        <w:rPr>
+          <w:rFonts w:ascii="Consolas" w:eastAsia="Times New Roman" w:hAnsi="Consolas" w:cs="Times New Roman"/>
+          <w:color w:val="ABB2BF"/>
+          <w:sz w:val="21"/>
+          <w:szCs w:val="21"/>
+          <w:lang w:eastAsia="en-AU"/>
+        </w:rPr>
+        <w:t xml:space="preserve">    </w:t>
+      </w:r>
+      <w:r>
+        <w:rPr>
+          <w:rFonts w:ascii="Consolas" w:eastAsia="Times New Roman" w:hAnsi="Consolas" w:cs="Times New Roman"/>
+          <w:color w:val="C678DD"/>
+          <w:sz w:val="21"/>
+          <w:szCs w:val="21"/>
+          <w:lang w:eastAsia="en-AU"/>
+        </w:rPr>
+        <w:t>break</w:t>
+      </w:r>
+      <w:r>
+        <w:rPr>
+          <w:rFonts w:ascii="Consolas" w:eastAsia="Times New Roman" w:hAnsi="Consolas" w:cs="Times New Roman"/>
+          <w:color w:val="ABB2BF"/>
+          <w:sz w:val="21"/>
+          <w:szCs w:val="21"/>
+          <w:lang w:eastAsia="en-AU"/>
+        </w:rPr>
+        <w:t>;</w:t>
+      </w:r>
+    </w:p>
+    <w:p>
+      <w:pPr>
+        <w:shd w:val="clear" w:color="auto" w:fill="282C34"/>
+        <w:spacing w:after="0" w:line="285" w:lineRule="atLeast"/>
+        <w:rPr>
+          <w:rFonts w:ascii="Consolas" w:eastAsia="Times New Roman" w:hAnsi="Consolas" w:cs="Times New Roman"/>
+          <w:color w:val="ABB2BF"/>
+          <w:sz w:val="21"/>
+          <w:szCs w:val="21"/>
+          <w:lang w:eastAsia="en-AU"/>
+        </w:rPr>
+      </w:pPr>
+      <w:r>
+        <w:rPr>
+          <w:rFonts w:ascii="Consolas" w:eastAsia="Times New Roman" w:hAnsi="Consolas" w:cs="Times New Roman"/>
+          <w:color w:val="ABB2BF"/>
+          <w:sz w:val="21"/>
+          <w:szCs w:val="21"/>
+          <w:lang w:eastAsia="en-AU"/>
+        </w:rPr>
+        <w:t xml:space="preserve">  </w:t>
+      </w:r>
+      <w:r>
+        <w:rPr>
+          <w:rFonts w:ascii="Consolas" w:eastAsia="Times New Roman" w:hAnsi="Consolas" w:cs="Times New Roman"/>
+          <w:color w:val="C678DD"/>
+          <w:sz w:val="21"/>
+          <w:szCs w:val="21"/>
+          <w:lang w:eastAsia="en-AU"/>
+        </w:rPr>
+        <w:t>default</w:t>
+      </w:r>
+      <w:r>
+        <w:rPr>
+          <w:rFonts w:ascii="Consolas" w:eastAsia="Times New Roman" w:hAnsi="Consolas" w:cs="Times New Roman"/>
+          <w:color w:val="ABB2BF"/>
+          <w:sz w:val="21"/>
+          <w:szCs w:val="21"/>
+          <w:lang w:eastAsia="en-AU"/>
+        </w:rPr>
+        <w:t>:</w:t>
+      </w:r>
+    </w:p>
+    <w:p>
+      <w:pPr>
+        <w:shd w:val="clear" w:color="auto" w:fill="282C34"/>
+        <w:spacing w:after="0" w:line="285" w:lineRule="atLeast"/>
+        <w:rPr>
+          <w:rFonts w:ascii="Consolas" w:eastAsia="Times New Roman" w:hAnsi="Consolas" w:cs="Times New Roman"/>
+          <w:color w:val="ABB2BF"/>
+          <w:sz w:val="21"/>
+          <w:szCs w:val="21"/>
+          <w:lang w:eastAsia="en-AU"/>
+        </w:rPr>
+      </w:pPr>
+      <w:r>
+        <w:rPr>
+          <w:rFonts w:ascii="Consolas" w:eastAsia="Times New Roman" w:hAnsi="Consolas" w:cs="Times New Roman"/>
+          <w:color w:val="ABB2BF"/>
+          <w:sz w:val="21"/>
+          <w:szCs w:val="21"/>
+          <w:lang w:eastAsia="en-AU"/>
+        </w:rPr>
+        <w:t>    console.</w:t>
+      </w:r>
+      <w:r>
+        <w:rPr>
+          <w:rFonts w:ascii="Consolas" w:eastAsia="Times New Roman" w:hAnsi="Consolas" w:cs="Times New Roman"/>
+          <w:color w:val="61AFEF"/>
+          <w:sz w:val="21"/>
+          <w:szCs w:val="21"/>
+          <w:lang w:eastAsia="en-AU"/>
+        </w:rPr>
+        <w:t>log</w:t>
+      </w:r>
+      <w:r>
+        <w:rPr>
+          <w:rFonts w:ascii="Consolas" w:eastAsia="Times New Roman" w:hAnsi="Consolas" w:cs="Times New Roman"/>
+          <w:color w:val="ABB2BF"/>
+          <w:sz w:val="21"/>
+          <w:szCs w:val="21"/>
+          <w:lang w:eastAsia="en-AU"/>
+        </w:rPr>
+        <w:t>(</w:t>
+      </w:r>
+      <w:r>
+        <w:rPr>
+          <w:rFonts w:ascii="Consolas" w:eastAsia="Times New Roman" w:hAnsi="Consolas" w:cs="Times New Roman"/>
+          <w:color w:val="98C379"/>
+          <w:sz w:val="21"/>
+          <w:szCs w:val="21"/>
+          <w:lang w:eastAsia="en-AU"/>
+        </w:rPr>
+        <w:t>`a day`</w:t>
+      </w:r>
+      <w:r>
+        <w:rPr>
+          <w:rFonts w:ascii="Consolas" w:eastAsia="Times New Roman" w:hAnsi="Consolas" w:cs="Times New Roman"/>
+          <w:color w:val="ABB2BF"/>
+          <w:sz w:val="21"/>
+          <w:szCs w:val="21"/>
+          <w:lang w:eastAsia="en-AU"/>
+        </w:rPr>
+        <w:t>);</w:t>
+      </w:r>
+    </w:p>
+    <w:p>
+      <w:pPr>
+        <w:shd w:val="clear" w:color="auto" w:fill="282C34"/>
+        <w:spacing w:after="0" w:line="285" w:lineRule="atLeast"/>
+        <w:rPr>
+          <w:rFonts w:ascii="Consolas" w:eastAsia="Times New Roman" w:hAnsi="Consolas" w:cs="Times New Roman"/>
+          <w:color w:val="ABB2BF"/>
+          <w:sz w:val="21"/>
+          <w:szCs w:val="21"/>
+          <w:lang w:eastAsia="en-AU"/>
+        </w:rPr>
+      </w:pPr>
+      <w:r>
+        <w:rPr>
+          <w:rFonts w:ascii="Consolas" w:eastAsia="Times New Roman" w:hAnsi="Consolas" w:cs="Times New Roman"/>
+          <w:color w:val="ABB2BF"/>
+          <w:sz w:val="21"/>
+          <w:szCs w:val="21"/>
+          <w:lang w:eastAsia="en-AU"/>
+        </w:rPr>
+        <w:t>}</w:t>
+      </w:r>
+    </w:p>
+    <w:p>
+      <w:pPr>
+        <w:rPr>
+          <w:rFonts w:ascii="Consolas" w:eastAsia="Times New Roman" w:hAnsi="Consolas" w:cs="Times New Roman"/>
+          <w:color w:val="ABB2BF"/>
+          <w:sz w:val="21"/>
+          <w:szCs w:val="21"/>
+          <w:lang w:eastAsia="en-AU"/>
+        </w:rPr>
+      </w:pPr>
+    </w:p>
+    <w:p>
+      <w:pPr>
+        <w:pStyle w:val="HeadingMod"/>
+      </w:pPr>
+      <w:r>
+        <w:t>Statements and Expression</w:t>
+      </w:r>
+    </w:p>
     <w:sectPr>
       <w:pgSz w:w="11906" w:h="16838"/>
       <w:pgMar w:top="720" w:right="720" w:bottom="720" w:left="720" w:header="708" w:footer="708" w:gutter="0"/>

</xml_diff>

<commit_message>
finished JS fundamentals P1
</commit_message>
<xml_diff>
--- a/JavaScript/Notes/Notes.docx
+++ b/JavaScript/Notes/Notes.docx
@@ -6369,6 +6369,1737 @@
       </w:pPr>
       <w:r>
         <w:t>Statements and Expression</w:t>
+      </w:r>
+    </w:p>
+    <w:p>
+      <w:pPr>
+        <w:pStyle w:val="ListParagraph"/>
+        <w:numPr>
+          <w:ilvl w:val="0"/>
+          <w:numId w:val="2"/>
+        </w:numPr>
+      </w:pPr>
+      <w:r>
+        <w:t xml:space="preserve">An expression is a piece of code that </w:t>
+      </w:r>
+      <w:r>
+        <w:t>produces</w:t>
+      </w:r>
+      <w:r>
+        <w:t xml:space="preserve"> a value</w:t>
+      </w:r>
+    </w:p>
+    <w:p>
+      <w:pPr>
+        <w:pStyle w:val="ListParagraph"/>
+        <w:numPr>
+          <w:ilvl w:val="0"/>
+          <w:numId w:val="2"/>
+        </w:numPr>
+      </w:pPr>
+      <w:r>
+        <w:t>A statement is a piece of code that does NOT produce a value</w:t>
+      </w:r>
+      <w:r>
+        <w:t xml:space="preserve">, they </w:t>
+      </w:r>
+      <w:r>
+        <w:t>verbalise</w:t>
+      </w:r>
+      <w:r>
+        <w:t xml:space="preserve"> code behaviour</w:t>
+      </w:r>
+    </w:p>
+    <w:p>
+      <w:pPr>
+        <w:pStyle w:val="ListParagraph"/>
+        <w:numPr>
+          <w:ilvl w:val="1"/>
+          <w:numId w:val="2"/>
+        </w:numPr>
+      </w:pPr>
+      <w:r>
+        <w:t>If / else, for, while, etc</w:t>
+      </w:r>
+    </w:p>
+    <w:p>
+      <w:pPr>
+        <w:pStyle w:val="HeadingMod"/>
+      </w:pPr>
+      <w:r>
+        <w:t>Conditional (Ternary) Operators</w:t>
+      </w:r>
+    </w:p>
+    <w:p>
+      <w:pPr>
+        <w:pStyle w:val="ListParagraph"/>
+        <w:numPr>
+          <w:ilvl w:val="0"/>
+          <w:numId w:val="2"/>
+        </w:numPr>
+      </w:pPr>
+      <w:r>
+        <w:t>Can use ? and : in place of if / else statement</w:t>
+      </w:r>
+    </w:p>
+    <w:p>
+      <w:pPr>
+        <w:shd w:val="clear" w:color="auto" w:fill="282C34"/>
+        <w:spacing w:after="0" w:line="285" w:lineRule="atLeast"/>
+        <w:rPr>
+          <w:rFonts w:ascii="Consolas" w:eastAsia="Times New Roman" w:hAnsi="Consolas" w:cs="Times New Roman"/>
+          <w:color w:val="ABB2BF"/>
+          <w:sz w:val="21"/>
+          <w:szCs w:val="21"/>
+          <w:lang w:eastAsia="en-AU"/>
+        </w:rPr>
+      </w:pPr>
+      <w:r>
+        <w:rPr>
+          <w:rFonts w:ascii="Consolas" w:eastAsia="Times New Roman" w:hAnsi="Consolas" w:cs="Times New Roman"/>
+          <w:color w:val="C678DD"/>
+          <w:sz w:val="21"/>
+          <w:szCs w:val="21"/>
+          <w:lang w:eastAsia="en-AU"/>
+        </w:rPr>
+        <w:t>const</w:t>
+      </w:r>
+      <w:r>
+        <w:rPr>
+          <w:rFonts w:ascii="Consolas" w:eastAsia="Times New Roman" w:hAnsi="Consolas" w:cs="Times New Roman"/>
+          <w:color w:val="ABB2BF"/>
+          <w:sz w:val="21"/>
+          <w:szCs w:val="21"/>
+          <w:lang w:eastAsia="en-AU"/>
+        </w:rPr>
+        <w:t xml:space="preserve"> </w:t>
+      </w:r>
+      <w:r>
+        <w:rPr>
+          <w:rFonts w:ascii="Consolas" w:eastAsia="Times New Roman" w:hAnsi="Consolas" w:cs="Times New Roman"/>
+          <w:color w:val="D19A66"/>
+          <w:sz w:val="21"/>
+          <w:szCs w:val="21"/>
+          <w:lang w:eastAsia="en-AU"/>
+        </w:rPr>
+        <w:t>age</w:t>
+      </w:r>
+      <w:r>
+        <w:rPr>
+          <w:rFonts w:ascii="Consolas" w:eastAsia="Times New Roman" w:hAnsi="Consolas" w:cs="Times New Roman"/>
+          <w:color w:val="ABB2BF"/>
+          <w:sz w:val="21"/>
+          <w:szCs w:val="21"/>
+          <w:lang w:eastAsia="en-AU"/>
+        </w:rPr>
+        <w:t xml:space="preserve"> </w:t>
+      </w:r>
+      <w:r>
+        <w:rPr>
+          <w:rFonts w:ascii="Consolas" w:eastAsia="Times New Roman" w:hAnsi="Consolas" w:cs="Times New Roman"/>
+          <w:color w:val="56B6C2"/>
+          <w:sz w:val="21"/>
+          <w:szCs w:val="21"/>
+          <w:lang w:eastAsia="en-AU"/>
+        </w:rPr>
+        <w:t>=</w:t>
+      </w:r>
+      <w:r>
+        <w:rPr>
+          <w:rFonts w:ascii="Consolas" w:eastAsia="Times New Roman" w:hAnsi="Consolas" w:cs="Times New Roman"/>
+          <w:color w:val="ABB2BF"/>
+          <w:sz w:val="21"/>
+          <w:szCs w:val="21"/>
+          <w:lang w:eastAsia="en-AU"/>
+        </w:rPr>
+        <w:t xml:space="preserve"> </w:t>
+      </w:r>
+      <w:r>
+        <w:rPr>
+          <w:rFonts w:ascii="Consolas" w:eastAsia="Times New Roman" w:hAnsi="Consolas" w:cs="Times New Roman"/>
+          <w:color w:val="D19A66"/>
+          <w:sz w:val="21"/>
+          <w:szCs w:val="21"/>
+          <w:lang w:eastAsia="en-AU"/>
+        </w:rPr>
+        <w:t>18</w:t>
+      </w:r>
+      <w:r>
+        <w:rPr>
+          <w:rFonts w:ascii="Consolas" w:eastAsia="Times New Roman" w:hAnsi="Consolas" w:cs="Times New Roman"/>
+          <w:color w:val="ABB2BF"/>
+          <w:sz w:val="21"/>
+          <w:szCs w:val="21"/>
+          <w:lang w:eastAsia="en-AU"/>
+        </w:rPr>
+        <w:t>;</w:t>
+      </w:r>
+    </w:p>
+    <w:p>
+      <w:pPr>
+        <w:shd w:val="clear" w:color="auto" w:fill="282C34"/>
+        <w:spacing w:after="0" w:line="285" w:lineRule="atLeast"/>
+        <w:rPr>
+          <w:rFonts w:ascii="Consolas" w:eastAsia="Times New Roman" w:hAnsi="Consolas" w:cs="Times New Roman"/>
+          <w:color w:val="ABB2BF"/>
+          <w:sz w:val="21"/>
+          <w:szCs w:val="21"/>
+          <w:lang w:eastAsia="en-AU"/>
+        </w:rPr>
+      </w:pPr>
+      <w:r>
+        <w:rPr>
+          <w:rFonts w:ascii="Consolas" w:eastAsia="Times New Roman" w:hAnsi="Consolas" w:cs="Times New Roman"/>
+          <w:color w:val="C678DD"/>
+          <w:sz w:val="21"/>
+          <w:szCs w:val="21"/>
+          <w:lang w:eastAsia="en-AU"/>
+        </w:rPr>
+        <w:t>const</w:t>
+      </w:r>
+      <w:r>
+        <w:rPr>
+          <w:rFonts w:ascii="Consolas" w:eastAsia="Times New Roman" w:hAnsi="Consolas" w:cs="Times New Roman"/>
+          <w:color w:val="ABB2BF"/>
+          <w:sz w:val="21"/>
+          <w:szCs w:val="21"/>
+          <w:lang w:eastAsia="en-AU"/>
+        </w:rPr>
+        <w:t xml:space="preserve"> </w:t>
+      </w:r>
+      <w:r>
+        <w:rPr>
+          <w:rFonts w:ascii="Consolas" w:eastAsia="Times New Roman" w:hAnsi="Consolas" w:cs="Times New Roman"/>
+          <w:color w:val="D19A66"/>
+          <w:sz w:val="21"/>
+          <w:szCs w:val="21"/>
+          <w:lang w:eastAsia="en-AU"/>
+        </w:rPr>
+        <w:t>drink</w:t>
+      </w:r>
+      <w:r>
+        <w:rPr>
+          <w:rFonts w:ascii="Consolas" w:eastAsia="Times New Roman" w:hAnsi="Consolas" w:cs="Times New Roman"/>
+          <w:color w:val="ABB2BF"/>
+          <w:sz w:val="21"/>
+          <w:szCs w:val="21"/>
+          <w:lang w:eastAsia="en-AU"/>
+        </w:rPr>
+        <w:t xml:space="preserve"> </w:t>
+      </w:r>
+      <w:r>
+        <w:rPr>
+          <w:rFonts w:ascii="Consolas" w:eastAsia="Times New Roman" w:hAnsi="Consolas" w:cs="Times New Roman"/>
+          <w:color w:val="56B6C2"/>
+          <w:sz w:val="21"/>
+          <w:szCs w:val="21"/>
+          <w:lang w:eastAsia="en-AU"/>
+        </w:rPr>
+        <w:t>=</w:t>
+      </w:r>
+      <w:r>
+        <w:rPr>
+          <w:rFonts w:ascii="Consolas" w:eastAsia="Times New Roman" w:hAnsi="Consolas" w:cs="Times New Roman"/>
+          <w:color w:val="ABB2BF"/>
+          <w:sz w:val="21"/>
+          <w:szCs w:val="21"/>
+          <w:lang w:eastAsia="en-AU"/>
+        </w:rPr>
+        <w:t xml:space="preserve"> age </w:t>
+      </w:r>
+      <w:r>
+        <w:rPr>
+          <w:rFonts w:ascii="Consolas" w:eastAsia="Times New Roman" w:hAnsi="Consolas" w:cs="Times New Roman"/>
+          <w:color w:val="56B6C2"/>
+          <w:sz w:val="21"/>
+          <w:szCs w:val="21"/>
+          <w:lang w:eastAsia="en-AU"/>
+        </w:rPr>
+        <w:t>&gt;=</w:t>
+      </w:r>
+      <w:r>
+        <w:rPr>
+          <w:rFonts w:ascii="Consolas" w:eastAsia="Times New Roman" w:hAnsi="Consolas" w:cs="Times New Roman"/>
+          <w:color w:val="ABB2BF"/>
+          <w:sz w:val="21"/>
+          <w:szCs w:val="21"/>
+          <w:lang w:eastAsia="en-AU"/>
+        </w:rPr>
+        <w:t xml:space="preserve"> </w:t>
+      </w:r>
+      <w:r>
+        <w:rPr>
+          <w:rFonts w:ascii="Consolas" w:eastAsia="Times New Roman" w:hAnsi="Consolas" w:cs="Times New Roman"/>
+          <w:color w:val="D19A66"/>
+          <w:sz w:val="21"/>
+          <w:szCs w:val="21"/>
+          <w:lang w:eastAsia="en-AU"/>
+        </w:rPr>
+        <w:t>18</w:t>
+      </w:r>
+      <w:r>
+        <w:rPr>
+          <w:rFonts w:ascii="Consolas" w:eastAsia="Times New Roman" w:hAnsi="Consolas" w:cs="Times New Roman"/>
+          <w:color w:val="ABB2BF"/>
+          <w:sz w:val="21"/>
+          <w:szCs w:val="21"/>
+          <w:lang w:eastAsia="en-AU"/>
+        </w:rPr>
+        <w:t xml:space="preserve"> </w:t>
+      </w:r>
+      <w:r>
+        <w:rPr>
+          <w:rFonts w:ascii="Consolas" w:eastAsia="Times New Roman" w:hAnsi="Consolas" w:cs="Times New Roman"/>
+          <w:color w:val="56B6C2"/>
+          <w:sz w:val="21"/>
+          <w:szCs w:val="21"/>
+          <w:lang w:eastAsia="en-AU"/>
+        </w:rPr>
+        <w:t>?</w:t>
+      </w:r>
+      <w:r>
+        <w:rPr>
+          <w:rFonts w:ascii="Consolas" w:eastAsia="Times New Roman" w:hAnsi="Consolas" w:cs="Times New Roman"/>
+          <w:color w:val="ABB2BF"/>
+          <w:sz w:val="21"/>
+          <w:szCs w:val="21"/>
+          <w:lang w:eastAsia="en-AU"/>
+        </w:rPr>
+        <w:t xml:space="preserve"> </w:t>
+      </w:r>
+      <w:r>
+        <w:rPr>
+          <w:rFonts w:ascii="Consolas" w:eastAsia="Times New Roman" w:hAnsi="Consolas" w:cs="Times New Roman"/>
+          <w:color w:val="98C379"/>
+          <w:sz w:val="21"/>
+          <w:szCs w:val="21"/>
+          <w:lang w:eastAsia="en-AU"/>
+        </w:rPr>
+        <w:t>`Wine`</w:t>
+      </w:r>
+      <w:r>
+        <w:rPr>
+          <w:rFonts w:ascii="Consolas" w:eastAsia="Times New Roman" w:hAnsi="Consolas" w:cs="Times New Roman"/>
+          <w:color w:val="ABB2BF"/>
+          <w:sz w:val="21"/>
+          <w:szCs w:val="21"/>
+          <w:lang w:eastAsia="en-AU"/>
+        </w:rPr>
+        <w:t xml:space="preserve"> </w:t>
+      </w:r>
+      <w:r>
+        <w:rPr>
+          <w:rFonts w:ascii="Consolas" w:eastAsia="Times New Roman" w:hAnsi="Consolas" w:cs="Times New Roman"/>
+          <w:color w:val="56B6C2"/>
+          <w:sz w:val="21"/>
+          <w:szCs w:val="21"/>
+          <w:lang w:eastAsia="en-AU"/>
+        </w:rPr>
+        <w:t>:</w:t>
+      </w:r>
+      <w:r>
+        <w:rPr>
+          <w:rFonts w:ascii="Consolas" w:eastAsia="Times New Roman" w:hAnsi="Consolas" w:cs="Times New Roman"/>
+          <w:color w:val="ABB2BF"/>
+          <w:sz w:val="21"/>
+          <w:szCs w:val="21"/>
+          <w:lang w:eastAsia="en-AU"/>
+        </w:rPr>
+        <w:t xml:space="preserve"> </w:t>
+      </w:r>
+      <w:r>
+        <w:rPr>
+          <w:rFonts w:ascii="Consolas" w:eastAsia="Times New Roman" w:hAnsi="Consolas" w:cs="Times New Roman"/>
+          <w:color w:val="98C379"/>
+          <w:sz w:val="21"/>
+          <w:szCs w:val="21"/>
+          <w:lang w:eastAsia="en-AU"/>
+        </w:rPr>
+        <w:t>`Water`</w:t>
+      </w:r>
+      <w:r>
+        <w:rPr>
+          <w:rFonts w:ascii="Consolas" w:eastAsia="Times New Roman" w:hAnsi="Consolas" w:cs="Times New Roman"/>
+          <w:color w:val="ABB2BF"/>
+          <w:sz w:val="21"/>
+          <w:szCs w:val="21"/>
+          <w:lang w:eastAsia="en-AU"/>
+        </w:rPr>
+        <w:t>;</w:t>
+      </w:r>
+    </w:p>
+    <w:p>
+      <w:pPr>
+        <w:pStyle w:val="ListParagraph"/>
+        <w:numPr>
+          <w:ilvl w:val="0"/>
+          <w:numId w:val="2"/>
+        </w:numPr>
+        <w:rPr>
+          <w:b/>
+          <w:bCs/>
+        </w:rPr>
+      </w:pPr>
+      <w:r>
+        <w:t>Write a condition, then use ? in front of behavior for if true. : in front of behaviour for else / if</w:t>
+      </w:r>
+    </w:p>
+    <w:p>
+      <w:pPr>
+        <w:pStyle w:val="ListParagraph"/>
+        <w:numPr>
+          <w:ilvl w:val="0"/>
+          <w:numId w:val="2"/>
+        </w:numPr>
+        <w:rPr>
+          <w:b/>
+          <w:bCs/>
+        </w:rPr>
+      </w:pPr>
+      <w:r>
+        <w:t>This allows you to declare variables in the if / else block and still keep the boolean within scope later</w:t>
+      </w:r>
+    </w:p>
+    <w:p>
+      <w:pPr>
+        <w:pStyle w:val="ListParagraph"/>
+        <w:numPr>
+          <w:ilvl w:val="0"/>
+          <w:numId w:val="2"/>
+        </w:numPr>
+      </w:pPr>
+      <w:r>
+        <w:t>Allows to write if / else statements within other statements such as template literals</w:t>
+      </w:r>
+    </w:p>
+    <w:p>
+      <w:pPr>
+        <w:shd w:val="clear" w:color="auto" w:fill="282C34"/>
+        <w:spacing w:after="0" w:line="285" w:lineRule="atLeast"/>
+        <w:rPr>
+          <w:rFonts w:ascii="Consolas" w:eastAsia="Times New Roman" w:hAnsi="Consolas" w:cs="Times New Roman"/>
+          <w:color w:val="ABB2BF"/>
+          <w:sz w:val="21"/>
+          <w:szCs w:val="21"/>
+          <w:lang w:eastAsia="en-AU"/>
+        </w:rPr>
+      </w:pPr>
+      <w:r>
+        <w:rPr>
+          <w:rFonts w:ascii="Consolas" w:eastAsia="Times New Roman" w:hAnsi="Consolas" w:cs="Times New Roman"/>
+          <w:color w:val="ABB2BF"/>
+          <w:sz w:val="21"/>
+          <w:szCs w:val="21"/>
+          <w:lang w:eastAsia="en-AU"/>
+        </w:rPr>
+        <w:t>console.</w:t>
+      </w:r>
+      <w:r>
+        <w:rPr>
+          <w:rFonts w:ascii="Consolas" w:eastAsia="Times New Roman" w:hAnsi="Consolas" w:cs="Times New Roman"/>
+          <w:color w:val="61AFEF"/>
+          <w:sz w:val="21"/>
+          <w:szCs w:val="21"/>
+          <w:lang w:eastAsia="en-AU"/>
+        </w:rPr>
+        <w:t>log</w:t>
+      </w:r>
+      <w:r>
+        <w:rPr>
+          <w:rFonts w:ascii="Consolas" w:eastAsia="Times New Roman" w:hAnsi="Consolas" w:cs="Times New Roman"/>
+          <w:color w:val="ABB2BF"/>
+          <w:sz w:val="21"/>
+          <w:szCs w:val="21"/>
+          <w:lang w:eastAsia="en-AU"/>
+        </w:rPr>
+        <w:t>(</w:t>
+      </w:r>
+      <w:r>
+        <w:rPr>
+          <w:rFonts w:ascii="Consolas" w:eastAsia="Times New Roman" w:hAnsi="Consolas" w:cs="Times New Roman"/>
+          <w:color w:val="98C379"/>
+          <w:sz w:val="21"/>
+          <w:szCs w:val="21"/>
+          <w:lang w:eastAsia="en-AU"/>
+        </w:rPr>
+        <w:t xml:space="preserve">`I like to drink </w:t>
+      </w:r>
+      <w:r>
+        <w:rPr>
+          <w:rFonts w:ascii="Consolas" w:eastAsia="Times New Roman" w:hAnsi="Consolas" w:cs="Times New Roman"/>
+          <w:color w:val="BE5046"/>
+          <w:sz w:val="21"/>
+          <w:szCs w:val="21"/>
+          <w:lang w:eastAsia="en-AU"/>
+        </w:rPr>
+        <w:t>${</w:t>
+      </w:r>
+      <w:r>
+        <w:rPr>
+          <w:rFonts w:ascii="Consolas" w:eastAsia="Times New Roman" w:hAnsi="Consolas" w:cs="Times New Roman"/>
+          <w:color w:val="ABB2BF"/>
+          <w:sz w:val="21"/>
+          <w:szCs w:val="21"/>
+          <w:lang w:eastAsia="en-AU"/>
+        </w:rPr>
+        <w:t>age</w:t>
+      </w:r>
+      <w:r>
+        <w:rPr>
+          <w:rFonts w:ascii="Consolas" w:eastAsia="Times New Roman" w:hAnsi="Consolas" w:cs="Times New Roman"/>
+          <w:color w:val="98C379"/>
+          <w:sz w:val="21"/>
+          <w:szCs w:val="21"/>
+          <w:lang w:eastAsia="en-AU"/>
+        </w:rPr>
+        <w:t xml:space="preserve"> </w:t>
+      </w:r>
+      <w:r>
+        <w:rPr>
+          <w:rFonts w:ascii="Consolas" w:eastAsia="Times New Roman" w:hAnsi="Consolas" w:cs="Times New Roman"/>
+          <w:color w:val="56B6C2"/>
+          <w:sz w:val="21"/>
+          <w:szCs w:val="21"/>
+          <w:lang w:eastAsia="en-AU"/>
+        </w:rPr>
+        <w:t>&gt;=</w:t>
+      </w:r>
+      <w:r>
+        <w:rPr>
+          <w:rFonts w:ascii="Consolas" w:eastAsia="Times New Roman" w:hAnsi="Consolas" w:cs="Times New Roman"/>
+          <w:color w:val="98C379"/>
+          <w:sz w:val="21"/>
+          <w:szCs w:val="21"/>
+          <w:lang w:eastAsia="en-AU"/>
+        </w:rPr>
+        <w:t xml:space="preserve"> </w:t>
+      </w:r>
+      <w:r>
+        <w:rPr>
+          <w:rFonts w:ascii="Consolas" w:eastAsia="Times New Roman" w:hAnsi="Consolas" w:cs="Times New Roman"/>
+          <w:color w:val="D19A66"/>
+          <w:sz w:val="21"/>
+          <w:szCs w:val="21"/>
+          <w:lang w:eastAsia="en-AU"/>
+        </w:rPr>
+        <w:t>18</w:t>
+      </w:r>
+      <w:r>
+        <w:rPr>
+          <w:rFonts w:ascii="Consolas" w:eastAsia="Times New Roman" w:hAnsi="Consolas" w:cs="Times New Roman"/>
+          <w:color w:val="98C379"/>
+          <w:sz w:val="21"/>
+          <w:szCs w:val="21"/>
+          <w:lang w:eastAsia="en-AU"/>
+        </w:rPr>
+        <w:t xml:space="preserve"> </w:t>
+      </w:r>
+      <w:r>
+        <w:rPr>
+          <w:rFonts w:ascii="Consolas" w:eastAsia="Times New Roman" w:hAnsi="Consolas" w:cs="Times New Roman"/>
+          <w:color w:val="56B6C2"/>
+          <w:sz w:val="21"/>
+          <w:szCs w:val="21"/>
+          <w:lang w:eastAsia="en-AU"/>
+        </w:rPr>
+        <w:t>?</w:t>
+      </w:r>
+      <w:r>
+        <w:rPr>
+          <w:rFonts w:ascii="Consolas" w:eastAsia="Times New Roman" w:hAnsi="Consolas" w:cs="Times New Roman"/>
+          <w:color w:val="98C379"/>
+          <w:sz w:val="21"/>
+          <w:szCs w:val="21"/>
+          <w:lang w:eastAsia="en-AU"/>
+        </w:rPr>
+        <w:t xml:space="preserve"> `Wine` </w:t>
+      </w:r>
+      <w:r>
+        <w:rPr>
+          <w:rFonts w:ascii="Consolas" w:eastAsia="Times New Roman" w:hAnsi="Consolas" w:cs="Times New Roman"/>
+          <w:color w:val="56B6C2"/>
+          <w:sz w:val="21"/>
+          <w:szCs w:val="21"/>
+          <w:lang w:eastAsia="en-AU"/>
+        </w:rPr>
+        <w:t>:</w:t>
+      </w:r>
+      <w:r>
+        <w:rPr>
+          <w:rFonts w:ascii="Consolas" w:eastAsia="Times New Roman" w:hAnsi="Consolas" w:cs="Times New Roman"/>
+          <w:color w:val="98C379"/>
+          <w:sz w:val="21"/>
+          <w:szCs w:val="21"/>
+          <w:lang w:eastAsia="en-AU"/>
+        </w:rPr>
+        <w:t xml:space="preserve"> `Water`</w:t>
+      </w:r>
+      <w:r>
+        <w:rPr>
+          <w:rFonts w:ascii="Consolas" w:eastAsia="Times New Roman" w:hAnsi="Consolas" w:cs="Times New Roman"/>
+          <w:color w:val="BE5046"/>
+          <w:sz w:val="21"/>
+          <w:szCs w:val="21"/>
+          <w:lang w:eastAsia="en-AU"/>
+        </w:rPr>
+        <w:t>}</w:t>
+      </w:r>
+      <w:r>
+        <w:rPr>
+          <w:rFonts w:ascii="Consolas" w:eastAsia="Times New Roman" w:hAnsi="Consolas" w:cs="Times New Roman"/>
+          <w:color w:val="98C379"/>
+          <w:sz w:val="21"/>
+          <w:szCs w:val="21"/>
+          <w:lang w:eastAsia="en-AU"/>
+        </w:rPr>
+        <w:t>`</w:t>
+      </w:r>
+      <w:r>
+        <w:rPr>
+          <w:rFonts w:ascii="Consolas" w:eastAsia="Times New Roman" w:hAnsi="Consolas" w:cs="Times New Roman"/>
+          <w:color w:val="ABB2BF"/>
+          <w:sz w:val="21"/>
+          <w:szCs w:val="21"/>
+          <w:lang w:eastAsia="en-AU"/>
+        </w:rPr>
+        <w:t>);</w:t>
+      </w:r>
+    </w:p>
+    <w:p>
+      <w:pPr>
+        <w:pStyle w:val="HeadingMod"/>
+      </w:pPr>
+      <w:r>
+        <w:lastRenderedPageBreak/>
+        <w:t>Ternary Example</w:t>
+      </w:r>
+    </w:p>
+    <w:p>
+      <w:pPr>
+        <w:shd w:val="clear" w:color="auto" w:fill="282C34"/>
+        <w:spacing w:after="0" w:line="285" w:lineRule="atLeast"/>
+        <w:rPr>
+          <w:rFonts w:ascii="Consolas" w:eastAsia="Times New Roman" w:hAnsi="Consolas" w:cs="Times New Roman"/>
+          <w:color w:val="ABB2BF"/>
+          <w:sz w:val="21"/>
+          <w:szCs w:val="21"/>
+          <w:lang w:eastAsia="en-AU"/>
+        </w:rPr>
+      </w:pPr>
+      <w:r>
+        <w:rPr>
+          <w:rFonts w:ascii="Consolas" w:eastAsia="Times New Roman" w:hAnsi="Consolas" w:cs="Times New Roman"/>
+          <w:color w:val="C678DD"/>
+          <w:sz w:val="21"/>
+          <w:szCs w:val="21"/>
+          <w:lang w:eastAsia="en-AU"/>
+        </w:rPr>
+        <w:t>function</w:t>
+      </w:r>
+      <w:r>
+        <w:rPr>
+          <w:rFonts w:ascii="Consolas" w:eastAsia="Times New Roman" w:hAnsi="Consolas" w:cs="Times New Roman"/>
+          <w:color w:val="ABB2BF"/>
+          <w:sz w:val="21"/>
+          <w:szCs w:val="21"/>
+          <w:lang w:eastAsia="en-AU"/>
+        </w:rPr>
+        <w:t xml:space="preserve"> </w:t>
+      </w:r>
+      <w:r>
+        <w:rPr>
+          <w:rFonts w:ascii="Consolas" w:eastAsia="Times New Roman" w:hAnsi="Consolas" w:cs="Times New Roman"/>
+          <w:color w:val="61AFEF"/>
+          <w:sz w:val="21"/>
+          <w:szCs w:val="21"/>
+          <w:lang w:eastAsia="en-AU"/>
+        </w:rPr>
+        <w:t>tip</w:t>
+      </w:r>
+      <w:r>
+        <w:rPr>
+          <w:rFonts w:ascii="Consolas" w:eastAsia="Times New Roman" w:hAnsi="Consolas" w:cs="Times New Roman"/>
+          <w:color w:val="ABB2BF"/>
+          <w:sz w:val="21"/>
+          <w:szCs w:val="21"/>
+          <w:lang w:eastAsia="en-AU"/>
+        </w:rPr>
+        <w:t>(price) {</w:t>
+      </w:r>
+    </w:p>
+    <w:p>
+      <w:pPr>
+        <w:shd w:val="clear" w:color="auto" w:fill="282C34"/>
+        <w:spacing w:after="0" w:line="285" w:lineRule="atLeast"/>
+        <w:rPr>
+          <w:rFonts w:ascii="Consolas" w:eastAsia="Times New Roman" w:hAnsi="Consolas" w:cs="Times New Roman"/>
+          <w:color w:val="ABB2BF"/>
+          <w:sz w:val="21"/>
+          <w:szCs w:val="21"/>
+          <w:lang w:eastAsia="en-AU"/>
+        </w:rPr>
+      </w:pPr>
+      <w:r>
+        <w:rPr>
+          <w:rFonts w:ascii="Consolas" w:eastAsia="Times New Roman" w:hAnsi="Consolas" w:cs="Times New Roman"/>
+          <w:color w:val="ABB2BF"/>
+          <w:sz w:val="21"/>
+          <w:szCs w:val="21"/>
+          <w:lang w:eastAsia="en-AU"/>
+        </w:rPr>
+        <w:t xml:space="preserve">  </w:t>
+      </w:r>
+      <w:r>
+        <w:rPr>
+          <w:rFonts w:ascii="Consolas" w:eastAsia="Times New Roman" w:hAnsi="Consolas" w:cs="Times New Roman"/>
+          <w:color w:val="C678DD"/>
+          <w:sz w:val="21"/>
+          <w:szCs w:val="21"/>
+          <w:lang w:eastAsia="en-AU"/>
+        </w:rPr>
+        <w:t>return</w:t>
+      </w:r>
+      <w:r>
+        <w:rPr>
+          <w:rFonts w:ascii="Consolas" w:eastAsia="Times New Roman" w:hAnsi="Consolas" w:cs="Times New Roman"/>
+          <w:color w:val="ABB2BF"/>
+          <w:sz w:val="21"/>
+          <w:szCs w:val="21"/>
+          <w:lang w:eastAsia="en-AU"/>
+        </w:rPr>
+        <w:t xml:space="preserve"> price </w:t>
+      </w:r>
+      <w:r>
+        <w:rPr>
+          <w:rFonts w:ascii="Consolas" w:eastAsia="Times New Roman" w:hAnsi="Consolas" w:cs="Times New Roman"/>
+          <w:color w:val="56B6C2"/>
+          <w:sz w:val="21"/>
+          <w:szCs w:val="21"/>
+          <w:lang w:eastAsia="en-AU"/>
+        </w:rPr>
+        <w:t>&gt;=</w:t>
+      </w:r>
+      <w:r>
+        <w:rPr>
+          <w:rFonts w:ascii="Consolas" w:eastAsia="Times New Roman" w:hAnsi="Consolas" w:cs="Times New Roman"/>
+          <w:color w:val="ABB2BF"/>
+          <w:sz w:val="21"/>
+          <w:szCs w:val="21"/>
+          <w:lang w:eastAsia="en-AU"/>
+        </w:rPr>
+        <w:t xml:space="preserve"> </w:t>
+      </w:r>
+      <w:r>
+        <w:rPr>
+          <w:rFonts w:ascii="Consolas" w:eastAsia="Times New Roman" w:hAnsi="Consolas" w:cs="Times New Roman"/>
+          <w:color w:val="D19A66"/>
+          <w:sz w:val="21"/>
+          <w:szCs w:val="21"/>
+          <w:lang w:eastAsia="en-AU"/>
+        </w:rPr>
+        <w:t>50</w:t>
+      </w:r>
+      <w:r>
+        <w:rPr>
+          <w:rFonts w:ascii="Consolas" w:eastAsia="Times New Roman" w:hAnsi="Consolas" w:cs="Times New Roman"/>
+          <w:color w:val="ABB2BF"/>
+          <w:sz w:val="21"/>
+          <w:szCs w:val="21"/>
+          <w:lang w:eastAsia="en-AU"/>
+        </w:rPr>
+        <w:t xml:space="preserve"> </w:t>
+      </w:r>
+      <w:r>
+        <w:rPr>
+          <w:rFonts w:ascii="Consolas" w:eastAsia="Times New Roman" w:hAnsi="Consolas" w:cs="Times New Roman"/>
+          <w:color w:val="56B6C2"/>
+          <w:sz w:val="21"/>
+          <w:szCs w:val="21"/>
+          <w:lang w:eastAsia="en-AU"/>
+        </w:rPr>
+        <w:t>&amp;&amp;</w:t>
+      </w:r>
+      <w:r>
+        <w:rPr>
+          <w:rFonts w:ascii="Consolas" w:eastAsia="Times New Roman" w:hAnsi="Consolas" w:cs="Times New Roman"/>
+          <w:color w:val="ABB2BF"/>
+          <w:sz w:val="21"/>
+          <w:szCs w:val="21"/>
+          <w:lang w:eastAsia="en-AU"/>
+        </w:rPr>
+        <w:t xml:space="preserve"> price </w:t>
+      </w:r>
+      <w:r>
+        <w:rPr>
+          <w:rFonts w:ascii="Consolas" w:eastAsia="Times New Roman" w:hAnsi="Consolas" w:cs="Times New Roman"/>
+          <w:color w:val="56B6C2"/>
+          <w:sz w:val="21"/>
+          <w:szCs w:val="21"/>
+          <w:lang w:eastAsia="en-AU"/>
+        </w:rPr>
+        <w:t>&lt;=</w:t>
+      </w:r>
+      <w:r>
+        <w:rPr>
+          <w:rFonts w:ascii="Consolas" w:eastAsia="Times New Roman" w:hAnsi="Consolas" w:cs="Times New Roman"/>
+          <w:color w:val="ABB2BF"/>
+          <w:sz w:val="21"/>
+          <w:szCs w:val="21"/>
+          <w:lang w:eastAsia="en-AU"/>
+        </w:rPr>
+        <w:t xml:space="preserve"> </w:t>
+      </w:r>
+      <w:r>
+        <w:rPr>
+          <w:rFonts w:ascii="Consolas" w:eastAsia="Times New Roman" w:hAnsi="Consolas" w:cs="Times New Roman"/>
+          <w:color w:val="D19A66"/>
+          <w:sz w:val="21"/>
+          <w:szCs w:val="21"/>
+          <w:lang w:eastAsia="en-AU"/>
+        </w:rPr>
+        <w:t>300</w:t>
+      </w:r>
+      <w:r>
+        <w:rPr>
+          <w:rFonts w:ascii="Consolas" w:eastAsia="Times New Roman" w:hAnsi="Consolas" w:cs="Times New Roman"/>
+          <w:color w:val="ABB2BF"/>
+          <w:sz w:val="21"/>
+          <w:szCs w:val="21"/>
+          <w:lang w:eastAsia="en-AU"/>
+        </w:rPr>
+        <w:t xml:space="preserve"> </w:t>
+      </w:r>
+      <w:r>
+        <w:rPr>
+          <w:rFonts w:ascii="Consolas" w:eastAsia="Times New Roman" w:hAnsi="Consolas" w:cs="Times New Roman"/>
+          <w:color w:val="56B6C2"/>
+          <w:sz w:val="21"/>
+          <w:szCs w:val="21"/>
+          <w:lang w:eastAsia="en-AU"/>
+        </w:rPr>
+        <w:t>?</w:t>
+      </w:r>
+      <w:r>
+        <w:rPr>
+          <w:rFonts w:ascii="Consolas" w:eastAsia="Times New Roman" w:hAnsi="Consolas" w:cs="Times New Roman"/>
+          <w:color w:val="ABB2BF"/>
+          <w:sz w:val="21"/>
+          <w:szCs w:val="21"/>
+          <w:lang w:eastAsia="en-AU"/>
+        </w:rPr>
+        <w:t xml:space="preserve"> price </w:t>
+      </w:r>
+      <w:r>
+        <w:rPr>
+          <w:rFonts w:ascii="Consolas" w:eastAsia="Times New Roman" w:hAnsi="Consolas" w:cs="Times New Roman"/>
+          <w:color w:val="56B6C2"/>
+          <w:sz w:val="21"/>
+          <w:szCs w:val="21"/>
+          <w:lang w:eastAsia="en-AU"/>
+        </w:rPr>
+        <w:t>*</w:t>
+      </w:r>
+      <w:r>
+        <w:rPr>
+          <w:rFonts w:ascii="Consolas" w:eastAsia="Times New Roman" w:hAnsi="Consolas" w:cs="Times New Roman"/>
+          <w:color w:val="ABB2BF"/>
+          <w:sz w:val="21"/>
+          <w:szCs w:val="21"/>
+          <w:lang w:eastAsia="en-AU"/>
+        </w:rPr>
+        <w:t xml:space="preserve"> </w:t>
+      </w:r>
+      <w:r>
+        <w:rPr>
+          <w:rFonts w:ascii="Consolas" w:eastAsia="Times New Roman" w:hAnsi="Consolas" w:cs="Times New Roman"/>
+          <w:color w:val="D19A66"/>
+          <w:sz w:val="21"/>
+          <w:szCs w:val="21"/>
+          <w:lang w:eastAsia="en-AU"/>
+        </w:rPr>
+        <w:t>0.15</w:t>
+      </w:r>
+      <w:r>
+        <w:rPr>
+          <w:rFonts w:ascii="Consolas" w:eastAsia="Times New Roman" w:hAnsi="Consolas" w:cs="Times New Roman"/>
+          <w:color w:val="ABB2BF"/>
+          <w:sz w:val="21"/>
+          <w:szCs w:val="21"/>
+          <w:lang w:eastAsia="en-AU"/>
+        </w:rPr>
+        <w:t xml:space="preserve"> </w:t>
+      </w:r>
+      <w:r>
+        <w:rPr>
+          <w:rFonts w:ascii="Consolas" w:eastAsia="Times New Roman" w:hAnsi="Consolas" w:cs="Times New Roman"/>
+          <w:color w:val="56B6C2"/>
+          <w:sz w:val="21"/>
+          <w:szCs w:val="21"/>
+          <w:lang w:eastAsia="en-AU"/>
+        </w:rPr>
+        <w:t>:</w:t>
+      </w:r>
+      <w:r>
+        <w:rPr>
+          <w:rFonts w:ascii="Consolas" w:eastAsia="Times New Roman" w:hAnsi="Consolas" w:cs="Times New Roman"/>
+          <w:color w:val="ABB2BF"/>
+          <w:sz w:val="21"/>
+          <w:szCs w:val="21"/>
+          <w:lang w:eastAsia="en-AU"/>
+        </w:rPr>
+        <w:t xml:space="preserve"> price </w:t>
+      </w:r>
+      <w:r>
+        <w:rPr>
+          <w:rFonts w:ascii="Consolas" w:eastAsia="Times New Roman" w:hAnsi="Consolas" w:cs="Times New Roman"/>
+          <w:color w:val="56B6C2"/>
+          <w:sz w:val="21"/>
+          <w:szCs w:val="21"/>
+          <w:lang w:eastAsia="en-AU"/>
+        </w:rPr>
+        <w:t>*</w:t>
+      </w:r>
+      <w:r>
+        <w:rPr>
+          <w:rFonts w:ascii="Consolas" w:eastAsia="Times New Roman" w:hAnsi="Consolas" w:cs="Times New Roman"/>
+          <w:color w:val="ABB2BF"/>
+          <w:sz w:val="21"/>
+          <w:szCs w:val="21"/>
+          <w:lang w:eastAsia="en-AU"/>
+        </w:rPr>
+        <w:t xml:space="preserve"> </w:t>
+      </w:r>
+      <w:r>
+        <w:rPr>
+          <w:rFonts w:ascii="Consolas" w:eastAsia="Times New Roman" w:hAnsi="Consolas" w:cs="Times New Roman"/>
+          <w:color w:val="D19A66"/>
+          <w:sz w:val="21"/>
+          <w:szCs w:val="21"/>
+          <w:lang w:eastAsia="en-AU"/>
+        </w:rPr>
+        <w:t>0.2</w:t>
+      </w:r>
+      <w:r>
+        <w:rPr>
+          <w:rFonts w:ascii="Consolas" w:eastAsia="Times New Roman" w:hAnsi="Consolas" w:cs="Times New Roman"/>
+          <w:color w:val="ABB2BF"/>
+          <w:sz w:val="21"/>
+          <w:szCs w:val="21"/>
+          <w:lang w:eastAsia="en-AU"/>
+        </w:rPr>
+        <w:t>;</w:t>
+      </w:r>
+    </w:p>
+    <w:p>
+      <w:pPr>
+        <w:shd w:val="clear" w:color="auto" w:fill="282C34"/>
+        <w:spacing w:after="0" w:line="285" w:lineRule="atLeast"/>
+        <w:rPr>
+          <w:rFonts w:ascii="Consolas" w:eastAsia="Times New Roman" w:hAnsi="Consolas" w:cs="Times New Roman"/>
+          <w:color w:val="ABB2BF"/>
+          <w:sz w:val="21"/>
+          <w:szCs w:val="21"/>
+          <w:lang w:eastAsia="en-AU"/>
+        </w:rPr>
+      </w:pPr>
+      <w:r>
+        <w:rPr>
+          <w:rFonts w:ascii="Consolas" w:eastAsia="Times New Roman" w:hAnsi="Consolas" w:cs="Times New Roman"/>
+          <w:color w:val="ABB2BF"/>
+          <w:sz w:val="21"/>
+          <w:szCs w:val="21"/>
+          <w:lang w:eastAsia="en-AU"/>
+        </w:rPr>
+        <w:t>}</w:t>
+      </w:r>
+    </w:p>
+    <w:p>
+      <w:pPr>
+        <w:shd w:val="clear" w:color="auto" w:fill="282C34"/>
+        <w:spacing w:after="0" w:line="285" w:lineRule="atLeast"/>
+        <w:rPr>
+          <w:rFonts w:ascii="Consolas" w:eastAsia="Times New Roman" w:hAnsi="Consolas" w:cs="Times New Roman"/>
+          <w:color w:val="ABB2BF"/>
+          <w:sz w:val="21"/>
+          <w:szCs w:val="21"/>
+          <w:lang w:eastAsia="en-AU"/>
+        </w:rPr>
+      </w:pPr>
+    </w:p>
+    <w:p>
+      <w:pPr>
+        <w:shd w:val="clear" w:color="auto" w:fill="282C34"/>
+        <w:spacing w:after="0" w:line="285" w:lineRule="atLeast"/>
+        <w:rPr>
+          <w:rFonts w:ascii="Consolas" w:eastAsia="Times New Roman" w:hAnsi="Consolas" w:cs="Times New Roman"/>
+          <w:color w:val="ABB2BF"/>
+          <w:sz w:val="21"/>
+          <w:szCs w:val="21"/>
+          <w:lang w:eastAsia="en-AU"/>
+        </w:rPr>
+      </w:pPr>
+      <w:r>
+        <w:rPr>
+          <w:rFonts w:ascii="Consolas" w:eastAsia="Times New Roman" w:hAnsi="Consolas" w:cs="Times New Roman"/>
+          <w:color w:val="C678DD"/>
+          <w:sz w:val="21"/>
+          <w:szCs w:val="21"/>
+          <w:lang w:eastAsia="en-AU"/>
+        </w:rPr>
+        <w:t>function</w:t>
+      </w:r>
+      <w:r>
+        <w:rPr>
+          <w:rFonts w:ascii="Consolas" w:eastAsia="Times New Roman" w:hAnsi="Consolas" w:cs="Times New Roman"/>
+          <w:color w:val="ABB2BF"/>
+          <w:sz w:val="21"/>
+          <w:szCs w:val="21"/>
+          <w:lang w:eastAsia="en-AU"/>
+        </w:rPr>
+        <w:t xml:space="preserve"> </w:t>
+      </w:r>
+      <w:r>
+        <w:rPr>
+          <w:rFonts w:ascii="Consolas" w:eastAsia="Times New Roman" w:hAnsi="Consolas" w:cs="Times New Roman"/>
+          <w:color w:val="61AFEF"/>
+          <w:sz w:val="21"/>
+          <w:szCs w:val="21"/>
+          <w:lang w:eastAsia="en-AU"/>
+        </w:rPr>
+        <w:t>total</w:t>
+      </w:r>
+      <w:r>
+        <w:rPr>
+          <w:rFonts w:ascii="Consolas" w:eastAsia="Times New Roman" w:hAnsi="Consolas" w:cs="Times New Roman"/>
+          <w:color w:val="ABB2BF"/>
+          <w:sz w:val="21"/>
+          <w:szCs w:val="21"/>
+          <w:lang w:eastAsia="en-AU"/>
+        </w:rPr>
+        <w:t>(price) {</w:t>
+      </w:r>
+    </w:p>
+    <w:p>
+      <w:pPr>
+        <w:shd w:val="clear" w:color="auto" w:fill="282C34"/>
+        <w:spacing w:after="0" w:line="285" w:lineRule="atLeast"/>
+        <w:rPr>
+          <w:rFonts w:ascii="Consolas" w:eastAsia="Times New Roman" w:hAnsi="Consolas" w:cs="Times New Roman"/>
+          <w:color w:val="ABB2BF"/>
+          <w:sz w:val="21"/>
+          <w:szCs w:val="21"/>
+          <w:lang w:eastAsia="en-AU"/>
+        </w:rPr>
+      </w:pPr>
+      <w:r>
+        <w:rPr>
+          <w:rFonts w:ascii="Consolas" w:eastAsia="Times New Roman" w:hAnsi="Consolas" w:cs="Times New Roman"/>
+          <w:color w:val="ABB2BF"/>
+          <w:sz w:val="21"/>
+          <w:szCs w:val="21"/>
+          <w:lang w:eastAsia="en-AU"/>
+        </w:rPr>
+        <w:t>  console.</w:t>
+      </w:r>
+      <w:r>
+        <w:rPr>
+          <w:rFonts w:ascii="Consolas" w:eastAsia="Times New Roman" w:hAnsi="Consolas" w:cs="Times New Roman"/>
+          <w:color w:val="61AFEF"/>
+          <w:sz w:val="21"/>
+          <w:szCs w:val="21"/>
+          <w:lang w:eastAsia="en-AU"/>
+        </w:rPr>
+        <w:t>log</w:t>
+      </w:r>
+      <w:r>
+        <w:rPr>
+          <w:rFonts w:ascii="Consolas" w:eastAsia="Times New Roman" w:hAnsi="Consolas" w:cs="Times New Roman"/>
+          <w:color w:val="ABB2BF"/>
+          <w:sz w:val="21"/>
+          <w:szCs w:val="21"/>
+          <w:lang w:eastAsia="en-AU"/>
+        </w:rPr>
+        <w:t>(</w:t>
+      </w:r>
+    </w:p>
+    <w:p>
+      <w:pPr>
+        <w:shd w:val="clear" w:color="auto" w:fill="282C34"/>
+        <w:spacing w:after="0" w:line="285" w:lineRule="atLeast"/>
+        <w:rPr>
+          <w:rFonts w:ascii="Consolas" w:eastAsia="Times New Roman" w:hAnsi="Consolas" w:cs="Times New Roman"/>
+          <w:color w:val="ABB2BF"/>
+          <w:sz w:val="21"/>
+          <w:szCs w:val="21"/>
+          <w:lang w:eastAsia="en-AU"/>
+        </w:rPr>
+      </w:pPr>
+      <w:r>
+        <w:rPr>
+          <w:rFonts w:ascii="Consolas" w:eastAsia="Times New Roman" w:hAnsi="Consolas" w:cs="Times New Roman"/>
+          <w:color w:val="ABB2BF"/>
+          <w:sz w:val="21"/>
+          <w:szCs w:val="21"/>
+          <w:lang w:eastAsia="en-AU"/>
+        </w:rPr>
+        <w:t xml:space="preserve">    </w:t>
+      </w:r>
+      <w:r>
+        <w:rPr>
+          <w:rFonts w:ascii="Consolas" w:eastAsia="Times New Roman" w:hAnsi="Consolas" w:cs="Times New Roman"/>
+          <w:color w:val="98C379"/>
+          <w:sz w:val="21"/>
+          <w:szCs w:val="21"/>
+          <w:lang w:eastAsia="en-AU"/>
+        </w:rPr>
+        <w:t xml:space="preserve">`The bill was </w:t>
+      </w:r>
+      <w:r>
+        <w:rPr>
+          <w:rFonts w:ascii="Consolas" w:eastAsia="Times New Roman" w:hAnsi="Consolas" w:cs="Times New Roman"/>
+          <w:color w:val="BE5046"/>
+          <w:sz w:val="21"/>
+          <w:szCs w:val="21"/>
+          <w:lang w:eastAsia="en-AU"/>
+        </w:rPr>
+        <w:t>${</w:t>
+      </w:r>
+      <w:r>
+        <w:rPr>
+          <w:rFonts w:ascii="Consolas" w:eastAsia="Times New Roman" w:hAnsi="Consolas" w:cs="Times New Roman"/>
+          <w:color w:val="ABB2BF"/>
+          <w:sz w:val="21"/>
+          <w:szCs w:val="21"/>
+          <w:lang w:eastAsia="en-AU"/>
+        </w:rPr>
+        <w:t>price</w:t>
+      </w:r>
+      <w:r>
+        <w:rPr>
+          <w:rFonts w:ascii="Consolas" w:eastAsia="Times New Roman" w:hAnsi="Consolas" w:cs="Times New Roman"/>
+          <w:color w:val="BE5046"/>
+          <w:sz w:val="21"/>
+          <w:szCs w:val="21"/>
+          <w:lang w:eastAsia="en-AU"/>
+        </w:rPr>
+        <w:t>}</w:t>
+      </w:r>
+      <w:r>
+        <w:rPr>
+          <w:rFonts w:ascii="Consolas" w:eastAsia="Times New Roman" w:hAnsi="Consolas" w:cs="Times New Roman"/>
+          <w:color w:val="98C379"/>
+          <w:sz w:val="21"/>
+          <w:szCs w:val="21"/>
+          <w:lang w:eastAsia="en-AU"/>
+        </w:rPr>
+        <w:t xml:space="preserve">, the tip was </w:t>
+      </w:r>
+      <w:r>
+        <w:rPr>
+          <w:rFonts w:ascii="Consolas" w:eastAsia="Times New Roman" w:hAnsi="Consolas" w:cs="Times New Roman"/>
+          <w:color w:val="BE5046"/>
+          <w:sz w:val="21"/>
+          <w:szCs w:val="21"/>
+          <w:lang w:eastAsia="en-AU"/>
+        </w:rPr>
+        <w:t>${</w:t>
+      </w:r>
+      <w:r>
+        <w:rPr>
+          <w:rFonts w:ascii="Consolas" w:eastAsia="Times New Roman" w:hAnsi="Consolas" w:cs="Times New Roman"/>
+          <w:color w:val="61AFEF"/>
+          <w:sz w:val="21"/>
+          <w:szCs w:val="21"/>
+          <w:lang w:eastAsia="en-AU"/>
+        </w:rPr>
+        <w:t>tip</w:t>
+      </w:r>
+      <w:r>
+        <w:rPr>
+          <w:rFonts w:ascii="Consolas" w:eastAsia="Times New Roman" w:hAnsi="Consolas" w:cs="Times New Roman"/>
+          <w:color w:val="ABB2BF"/>
+          <w:sz w:val="21"/>
+          <w:szCs w:val="21"/>
+          <w:lang w:eastAsia="en-AU"/>
+        </w:rPr>
+        <w:t>(price)</w:t>
+      </w:r>
+      <w:r>
+        <w:rPr>
+          <w:rFonts w:ascii="Consolas" w:eastAsia="Times New Roman" w:hAnsi="Consolas" w:cs="Times New Roman"/>
+          <w:color w:val="BE5046"/>
+          <w:sz w:val="21"/>
+          <w:szCs w:val="21"/>
+          <w:lang w:eastAsia="en-AU"/>
+        </w:rPr>
+        <w:t>}</w:t>
+      </w:r>
+      <w:r>
+        <w:rPr>
+          <w:rFonts w:ascii="Consolas" w:eastAsia="Times New Roman" w:hAnsi="Consolas" w:cs="Times New Roman"/>
+          <w:color w:val="98C379"/>
+          <w:sz w:val="21"/>
+          <w:szCs w:val="21"/>
+          <w:lang w:eastAsia="en-AU"/>
+        </w:rPr>
+        <w:t xml:space="preserve">, and the total value </w:t>
+      </w:r>
+      <w:r>
+        <w:rPr>
+          <w:rFonts w:ascii="Consolas" w:eastAsia="Times New Roman" w:hAnsi="Consolas" w:cs="Times New Roman"/>
+          <w:color w:val="BE5046"/>
+          <w:sz w:val="21"/>
+          <w:szCs w:val="21"/>
+          <w:lang w:eastAsia="en-AU"/>
+        </w:rPr>
+        <w:t>${</w:t>
+      </w:r>
+    </w:p>
+    <w:p>
+      <w:pPr>
+        <w:shd w:val="clear" w:color="auto" w:fill="282C34"/>
+        <w:spacing w:after="0" w:line="285" w:lineRule="atLeast"/>
+        <w:rPr>
+          <w:rFonts w:ascii="Consolas" w:eastAsia="Times New Roman" w:hAnsi="Consolas" w:cs="Times New Roman"/>
+          <w:color w:val="ABB2BF"/>
+          <w:sz w:val="21"/>
+          <w:szCs w:val="21"/>
+          <w:lang w:eastAsia="en-AU"/>
+        </w:rPr>
+      </w:pPr>
+      <w:r>
+        <w:rPr>
+          <w:rFonts w:ascii="Consolas" w:eastAsia="Times New Roman" w:hAnsi="Consolas" w:cs="Times New Roman"/>
+          <w:color w:val="98C379"/>
+          <w:sz w:val="21"/>
+          <w:szCs w:val="21"/>
+          <w:lang w:eastAsia="en-AU"/>
+        </w:rPr>
+        <w:t xml:space="preserve">      </w:t>
+      </w:r>
+      <w:r>
+        <w:rPr>
+          <w:rFonts w:ascii="Consolas" w:eastAsia="Times New Roman" w:hAnsi="Consolas" w:cs="Times New Roman"/>
+          <w:color w:val="61AFEF"/>
+          <w:sz w:val="21"/>
+          <w:szCs w:val="21"/>
+          <w:lang w:eastAsia="en-AU"/>
+        </w:rPr>
+        <w:t>tip</w:t>
+      </w:r>
+      <w:r>
+        <w:rPr>
+          <w:rFonts w:ascii="Consolas" w:eastAsia="Times New Roman" w:hAnsi="Consolas" w:cs="Times New Roman"/>
+          <w:color w:val="ABB2BF"/>
+          <w:sz w:val="21"/>
+          <w:szCs w:val="21"/>
+          <w:lang w:eastAsia="en-AU"/>
+        </w:rPr>
+        <w:t>(price)</w:t>
+      </w:r>
+      <w:r>
+        <w:rPr>
+          <w:rFonts w:ascii="Consolas" w:eastAsia="Times New Roman" w:hAnsi="Consolas" w:cs="Times New Roman"/>
+          <w:color w:val="98C379"/>
+          <w:sz w:val="21"/>
+          <w:szCs w:val="21"/>
+          <w:lang w:eastAsia="en-AU"/>
+        </w:rPr>
+        <w:t xml:space="preserve"> </w:t>
+      </w:r>
+      <w:r>
+        <w:rPr>
+          <w:rFonts w:ascii="Consolas" w:eastAsia="Times New Roman" w:hAnsi="Consolas" w:cs="Times New Roman"/>
+          <w:color w:val="56B6C2"/>
+          <w:sz w:val="21"/>
+          <w:szCs w:val="21"/>
+          <w:lang w:eastAsia="en-AU"/>
+        </w:rPr>
+        <w:t>+</w:t>
+      </w:r>
+      <w:r>
+        <w:rPr>
+          <w:rFonts w:ascii="Consolas" w:eastAsia="Times New Roman" w:hAnsi="Consolas" w:cs="Times New Roman"/>
+          <w:color w:val="98C379"/>
+          <w:sz w:val="21"/>
+          <w:szCs w:val="21"/>
+          <w:lang w:eastAsia="en-AU"/>
+        </w:rPr>
+        <w:t xml:space="preserve"> </w:t>
+      </w:r>
+      <w:r>
+        <w:rPr>
+          <w:rFonts w:ascii="Consolas" w:eastAsia="Times New Roman" w:hAnsi="Consolas" w:cs="Times New Roman"/>
+          <w:color w:val="ABB2BF"/>
+          <w:sz w:val="21"/>
+          <w:szCs w:val="21"/>
+          <w:lang w:eastAsia="en-AU"/>
+        </w:rPr>
+        <w:t>price</w:t>
+      </w:r>
+    </w:p>
+    <w:p>
+      <w:pPr>
+        <w:shd w:val="clear" w:color="auto" w:fill="282C34"/>
+        <w:spacing w:after="0" w:line="285" w:lineRule="atLeast"/>
+        <w:rPr>
+          <w:rFonts w:ascii="Consolas" w:eastAsia="Times New Roman" w:hAnsi="Consolas" w:cs="Times New Roman"/>
+          <w:color w:val="ABB2BF"/>
+          <w:sz w:val="21"/>
+          <w:szCs w:val="21"/>
+          <w:lang w:eastAsia="en-AU"/>
+        </w:rPr>
+      </w:pPr>
+      <w:r>
+        <w:rPr>
+          <w:rFonts w:ascii="Consolas" w:eastAsia="Times New Roman" w:hAnsi="Consolas" w:cs="Times New Roman"/>
+          <w:color w:val="98C379"/>
+          <w:sz w:val="21"/>
+          <w:szCs w:val="21"/>
+          <w:lang w:eastAsia="en-AU"/>
+        </w:rPr>
+        <w:t xml:space="preserve">    </w:t>
+      </w:r>
+      <w:r>
+        <w:rPr>
+          <w:rFonts w:ascii="Consolas" w:eastAsia="Times New Roman" w:hAnsi="Consolas" w:cs="Times New Roman"/>
+          <w:color w:val="BE5046"/>
+          <w:sz w:val="21"/>
+          <w:szCs w:val="21"/>
+          <w:lang w:eastAsia="en-AU"/>
+        </w:rPr>
+        <w:t>}</w:t>
+      </w:r>
+      <w:r>
+        <w:rPr>
+          <w:rFonts w:ascii="Consolas" w:eastAsia="Times New Roman" w:hAnsi="Consolas" w:cs="Times New Roman"/>
+          <w:color w:val="98C379"/>
+          <w:sz w:val="21"/>
+          <w:szCs w:val="21"/>
+          <w:lang w:eastAsia="en-AU"/>
+        </w:rPr>
+        <w:t>`</w:t>
+      </w:r>
+    </w:p>
+    <w:p>
+      <w:pPr>
+        <w:shd w:val="clear" w:color="auto" w:fill="282C34"/>
+        <w:spacing w:after="0" w:line="285" w:lineRule="atLeast"/>
+        <w:rPr>
+          <w:rFonts w:ascii="Consolas" w:eastAsia="Times New Roman" w:hAnsi="Consolas" w:cs="Times New Roman"/>
+          <w:color w:val="ABB2BF"/>
+          <w:sz w:val="21"/>
+          <w:szCs w:val="21"/>
+          <w:lang w:eastAsia="en-AU"/>
+        </w:rPr>
+      </w:pPr>
+      <w:r>
+        <w:rPr>
+          <w:rFonts w:ascii="Consolas" w:eastAsia="Times New Roman" w:hAnsi="Consolas" w:cs="Times New Roman"/>
+          <w:color w:val="ABB2BF"/>
+          <w:sz w:val="21"/>
+          <w:szCs w:val="21"/>
+          <w:lang w:eastAsia="en-AU"/>
+        </w:rPr>
+        <w:t>  );</w:t>
+      </w:r>
+    </w:p>
+    <w:p>
+      <w:pPr>
+        <w:shd w:val="clear" w:color="auto" w:fill="282C34"/>
+        <w:spacing w:after="0" w:line="285" w:lineRule="atLeast"/>
+        <w:rPr>
+          <w:rFonts w:ascii="Consolas" w:eastAsia="Times New Roman" w:hAnsi="Consolas" w:cs="Times New Roman"/>
+          <w:color w:val="ABB2BF"/>
+          <w:sz w:val="21"/>
+          <w:szCs w:val="21"/>
+          <w:lang w:eastAsia="en-AU"/>
+        </w:rPr>
+      </w:pPr>
+      <w:r>
+        <w:rPr>
+          <w:rFonts w:ascii="Consolas" w:eastAsia="Times New Roman" w:hAnsi="Consolas" w:cs="Times New Roman"/>
+          <w:color w:val="ABB2BF"/>
+          <w:sz w:val="21"/>
+          <w:szCs w:val="21"/>
+          <w:lang w:eastAsia="en-AU"/>
+        </w:rPr>
+        <w:t>}</w:t>
+      </w:r>
+    </w:p>
+    <w:p>
+      <w:pPr>
+        <w:shd w:val="clear" w:color="auto" w:fill="282C34"/>
+        <w:spacing w:after="0" w:line="285" w:lineRule="atLeast"/>
+        <w:rPr>
+          <w:rFonts w:ascii="Consolas" w:eastAsia="Times New Roman" w:hAnsi="Consolas" w:cs="Times New Roman"/>
+          <w:color w:val="ABB2BF"/>
+          <w:sz w:val="21"/>
+          <w:szCs w:val="21"/>
+          <w:lang w:eastAsia="en-AU"/>
+        </w:rPr>
+      </w:pPr>
+    </w:p>
+    <w:p>
+      <w:pPr>
+        <w:shd w:val="clear" w:color="auto" w:fill="282C34"/>
+        <w:spacing w:after="0" w:line="285" w:lineRule="atLeast"/>
+        <w:rPr>
+          <w:rFonts w:ascii="Consolas" w:eastAsia="Times New Roman" w:hAnsi="Consolas" w:cs="Times New Roman"/>
+          <w:color w:val="ABB2BF"/>
+          <w:sz w:val="21"/>
+          <w:szCs w:val="21"/>
+          <w:lang w:eastAsia="en-AU"/>
+        </w:rPr>
+      </w:pPr>
+      <w:r>
+        <w:rPr>
+          <w:rFonts w:ascii="Consolas" w:eastAsia="Times New Roman" w:hAnsi="Consolas" w:cs="Times New Roman"/>
+          <w:color w:val="C678DD"/>
+          <w:sz w:val="21"/>
+          <w:szCs w:val="21"/>
+          <w:lang w:eastAsia="en-AU"/>
+        </w:rPr>
+        <w:t>const</w:t>
+      </w:r>
+      <w:r>
+        <w:rPr>
+          <w:rFonts w:ascii="Consolas" w:eastAsia="Times New Roman" w:hAnsi="Consolas" w:cs="Times New Roman"/>
+          <w:color w:val="ABB2BF"/>
+          <w:sz w:val="21"/>
+          <w:szCs w:val="21"/>
+          <w:lang w:eastAsia="en-AU"/>
+        </w:rPr>
+        <w:t xml:space="preserve"> </w:t>
+      </w:r>
+      <w:r>
+        <w:rPr>
+          <w:rFonts w:ascii="Consolas" w:eastAsia="Times New Roman" w:hAnsi="Consolas" w:cs="Times New Roman"/>
+          <w:color w:val="D19A66"/>
+          <w:sz w:val="21"/>
+          <w:szCs w:val="21"/>
+          <w:lang w:eastAsia="en-AU"/>
+        </w:rPr>
+        <w:t>p1</w:t>
+      </w:r>
+      <w:r>
+        <w:rPr>
+          <w:rFonts w:ascii="Consolas" w:eastAsia="Times New Roman" w:hAnsi="Consolas" w:cs="Times New Roman"/>
+          <w:color w:val="ABB2BF"/>
+          <w:sz w:val="21"/>
+          <w:szCs w:val="21"/>
+          <w:lang w:eastAsia="en-AU"/>
+        </w:rPr>
+        <w:t xml:space="preserve"> </w:t>
+      </w:r>
+      <w:r>
+        <w:rPr>
+          <w:rFonts w:ascii="Consolas" w:eastAsia="Times New Roman" w:hAnsi="Consolas" w:cs="Times New Roman"/>
+          <w:color w:val="56B6C2"/>
+          <w:sz w:val="21"/>
+          <w:szCs w:val="21"/>
+          <w:lang w:eastAsia="en-AU"/>
+        </w:rPr>
+        <w:t>=</w:t>
+      </w:r>
+      <w:r>
+        <w:rPr>
+          <w:rFonts w:ascii="Consolas" w:eastAsia="Times New Roman" w:hAnsi="Consolas" w:cs="Times New Roman"/>
+          <w:color w:val="ABB2BF"/>
+          <w:sz w:val="21"/>
+          <w:szCs w:val="21"/>
+          <w:lang w:eastAsia="en-AU"/>
+        </w:rPr>
+        <w:t xml:space="preserve"> </w:t>
+      </w:r>
+      <w:r>
+        <w:rPr>
+          <w:rFonts w:ascii="Consolas" w:eastAsia="Times New Roman" w:hAnsi="Consolas" w:cs="Times New Roman"/>
+          <w:color w:val="D19A66"/>
+          <w:sz w:val="21"/>
+          <w:szCs w:val="21"/>
+          <w:lang w:eastAsia="en-AU"/>
+        </w:rPr>
+        <w:t>275</w:t>
+      </w:r>
+      <w:r>
+        <w:rPr>
+          <w:rFonts w:ascii="Consolas" w:eastAsia="Times New Roman" w:hAnsi="Consolas" w:cs="Times New Roman"/>
+          <w:color w:val="ABB2BF"/>
+          <w:sz w:val="21"/>
+          <w:szCs w:val="21"/>
+          <w:lang w:eastAsia="en-AU"/>
+        </w:rPr>
+        <w:t>;</w:t>
+      </w:r>
+    </w:p>
+    <w:p>
+      <w:pPr>
+        <w:shd w:val="clear" w:color="auto" w:fill="282C34"/>
+        <w:spacing w:after="0" w:line="285" w:lineRule="atLeast"/>
+        <w:rPr>
+          <w:rFonts w:ascii="Consolas" w:eastAsia="Times New Roman" w:hAnsi="Consolas" w:cs="Times New Roman"/>
+          <w:color w:val="ABB2BF"/>
+          <w:sz w:val="21"/>
+          <w:szCs w:val="21"/>
+          <w:lang w:eastAsia="en-AU"/>
+        </w:rPr>
+      </w:pPr>
+      <w:r>
+        <w:rPr>
+          <w:rFonts w:ascii="Consolas" w:eastAsia="Times New Roman" w:hAnsi="Consolas" w:cs="Times New Roman"/>
+          <w:color w:val="C678DD"/>
+          <w:sz w:val="21"/>
+          <w:szCs w:val="21"/>
+          <w:lang w:eastAsia="en-AU"/>
+        </w:rPr>
+        <w:t>const</w:t>
+      </w:r>
+      <w:r>
+        <w:rPr>
+          <w:rFonts w:ascii="Consolas" w:eastAsia="Times New Roman" w:hAnsi="Consolas" w:cs="Times New Roman"/>
+          <w:color w:val="ABB2BF"/>
+          <w:sz w:val="21"/>
+          <w:szCs w:val="21"/>
+          <w:lang w:eastAsia="en-AU"/>
+        </w:rPr>
+        <w:t xml:space="preserve"> </w:t>
+      </w:r>
+      <w:r>
+        <w:rPr>
+          <w:rFonts w:ascii="Consolas" w:eastAsia="Times New Roman" w:hAnsi="Consolas" w:cs="Times New Roman"/>
+          <w:color w:val="D19A66"/>
+          <w:sz w:val="21"/>
+          <w:szCs w:val="21"/>
+          <w:lang w:eastAsia="en-AU"/>
+        </w:rPr>
+        <w:t>p2</w:t>
+      </w:r>
+      <w:r>
+        <w:rPr>
+          <w:rFonts w:ascii="Consolas" w:eastAsia="Times New Roman" w:hAnsi="Consolas" w:cs="Times New Roman"/>
+          <w:color w:val="ABB2BF"/>
+          <w:sz w:val="21"/>
+          <w:szCs w:val="21"/>
+          <w:lang w:eastAsia="en-AU"/>
+        </w:rPr>
+        <w:t xml:space="preserve"> </w:t>
+      </w:r>
+      <w:r>
+        <w:rPr>
+          <w:rFonts w:ascii="Consolas" w:eastAsia="Times New Roman" w:hAnsi="Consolas" w:cs="Times New Roman"/>
+          <w:color w:val="56B6C2"/>
+          <w:sz w:val="21"/>
+          <w:szCs w:val="21"/>
+          <w:lang w:eastAsia="en-AU"/>
+        </w:rPr>
+        <w:t>=</w:t>
+      </w:r>
+      <w:r>
+        <w:rPr>
+          <w:rFonts w:ascii="Consolas" w:eastAsia="Times New Roman" w:hAnsi="Consolas" w:cs="Times New Roman"/>
+          <w:color w:val="ABB2BF"/>
+          <w:sz w:val="21"/>
+          <w:szCs w:val="21"/>
+          <w:lang w:eastAsia="en-AU"/>
+        </w:rPr>
+        <w:t xml:space="preserve"> </w:t>
+      </w:r>
+      <w:r>
+        <w:rPr>
+          <w:rFonts w:ascii="Consolas" w:eastAsia="Times New Roman" w:hAnsi="Consolas" w:cs="Times New Roman"/>
+          <w:color w:val="D19A66"/>
+          <w:sz w:val="21"/>
+          <w:szCs w:val="21"/>
+          <w:lang w:eastAsia="en-AU"/>
+        </w:rPr>
+        <w:t>40</w:t>
+      </w:r>
+      <w:r>
+        <w:rPr>
+          <w:rFonts w:ascii="Consolas" w:eastAsia="Times New Roman" w:hAnsi="Consolas" w:cs="Times New Roman"/>
+          <w:color w:val="ABB2BF"/>
+          <w:sz w:val="21"/>
+          <w:szCs w:val="21"/>
+          <w:lang w:eastAsia="en-AU"/>
+        </w:rPr>
+        <w:t>;</w:t>
+      </w:r>
+    </w:p>
+    <w:p>
+      <w:pPr>
+        <w:shd w:val="clear" w:color="auto" w:fill="282C34"/>
+        <w:spacing w:after="0" w:line="285" w:lineRule="atLeast"/>
+        <w:rPr>
+          <w:rFonts w:ascii="Consolas" w:eastAsia="Times New Roman" w:hAnsi="Consolas" w:cs="Times New Roman"/>
+          <w:color w:val="ABB2BF"/>
+          <w:sz w:val="21"/>
+          <w:szCs w:val="21"/>
+          <w:lang w:eastAsia="en-AU"/>
+        </w:rPr>
+      </w:pPr>
+      <w:r>
+        <w:rPr>
+          <w:rFonts w:ascii="Consolas" w:eastAsia="Times New Roman" w:hAnsi="Consolas" w:cs="Times New Roman"/>
+          <w:color w:val="C678DD"/>
+          <w:sz w:val="21"/>
+          <w:szCs w:val="21"/>
+          <w:lang w:eastAsia="en-AU"/>
+        </w:rPr>
+        <w:t>const</w:t>
+      </w:r>
+      <w:r>
+        <w:rPr>
+          <w:rFonts w:ascii="Consolas" w:eastAsia="Times New Roman" w:hAnsi="Consolas" w:cs="Times New Roman"/>
+          <w:color w:val="ABB2BF"/>
+          <w:sz w:val="21"/>
+          <w:szCs w:val="21"/>
+          <w:lang w:eastAsia="en-AU"/>
+        </w:rPr>
+        <w:t xml:space="preserve"> </w:t>
+      </w:r>
+      <w:r>
+        <w:rPr>
+          <w:rFonts w:ascii="Consolas" w:eastAsia="Times New Roman" w:hAnsi="Consolas" w:cs="Times New Roman"/>
+          <w:color w:val="D19A66"/>
+          <w:sz w:val="21"/>
+          <w:szCs w:val="21"/>
+          <w:lang w:eastAsia="en-AU"/>
+        </w:rPr>
+        <w:t>p3</w:t>
+      </w:r>
+      <w:r>
+        <w:rPr>
+          <w:rFonts w:ascii="Consolas" w:eastAsia="Times New Roman" w:hAnsi="Consolas" w:cs="Times New Roman"/>
+          <w:color w:val="ABB2BF"/>
+          <w:sz w:val="21"/>
+          <w:szCs w:val="21"/>
+          <w:lang w:eastAsia="en-AU"/>
+        </w:rPr>
+        <w:t xml:space="preserve"> </w:t>
+      </w:r>
+      <w:r>
+        <w:rPr>
+          <w:rFonts w:ascii="Consolas" w:eastAsia="Times New Roman" w:hAnsi="Consolas" w:cs="Times New Roman"/>
+          <w:color w:val="56B6C2"/>
+          <w:sz w:val="21"/>
+          <w:szCs w:val="21"/>
+          <w:lang w:eastAsia="en-AU"/>
+        </w:rPr>
+        <w:t>=</w:t>
+      </w:r>
+      <w:r>
+        <w:rPr>
+          <w:rFonts w:ascii="Consolas" w:eastAsia="Times New Roman" w:hAnsi="Consolas" w:cs="Times New Roman"/>
+          <w:color w:val="ABB2BF"/>
+          <w:sz w:val="21"/>
+          <w:szCs w:val="21"/>
+          <w:lang w:eastAsia="en-AU"/>
+        </w:rPr>
+        <w:t xml:space="preserve"> </w:t>
+      </w:r>
+      <w:r>
+        <w:rPr>
+          <w:rFonts w:ascii="Consolas" w:eastAsia="Times New Roman" w:hAnsi="Consolas" w:cs="Times New Roman"/>
+          <w:color w:val="D19A66"/>
+          <w:sz w:val="21"/>
+          <w:szCs w:val="21"/>
+          <w:lang w:eastAsia="en-AU"/>
+        </w:rPr>
+        <w:t>430</w:t>
+      </w:r>
+      <w:r>
+        <w:rPr>
+          <w:rFonts w:ascii="Consolas" w:eastAsia="Times New Roman" w:hAnsi="Consolas" w:cs="Times New Roman"/>
+          <w:color w:val="ABB2BF"/>
+          <w:sz w:val="21"/>
+          <w:szCs w:val="21"/>
+          <w:lang w:eastAsia="en-AU"/>
+        </w:rPr>
+        <w:t>;</w:t>
+      </w:r>
+    </w:p>
+    <w:p>
+      <w:pPr>
+        <w:shd w:val="clear" w:color="auto" w:fill="282C34"/>
+        <w:spacing w:after="0" w:line="285" w:lineRule="atLeast"/>
+        <w:rPr>
+          <w:rFonts w:ascii="Consolas" w:eastAsia="Times New Roman" w:hAnsi="Consolas" w:cs="Times New Roman"/>
+          <w:color w:val="ABB2BF"/>
+          <w:sz w:val="21"/>
+          <w:szCs w:val="21"/>
+          <w:lang w:eastAsia="en-AU"/>
+        </w:rPr>
+      </w:pPr>
+    </w:p>
+    <w:p>
+      <w:pPr>
+        <w:shd w:val="clear" w:color="auto" w:fill="282C34"/>
+        <w:spacing w:after="0" w:line="285" w:lineRule="atLeast"/>
+        <w:rPr>
+          <w:rFonts w:ascii="Consolas" w:eastAsia="Times New Roman" w:hAnsi="Consolas" w:cs="Times New Roman"/>
+          <w:color w:val="ABB2BF"/>
+          <w:sz w:val="21"/>
+          <w:szCs w:val="21"/>
+          <w:lang w:eastAsia="en-AU"/>
+        </w:rPr>
+      </w:pPr>
+      <w:r>
+        <w:rPr>
+          <w:rFonts w:ascii="Consolas" w:eastAsia="Times New Roman" w:hAnsi="Consolas" w:cs="Times New Roman"/>
+          <w:color w:val="61AFEF"/>
+          <w:sz w:val="21"/>
+          <w:szCs w:val="21"/>
+          <w:lang w:eastAsia="en-AU"/>
+        </w:rPr>
+        <w:t>total</w:t>
+      </w:r>
+      <w:r>
+        <w:rPr>
+          <w:rFonts w:ascii="Consolas" w:eastAsia="Times New Roman" w:hAnsi="Consolas" w:cs="Times New Roman"/>
+          <w:color w:val="ABB2BF"/>
+          <w:sz w:val="21"/>
+          <w:szCs w:val="21"/>
+          <w:lang w:eastAsia="en-AU"/>
+        </w:rPr>
+        <w:t>(p1);</w:t>
+      </w:r>
+    </w:p>
+    <w:p>
+      <w:pPr>
+        <w:shd w:val="clear" w:color="auto" w:fill="282C34"/>
+        <w:spacing w:after="0" w:line="285" w:lineRule="atLeast"/>
+        <w:rPr>
+          <w:rFonts w:ascii="Consolas" w:eastAsia="Times New Roman" w:hAnsi="Consolas" w:cs="Times New Roman"/>
+          <w:color w:val="ABB2BF"/>
+          <w:sz w:val="21"/>
+          <w:szCs w:val="21"/>
+          <w:lang w:eastAsia="en-AU"/>
+        </w:rPr>
+      </w:pPr>
+    </w:p>
+    <w:p>
+      <w:pPr>
+        <w:pStyle w:val="ListParagraph"/>
+        <w:numPr>
+          <w:ilvl w:val="0"/>
+          <w:numId w:val="2"/>
+        </w:numPr>
+      </w:pPr>
+      <w:r>
+        <w:t>The tip function says:</w:t>
+      </w:r>
+    </w:p>
+    <w:p>
+      <w:pPr>
+        <w:pStyle w:val="ListParagraph"/>
+        <w:numPr>
+          <w:ilvl w:val="1"/>
+          <w:numId w:val="2"/>
+        </w:numPr>
+      </w:pPr>
+      <w:r>
+        <w:t>Return price*0.15 IF 50 &lt;= price &lt;= 300 ELSE, return price*0.2</w:t>
       </w:r>
     </w:p>
     <w:sectPr>

</xml_diff>